<commit_message>
first draft of the research paper finished
</commit_message>
<xml_diff>
--- a/Documentation/RP.docx
+++ b/Documentation/RP.docx
@@ -239,39 +239,7 @@
           <w:b/>
           <w:bCs/>
         </w:rPr>
-        <w:t>Luke</w:t>
-      </w:r>
-      <w:r>
-        <w:rPr>
-          <w:rFonts w:ascii="Times New Roman" w:hAnsi="Times New Roman" w:cs="Times New Roman"/>
-          <w:b/>
-          <w:bCs/>
-        </w:rPr>
-        <w:t xml:space="preserve"> </w:t>
-      </w:r>
-      <w:r>
-        <w:rPr>
-          <w:rFonts w:ascii="Times New Roman" w:hAnsi="Times New Roman" w:cs="Times New Roman"/>
-          <w:b/>
-          <w:bCs/>
-        </w:rPr>
-        <w:t>R</w:t>
-      </w:r>
-      <w:r>
-        <w:rPr>
-          <w:rFonts w:ascii="Times New Roman" w:hAnsi="Times New Roman" w:cs="Times New Roman"/>
-          <w:b/>
-          <w:bCs/>
-        </w:rPr>
-        <w:t xml:space="preserve">. </w:t>
-      </w:r>
-      <w:r>
-        <w:rPr>
-          <w:rFonts w:ascii="Times New Roman" w:hAnsi="Times New Roman" w:cs="Times New Roman"/>
-          <w:b/>
-          <w:bCs/>
-        </w:rPr>
-        <w:t>Crump</w:t>
+        <w:t>Luke R. Crump</w:t>
       </w:r>
     </w:p>
     <w:p>
@@ -291,16 +259,7 @@
           <w:sz w:val="18"/>
           <w:szCs w:val="18"/>
         </w:rPr>
-        <w:t>Software Engineering</w:t>
-      </w:r>
-      <w:r>
-        <w:rPr>
-          <w:rFonts w:ascii="Times New Roman" w:hAnsi="Times New Roman" w:cs="Times New Roman"/>
-          <w:i/>
-          <w:sz w:val="18"/>
-          <w:szCs w:val="18"/>
-        </w:rPr>
-        <w:t xml:space="preserve"> </w:t>
+        <w:t xml:space="preserve">Software Engineering </w:t>
       </w:r>
     </w:p>
     <w:p>
@@ -421,6 +380,16 @@
     </w:p>
     <w:p>
       <w:pPr>
+        <w:jc w:val="center"/>
+        <w:rPr>
+          <w:rFonts w:ascii="Times New Roman" w:hAnsi="Times New Roman" w:cs="Times New Roman"/>
+          <w:b/>
+          <w:bCs/>
+        </w:rPr>
+      </w:pPr>
+    </w:p>
+    <w:p>
+      <w:pPr>
         <w:jc w:val="both"/>
         <w:rPr>
           <w:rFonts w:ascii="Times New Roman" w:eastAsia="Times New Roman" w:hAnsi="Times New Roman" w:cs="Times New Roman"/>
@@ -434,660 +403,22 @@
           <w:sz w:val="18"/>
           <w:szCs w:val="18"/>
         </w:rPr>
-        <w:t xml:space="preserve">Lorem ipsum dolor sit </w:t>
-      </w:r>
-      <w:proofErr w:type="spellStart"/>
-      <w:r>
+        <w:t>This paper set out to find whether combing Particle Swarm Optimization and Genetic Algorithms together in a new hybridized algorithm would allow convergence to an optimal solution on a solution space with many local minimums to simulate solving a deceptive case. After experimentation, it was found that the algorithm proposed performed slightly better than Particle Swarm Optimization and Genetic Algorithms when executed on solution spaces with many local minimums.</w:t>
+      </w:r>
+    </w:p>
+    <w:p>
+      <w:pPr>
+        <w:jc w:val="both"/>
         <w:rPr>
           <w:rFonts w:ascii="Times New Roman" w:eastAsia="Times New Roman" w:hAnsi="Times New Roman" w:cs="Times New Roman"/>
           <w:sz w:val="18"/>
           <w:szCs w:val="18"/>
         </w:rPr>
-        <w:t>amet</w:t>
-      </w:r>
-      <w:proofErr w:type="spellEnd"/>
-      <w:r>
-        <w:rPr>
-          <w:rFonts w:ascii="Times New Roman" w:eastAsia="Times New Roman" w:hAnsi="Times New Roman" w:cs="Times New Roman"/>
-          <w:sz w:val="18"/>
-          <w:szCs w:val="18"/>
-        </w:rPr>
-        <w:t xml:space="preserve">, </w:t>
-      </w:r>
-      <w:proofErr w:type="spellStart"/>
-      <w:r>
-        <w:rPr>
-          <w:rFonts w:ascii="Times New Roman" w:eastAsia="Times New Roman" w:hAnsi="Times New Roman" w:cs="Times New Roman"/>
-          <w:sz w:val="18"/>
-          <w:szCs w:val="18"/>
-        </w:rPr>
-        <w:t>consectetur</w:t>
-      </w:r>
-      <w:proofErr w:type="spellEnd"/>
-      <w:r>
-        <w:rPr>
-          <w:rFonts w:ascii="Times New Roman" w:eastAsia="Times New Roman" w:hAnsi="Times New Roman" w:cs="Times New Roman"/>
-          <w:sz w:val="18"/>
-          <w:szCs w:val="18"/>
-        </w:rPr>
-        <w:t xml:space="preserve"> </w:t>
-      </w:r>
-      <w:proofErr w:type="spellStart"/>
-      <w:r>
-        <w:rPr>
-          <w:rFonts w:ascii="Times New Roman" w:eastAsia="Times New Roman" w:hAnsi="Times New Roman" w:cs="Times New Roman"/>
-          <w:sz w:val="18"/>
-          <w:szCs w:val="18"/>
-        </w:rPr>
-        <w:t>adipiscing</w:t>
-      </w:r>
-      <w:proofErr w:type="spellEnd"/>
-      <w:r>
-        <w:rPr>
-          <w:rFonts w:ascii="Times New Roman" w:eastAsia="Times New Roman" w:hAnsi="Times New Roman" w:cs="Times New Roman"/>
-          <w:sz w:val="18"/>
-          <w:szCs w:val="18"/>
-        </w:rPr>
-        <w:t xml:space="preserve"> </w:t>
-      </w:r>
-      <w:proofErr w:type="spellStart"/>
-      <w:r>
-        <w:rPr>
-          <w:rFonts w:ascii="Times New Roman" w:eastAsia="Times New Roman" w:hAnsi="Times New Roman" w:cs="Times New Roman"/>
-          <w:sz w:val="18"/>
-          <w:szCs w:val="18"/>
-        </w:rPr>
-        <w:t>elit</w:t>
-      </w:r>
-      <w:proofErr w:type="spellEnd"/>
-      <w:r>
-        <w:rPr>
-          <w:rFonts w:ascii="Times New Roman" w:eastAsia="Times New Roman" w:hAnsi="Times New Roman" w:cs="Times New Roman"/>
-          <w:sz w:val="18"/>
-          <w:szCs w:val="18"/>
-        </w:rPr>
-        <w:t xml:space="preserve">. </w:t>
-      </w:r>
-      <w:proofErr w:type="spellStart"/>
-      <w:r>
-        <w:rPr>
-          <w:rFonts w:ascii="Times New Roman" w:eastAsia="Times New Roman" w:hAnsi="Times New Roman" w:cs="Times New Roman"/>
-          <w:sz w:val="18"/>
-          <w:szCs w:val="18"/>
-        </w:rPr>
-        <w:t>Etiam</w:t>
-      </w:r>
-      <w:proofErr w:type="spellEnd"/>
-      <w:r>
-        <w:rPr>
-          <w:rFonts w:ascii="Times New Roman" w:eastAsia="Times New Roman" w:hAnsi="Times New Roman" w:cs="Times New Roman"/>
-          <w:sz w:val="18"/>
-          <w:szCs w:val="18"/>
-        </w:rPr>
-        <w:t xml:space="preserve"> </w:t>
-      </w:r>
-      <w:proofErr w:type="spellStart"/>
-      <w:r>
-        <w:rPr>
-          <w:rFonts w:ascii="Times New Roman" w:eastAsia="Times New Roman" w:hAnsi="Times New Roman" w:cs="Times New Roman"/>
-          <w:sz w:val="18"/>
-          <w:szCs w:val="18"/>
-        </w:rPr>
-        <w:t>iaculis</w:t>
-      </w:r>
-      <w:proofErr w:type="spellEnd"/>
-      <w:r>
-        <w:rPr>
-          <w:rFonts w:ascii="Times New Roman" w:eastAsia="Times New Roman" w:hAnsi="Times New Roman" w:cs="Times New Roman"/>
-          <w:sz w:val="18"/>
-          <w:szCs w:val="18"/>
-        </w:rPr>
-        <w:t xml:space="preserve"> </w:t>
-      </w:r>
-      <w:proofErr w:type="spellStart"/>
-      <w:r>
-        <w:rPr>
-          <w:rFonts w:ascii="Times New Roman" w:eastAsia="Times New Roman" w:hAnsi="Times New Roman" w:cs="Times New Roman"/>
-          <w:sz w:val="18"/>
-          <w:szCs w:val="18"/>
-        </w:rPr>
-        <w:t>orci</w:t>
-      </w:r>
-      <w:proofErr w:type="spellEnd"/>
-      <w:r>
-        <w:rPr>
-          <w:rFonts w:ascii="Times New Roman" w:eastAsia="Times New Roman" w:hAnsi="Times New Roman" w:cs="Times New Roman"/>
-          <w:sz w:val="18"/>
-          <w:szCs w:val="18"/>
-        </w:rPr>
-        <w:t xml:space="preserve"> </w:t>
-      </w:r>
-      <w:proofErr w:type="spellStart"/>
-      <w:r>
-        <w:rPr>
-          <w:rFonts w:ascii="Times New Roman" w:eastAsia="Times New Roman" w:hAnsi="Times New Roman" w:cs="Times New Roman"/>
-          <w:sz w:val="18"/>
-          <w:szCs w:val="18"/>
-        </w:rPr>
-        <w:t>eget</w:t>
-      </w:r>
-      <w:proofErr w:type="spellEnd"/>
-      <w:r>
-        <w:rPr>
-          <w:rFonts w:ascii="Times New Roman" w:eastAsia="Times New Roman" w:hAnsi="Times New Roman" w:cs="Times New Roman"/>
-          <w:sz w:val="18"/>
-          <w:szCs w:val="18"/>
-        </w:rPr>
-        <w:t xml:space="preserve"> ex </w:t>
-      </w:r>
-      <w:proofErr w:type="spellStart"/>
-      <w:r>
-        <w:rPr>
-          <w:rFonts w:ascii="Times New Roman" w:eastAsia="Times New Roman" w:hAnsi="Times New Roman" w:cs="Times New Roman"/>
-          <w:sz w:val="18"/>
-          <w:szCs w:val="18"/>
-        </w:rPr>
-        <w:t>placerat</w:t>
-      </w:r>
-      <w:proofErr w:type="spellEnd"/>
-      <w:r>
-        <w:rPr>
-          <w:rFonts w:ascii="Times New Roman" w:eastAsia="Times New Roman" w:hAnsi="Times New Roman" w:cs="Times New Roman"/>
-          <w:sz w:val="18"/>
-          <w:szCs w:val="18"/>
-        </w:rPr>
-        <w:t xml:space="preserve"> </w:t>
-      </w:r>
-      <w:proofErr w:type="spellStart"/>
-      <w:r>
-        <w:rPr>
-          <w:rFonts w:ascii="Times New Roman" w:eastAsia="Times New Roman" w:hAnsi="Times New Roman" w:cs="Times New Roman"/>
-          <w:sz w:val="18"/>
-          <w:szCs w:val="18"/>
-        </w:rPr>
-        <w:t>congue</w:t>
-      </w:r>
-      <w:proofErr w:type="spellEnd"/>
-      <w:r>
-        <w:rPr>
-          <w:rFonts w:ascii="Times New Roman" w:eastAsia="Times New Roman" w:hAnsi="Times New Roman" w:cs="Times New Roman"/>
-          <w:sz w:val="18"/>
-          <w:szCs w:val="18"/>
-        </w:rPr>
-        <w:t xml:space="preserve">. In </w:t>
-      </w:r>
-      <w:proofErr w:type="spellStart"/>
-      <w:r>
-        <w:rPr>
-          <w:rFonts w:ascii="Times New Roman" w:eastAsia="Times New Roman" w:hAnsi="Times New Roman" w:cs="Times New Roman"/>
-          <w:sz w:val="18"/>
-          <w:szCs w:val="18"/>
-        </w:rPr>
-        <w:t>hac</w:t>
-      </w:r>
-      <w:proofErr w:type="spellEnd"/>
-      <w:r>
-        <w:rPr>
-          <w:rFonts w:ascii="Times New Roman" w:eastAsia="Times New Roman" w:hAnsi="Times New Roman" w:cs="Times New Roman"/>
-          <w:sz w:val="18"/>
-          <w:szCs w:val="18"/>
-        </w:rPr>
-        <w:t xml:space="preserve"> </w:t>
-      </w:r>
-      <w:proofErr w:type="spellStart"/>
-      <w:r>
-        <w:rPr>
-          <w:rFonts w:ascii="Times New Roman" w:eastAsia="Times New Roman" w:hAnsi="Times New Roman" w:cs="Times New Roman"/>
-          <w:sz w:val="18"/>
-          <w:szCs w:val="18"/>
-        </w:rPr>
-        <w:t>habitasse</w:t>
-      </w:r>
-      <w:proofErr w:type="spellEnd"/>
-      <w:r>
-        <w:rPr>
-          <w:rFonts w:ascii="Times New Roman" w:eastAsia="Times New Roman" w:hAnsi="Times New Roman" w:cs="Times New Roman"/>
-          <w:sz w:val="18"/>
-          <w:szCs w:val="18"/>
-        </w:rPr>
-        <w:t xml:space="preserve"> </w:t>
-      </w:r>
-      <w:proofErr w:type="spellStart"/>
-      <w:r>
-        <w:rPr>
-          <w:rFonts w:ascii="Times New Roman" w:eastAsia="Times New Roman" w:hAnsi="Times New Roman" w:cs="Times New Roman"/>
-          <w:sz w:val="18"/>
-          <w:szCs w:val="18"/>
-        </w:rPr>
-        <w:t>platea</w:t>
-      </w:r>
-      <w:proofErr w:type="spellEnd"/>
-      <w:r>
-        <w:rPr>
-          <w:rFonts w:ascii="Times New Roman" w:eastAsia="Times New Roman" w:hAnsi="Times New Roman" w:cs="Times New Roman"/>
-          <w:sz w:val="18"/>
-          <w:szCs w:val="18"/>
-        </w:rPr>
-        <w:t xml:space="preserve"> </w:t>
-      </w:r>
-      <w:proofErr w:type="spellStart"/>
-      <w:r>
-        <w:rPr>
-          <w:rFonts w:ascii="Times New Roman" w:eastAsia="Times New Roman" w:hAnsi="Times New Roman" w:cs="Times New Roman"/>
-          <w:sz w:val="18"/>
-          <w:szCs w:val="18"/>
-        </w:rPr>
-        <w:t>dictumst</w:t>
-      </w:r>
-      <w:proofErr w:type="spellEnd"/>
-      <w:r>
-        <w:rPr>
-          <w:rFonts w:ascii="Times New Roman" w:eastAsia="Times New Roman" w:hAnsi="Times New Roman" w:cs="Times New Roman"/>
-          <w:sz w:val="18"/>
-          <w:szCs w:val="18"/>
-        </w:rPr>
-        <w:t xml:space="preserve">. </w:t>
-      </w:r>
-      <w:proofErr w:type="spellStart"/>
-      <w:r>
-        <w:rPr>
-          <w:rFonts w:ascii="Times New Roman" w:eastAsia="Times New Roman" w:hAnsi="Times New Roman" w:cs="Times New Roman"/>
-          <w:sz w:val="18"/>
-          <w:szCs w:val="18"/>
-        </w:rPr>
-        <w:t>Praesent</w:t>
-      </w:r>
-      <w:proofErr w:type="spellEnd"/>
-      <w:r>
-        <w:rPr>
-          <w:rFonts w:ascii="Times New Roman" w:eastAsia="Times New Roman" w:hAnsi="Times New Roman" w:cs="Times New Roman"/>
-          <w:sz w:val="18"/>
-          <w:szCs w:val="18"/>
-        </w:rPr>
-        <w:t xml:space="preserve"> sed </w:t>
-      </w:r>
-      <w:proofErr w:type="spellStart"/>
-      <w:r>
-        <w:rPr>
-          <w:rFonts w:ascii="Times New Roman" w:eastAsia="Times New Roman" w:hAnsi="Times New Roman" w:cs="Times New Roman"/>
-          <w:sz w:val="18"/>
-          <w:szCs w:val="18"/>
-        </w:rPr>
-        <w:t>scelerisque</w:t>
-      </w:r>
-      <w:proofErr w:type="spellEnd"/>
-      <w:r>
-        <w:rPr>
-          <w:rFonts w:ascii="Times New Roman" w:eastAsia="Times New Roman" w:hAnsi="Times New Roman" w:cs="Times New Roman"/>
-          <w:sz w:val="18"/>
-          <w:szCs w:val="18"/>
-        </w:rPr>
-        <w:t xml:space="preserve"> </w:t>
-      </w:r>
-      <w:proofErr w:type="spellStart"/>
-      <w:r>
-        <w:rPr>
-          <w:rFonts w:ascii="Times New Roman" w:eastAsia="Times New Roman" w:hAnsi="Times New Roman" w:cs="Times New Roman"/>
-          <w:sz w:val="18"/>
-          <w:szCs w:val="18"/>
-        </w:rPr>
-        <w:t>elit</w:t>
-      </w:r>
-      <w:proofErr w:type="spellEnd"/>
-      <w:r>
-        <w:rPr>
-          <w:rFonts w:ascii="Times New Roman" w:eastAsia="Times New Roman" w:hAnsi="Times New Roman" w:cs="Times New Roman"/>
-          <w:sz w:val="18"/>
-          <w:szCs w:val="18"/>
-        </w:rPr>
-        <w:t xml:space="preserve">, a fermentum </w:t>
-      </w:r>
-      <w:proofErr w:type="spellStart"/>
-      <w:r>
-        <w:rPr>
-          <w:rFonts w:ascii="Times New Roman" w:eastAsia="Times New Roman" w:hAnsi="Times New Roman" w:cs="Times New Roman"/>
-          <w:sz w:val="18"/>
-          <w:szCs w:val="18"/>
-        </w:rPr>
-        <w:t>velit</w:t>
-      </w:r>
-      <w:proofErr w:type="spellEnd"/>
-      <w:r>
-        <w:rPr>
-          <w:rFonts w:ascii="Times New Roman" w:eastAsia="Times New Roman" w:hAnsi="Times New Roman" w:cs="Times New Roman"/>
-          <w:sz w:val="18"/>
-          <w:szCs w:val="18"/>
-        </w:rPr>
-        <w:t xml:space="preserve">. Morbi </w:t>
-      </w:r>
-      <w:proofErr w:type="spellStart"/>
-      <w:r>
-        <w:rPr>
-          <w:rFonts w:ascii="Times New Roman" w:eastAsia="Times New Roman" w:hAnsi="Times New Roman" w:cs="Times New Roman"/>
-          <w:sz w:val="18"/>
-          <w:szCs w:val="18"/>
-        </w:rPr>
-        <w:t>ultrices</w:t>
-      </w:r>
-      <w:proofErr w:type="spellEnd"/>
-      <w:r>
-        <w:rPr>
-          <w:rFonts w:ascii="Times New Roman" w:eastAsia="Times New Roman" w:hAnsi="Times New Roman" w:cs="Times New Roman"/>
-          <w:sz w:val="18"/>
-          <w:szCs w:val="18"/>
-        </w:rPr>
-        <w:t xml:space="preserve"> ipsum vitae </w:t>
-      </w:r>
-      <w:proofErr w:type="spellStart"/>
-      <w:r>
-        <w:rPr>
-          <w:rFonts w:ascii="Times New Roman" w:eastAsia="Times New Roman" w:hAnsi="Times New Roman" w:cs="Times New Roman"/>
-          <w:sz w:val="18"/>
-          <w:szCs w:val="18"/>
-        </w:rPr>
-        <w:t>placerat</w:t>
-      </w:r>
-      <w:proofErr w:type="spellEnd"/>
-      <w:r>
-        <w:rPr>
-          <w:rFonts w:ascii="Times New Roman" w:eastAsia="Times New Roman" w:hAnsi="Times New Roman" w:cs="Times New Roman"/>
-          <w:sz w:val="18"/>
-          <w:szCs w:val="18"/>
-        </w:rPr>
-        <w:t xml:space="preserve"> maximus. </w:t>
-      </w:r>
-      <w:proofErr w:type="spellStart"/>
-      <w:r>
-        <w:rPr>
-          <w:rFonts w:ascii="Times New Roman" w:eastAsia="Times New Roman" w:hAnsi="Times New Roman" w:cs="Times New Roman"/>
-          <w:sz w:val="18"/>
-          <w:szCs w:val="18"/>
-        </w:rPr>
-        <w:t>Donec</w:t>
-      </w:r>
-      <w:proofErr w:type="spellEnd"/>
-      <w:r>
-        <w:rPr>
-          <w:rFonts w:ascii="Times New Roman" w:eastAsia="Times New Roman" w:hAnsi="Times New Roman" w:cs="Times New Roman"/>
-          <w:sz w:val="18"/>
-          <w:szCs w:val="18"/>
-        </w:rPr>
-        <w:t xml:space="preserve"> a </w:t>
-      </w:r>
-      <w:proofErr w:type="spellStart"/>
-      <w:r>
-        <w:rPr>
-          <w:rFonts w:ascii="Times New Roman" w:eastAsia="Times New Roman" w:hAnsi="Times New Roman" w:cs="Times New Roman"/>
-          <w:sz w:val="18"/>
-          <w:szCs w:val="18"/>
-        </w:rPr>
-        <w:t>ultrices</w:t>
-      </w:r>
-      <w:proofErr w:type="spellEnd"/>
-      <w:r>
-        <w:rPr>
-          <w:rFonts w:ascii="Times New Roman" w:eastAsia="Times New Roman" w:hAnsi="Times New Roman" w:cs="Times New Roman"/>
-          <w:sz w:val="18"/>
-          <w:szCs w:val="18"/>
-        </w:rPr>
-        <w:t xml:space="preserve"> </w:t>
-      </w:r>
-      <w:proofErr w:type="spellStart"/>
-      <w:r>
-        <w:rPr>
-          <w:rFonts w:ascii="Times New Roman" w:eastAsia="Times New Roman" w:hAnsi="Times New Roman" w:cs="Times New Roman"/>
-          <w:sz w:val="18"/>
-          <w:szCs w:val="18"/>
-        </w:rPr>
-        <w:t>lacus</w:t>
-      </w:r>
-      <w:proofErr w:type="spellEnd"/>
-      <w:r>
-        <w:rPr>
-          <w:rFonts w:ascii="Times New Roman" w:eastAsia="Times New Roman" w:hAnsi="Times New Roman" w:cs="Times New Roman"/>
-          <w:sz w:val="18"/>
-          <w:szCs w:val="18"/>
-        </w:rPr>
-        <w:t xml:space="preserve">. Maecenas non </w:t>
-      </w:r>
-      <w:proofErr w:type="spellStart"/>
-      <w:r>
-        <w:rPr>
-          <w:rFonts w:ascii="Times New Roman" w:eastAsia="Times New Roman" w:hAnsi="Times New Roman" w:cs="Times New Roman"/>
-          <w:sz w:val="18"/>
-          <w:szCs w:val="18"/>
-        </w:rPr>
-        <w:t>dignissim</w:t>
-      </w:r>
-      <w:proofErr w:type="spellEnd"/>
-      <w:r>
-        <w:rPr>
-          <w:rFonts w:ascii="Times New Roman" w:eastAsia="Times New Roman" w:hAnsi="Times New Roman" w:cs="Times New Roman"/>
-          <w:sz w:val="18"/>
-          <w:szCs w:val="18"/>
-        </w:rPr>
-        <w:t xml:space="preserve"> </w:t>
-      </w:r>
-      <w:proofErr w:type="spellStart"/>
-      <w:r>
-        <w:rPr>
-          <w:rFonts w:ascii="Times New Roman" w:eastAsia="Times New Roman" w:hAnsi="Times New Roman" w:cs="Times New Roman"/>
-          <w:sz w:val="18"/>
-          <w:szCs w:val="18"/>
-        </w:rPr>
-        <w:t>nibh</w:t>
-      </w:r>
-      <w:proofErr w:type="spellEnd"/>
-      <w:r>
-        <w:rPr>
-          <w:rFonts w:ascii="Times New Roman" w:eastAsia="Times New Roman" w:hAnsi="Times New Roman" w:cs="Times New Roman"/>
-          <w:sz w:val="18"/>
-          <w:szCs w:val="18"/>
-        </w:rPr>
-        <w:t xml:space="preserve">, in </w:t>
-      </w:r>
-      <w:proofErr w:type="spellStart"/>
-      <w:r>
-        <w:rPr>
-          <w:rFonts w:ascii="Times New Roman" w:eastAsia="Times New Roman" w:hAnsi="Times New Roman" w:cs="Times New Roman"/>
-          <w:sz w:val="18"/>
-          <w:szCs w:val="18"/>
-        </w:rPr>
-        <w:t>ullamcorper</w:t>
-      </w:r>
-      <w:proofErr w:type="spellEnd"/>
-      <w:r>
-        <w:rPr>
-          <w:rFonts w:ascii="Times New Roman" w:eastAsia="Times New Roman" w:hAnsi="Times New Roman" w:cs="Times New Roman"/>
-          <w:sz w:val="18"/>
-          <w:szCs w:val="18"/>
-        </w:rPr>
-        <w:t xml:space="preserve"> est. Nunc </w:t>
-      </w:r>
-      <w:proofErr w:type="spellStart"/>
-      <w:r>
-        <w:rPr>
-          <w:rFonts w:ascii="Times New Roman" w:eastAsia="Times New Roman" w:hAnsi="Times New Roman" w:cs="Times New Roman"/>
-          <w:sz w:val="18"/>
-          <w:szCs w:val="18"/>
-        </w:rPr>
-        <w:t>commodo</w:t>
-      </w:r>
-      <w:proofErr w:type="spellEnd"/>
-      <w:r>
-        <w:rPr>
-          <w:rFonts w:ascii="Times New Roman" w:eastAsia="Times New Roman" w:hAnsi="Times New Roman" w:cs="Times New Roman"/>
-          <w:sz w:val="18"/>
-          <w:szCs w:val="18"/>
-        </w:rPr>
-        <w:t xml:space="preserve"> </w:t>
-      </w:r>
-      <w:proofErr w:type="spellStart"/>
-      <w:r>
-        <w:rPr>
-          <w:rFonts w:ascii="Times New Roman" w:eastAsia="Times New Roman" w:hAnsi="Times New Roman" w:cs="Times New Roman"/>
-          <w:sz w:val="18"/>
-          <w:szCs w:val="18"/>
-        </w:rPr>
-        <w:t>malesuada</w:t>
-      </w:r>
-      <w:proofErr w:type="spellEnd"/>
-      <w:r>
-        <w:rPr>
-          <w:rFonts w:ascii="Times New Roman" w:eastAsia="Times New Roman" w:hAnsi="Times New Roman" w:cs="Times New Roman"/>
-          <w:sz w:val="18"/>
-          <w:szCs w:val="18"/>
-        </w:rPr>
-        <w:t xml:space="preserve"> </w:t>
-      </w:r>
-      <w:proofErr w:type="spellStart"/>
-      <w:r>
-        <w:rPr>
-          <w:rFonts w:ascii="Times New Roman" w:eastAsia="Times New Roman" w:hAnsi="Times New Roman" w:cs="Times New Roman"/>
-          <w:sz w:val="18"/>
-          <w:szCs w:val="18"/>
-        </w:rPr>
-        <w:t>leo</w:t>
-      </w:r>
-      <w:proofErr w:type="spellEnd"/>
-      <w:r>
-        <w:rPr>
-          <w:rFonts w:ascii="Times New Roman" w:eastAsia="Times New Roman" w:hAnsi="Times New Roman" w:cs="Times New Roman"/>
-          <w:sz w:val="18"/>
-          <w:szCs w:val="18"/>
-        </w:rPr>
-        <w:t xml:space="preserve">, sed </w:t>
-      </w:r>
-      <w:proofErr w:type="spellStart"/>
-      <w:r>
-        <w:rPr>
-          <w:rFonts w:ascii="Times New Roman" w:eastAsia="Times New Roman" w:hAnsi="Times New Roman" w:cs="Times New Roman"/>
-          <w:sz w:val="18"/>
-          <w:szCs w:val="18"/>
-        </w:rPr>
-        <w:t>blandit</w:t>
-      </w:r>
-      <w:proofErr w:type="spellEnd"/>
-      <w:r>
-        <w:rPr>
-          <w:rFonts w:ascii="Times New Roman" w:eastAsia="Times New Roman" w:hAnsi="Times New Roman" w:cs="Times New Roman"/>
-          <w:sz w:val="18"/>
-          <w:szCs w:val="18"/>
-        </w:rPr>
-        <w:t xml:space="preserve"> </w:t>
-      </w:r>
-      <w:proofErr w:type="spellStart"/>
-      <w:r>
-        <w:rPr>
-          <w:rFonts w:ascii="Times New Roman" w:eastAsia="Times New Roman" w:hAnsi="Times New Roman" w:cs="Times New Roman"/>
-          <w:sz w:val="18"/>
-          <w:szCs w:val="18"/>
-        </w:rPr>
-        <w:t>est</w:t>
-      </w:r>
-      <w:proofErr w:type="spellEnd"/>
-      <w:r>
-        <w:rPr>
-          <w:rFonts w:ascii="Times New Roman" w:eastAsia="Times New Roman" w:hAnsi="Times New Roman" w:cs="Times New Roman"/>
-          <w:sz w:val="18"/>
-          <w:szCs w:val="18"/>
-        </w:rPr>
-        <w:t xml:space="preserve"> dictum vel. </w:t>
-      </w:r>
-      <w:proofErr w:type="spellStart"/>
-      <w:r>
-        <w:rPr>
-          <w:rFonts w:ascii="Times New Roman" w:eastAsia="Times New Roman" w:hAnsi="Times New Roman" w:cs="Times New Roman"/>
-          <w:sz w:val="18"/>
-          <w:szCs w:val="18"/>
-        </w:rPr>
-        <w:t>Phasellus</w:t>
-      </w:r>
-      <w:proofErr w:type="spellEnd"/>
-      <w:r>
-        <w:rPr>
-          <w:rFonts w:ascii="Times New Roman" w:eastAsia="Times New Roman" w:hAnsi="Times New Roman" w:cs="Times New Roman"/>
-          <w:sz w:val="18"/>
-          <w:szCs w:val="18"/>
-        </w:rPr>
-        <w:t xml:space="preserve"> </w:t>
-      </w:r>
-      <w:proofErr w:type="spellStart"/>
-      <w:r>
-        <w:rPr>
-          <w:rFonts w:ascii="Times New Roman" w:eastAsia="Times New Roman" w:hAnsi="Times New Roman" w:cs="Times New Roman"/>
-          <w:sz w:val="18"/>
-          <w:szCs w:val="18"/>
-        </w:rPr>
-        <w:t>lobortis</w:t>
-      </w:r>
-      <w:proofErr w:type="spellEnd"/>
-      <w:r>
-        <w:rPr>
-          <w:rFonts w:ascii="Times New Roman" w:eastAsia="Times New Roman" w:hAnsi="Times New Roman" w:cs="Times New Roman"/>
-          <w:sz w:val="18"/>
-          <w:szCs w:val="18"/>
-        </w:rPr>
-        <w:t xml:space="preserve"> pharetra magna non </w:t>
-      </w:r>
-      <w:proofErr w:type="spellStart"/>
-      <w:r>
-        <w:rPr>
-          <w:rFonts w:ascii="Times New Roman" w:eastAsia="Times New Roman" w:hAnsi="Times New Roman" w:cs="Times New Roman"/>
-          <w:sz w:val="18"/>
-          <w:szCs w:val="18"/>
-        </w:rPr>
-        <w:t>molestie</w:t>
-      </w:r>
-      <w:proofErr w:type="spellEnd"/>
-      <w:r>
-        <w:rPr>
-          <w:rFonts w:ascii="Times New Roman" w:eastAsia="Times New Roman" w:hAnsi="Times New Roman" w:cs="Times New Roman"/>
-          <w:sz w:val="18"/>
-          <w:szCs w:val="18"/>
-        </w:rPr>
-        <w:t xml:space="preserve">. Sed </w:t>
-      </w:r>
-      <w:proofErr w:type="spellStart"/>
-      <w:r>
-        <w:rPr>
-          <w:rFonts w:ascii="Times New Roman" w:eastAsia="Times New Roman" w:hAnsi="Times New Roman" w:cs="Times New Roman"/>
-          <w:sz w:val="18"/>
-          <w:szCs w:val="18"/>
-        </w:rPr>
-        <w:t>eu</w:t>
-      </w:r>
-      <w:proofErr w:type="spellEnd"/>
-      <w:r>
-        <w:rPr>
-          <w:rFonts w:ascii="Times New Roman" w:eastAsia="Times New Roman" w:hAnsi="Times New Roman" w:cs="Times New Roman"/>
-          <w:sz w:val="18"/>
-          <w:szCs w:val="18"/>
-        </w:rPr>
-        <w:t xml:space="preserve"> gravida </w:t>
-      </w:r>
-      <w:proofErr w:type="spellStart"/>
-      <w:r>
-        <w:rPr>
-          <w:rFonts w:ascii="Times New Roman" w:eastAsia="Times New Roman" w:hAnsi="Times New Roman" w:cs="Times New Roman"/>
-          <w:sz w:val="18"/>
-          <w:szCs w:val="18"/>
-        </w:rPr>
-        <w:t>leo</w:t>
-      </w:r>
-      <w:proofErr w:type="spellEnd"/>
-      <w:r>
-        <w:rPr>
-          <w:rFonts w:ascii="Times New Roman" w:eastAsia="Times New Roman" w:hAnsi="Times New Roman" w:cs="Times New Roman"/>
-          <w:sz w:val="18"/>
-          <w:szCs w:val="18"/>
-        </w:rPr>
-        <w:t xml:space="preserve">. </w:t>
-      </w:r>
-    </w:p>
-    <w:p>
-      <w:pPr>
-        <w:jc w:val="center"/>
+      </w:pPr>
+    </w:p>
+    <w:p>
+      <w:pPr>
+        <w:jc w:val="both"/>
         <w:rPr>
           <w:rFonts w:ascii="Times New Roman" w:hAnsi="Times New Roman" w:cs="Times New Roman"/>
           <w:b/>
@@ -1771,7 +1102,25 @@
           <w:sz w:val="18"/>
           <w:szCs w:val="18"/>
         </w:rPr>
-        <w:t xml:space="preserve">the solutions based off of </w:t>
+        <w:t xml:space="preserve">the solutions based </w:t>
+      </w:r>
+      <w:proofErr w:type="gramStart"/>
+      <w:r>
+        <w:rPr>
+          <w:rFonts w:ascii="Times New Roman" w:hAnsi="Times New Roman" w:cs="Times New Roman"/>
+          <w:sz w:val="18"/>
+          <w:szCs w:val="18"/>
+        </w:rPr>
+        <w:t>off of</w:t>
+      </w:r>
+      <w:proofErr w:type="gramEnd"/>
+      <w:r>
+        <w:rPr>
+          <w:rFonts w:ascii="Times New Roman" w:hAnsi="Times New Roman" w:cs="Times New Roman"/>
+          <w:sz w:val="18"/>
+          <w:szCs w:val="18"/>
+        </w:rPr>
+        <w:t xml:space="preserve"> </w:t>
       </w:r>
       <w:r>
         <w:rPr>
@@ -1869,6 +1218,7 @@
           <w:sz w:val="18"/>
           <w:szCs w:val="18"/>
         </w:rPr>
+        <w:lastRenderedPageBreak/>
         <w:t>Repeating these steps until an optimal solution has been found, Genetic Algorithms eventually converge</w:t>
       </w:r>
       <w:r>
@@ -1913,7 +1263,6 @@
           <w:sz w:val="18"/>
           <w:szCs w:val="18"/>
         </w:rPr>
-        <w:lastRenderedPageBreak/>
         <w:t xml:space="preserve">The critical aspects of how GAs find a solution is in how they explore and converge. Exploration is affected by the selection and mutation methods of GA and is essential to help the population not get stuck in deceptive cases. Convergence is affected by the selection and crossover methods of GA and is essential to moving the entire population towards a specific solution. In some cases, if these deceptive cases </w:t>
       </w:r>
       <w:r>
@@ -1935,15 +1284,6 @@
     </w:p>
     <w:p>
       <w:pPr>
-        <w:rPr>
-          <w:rFonts w:ascii="Times New Roman" w:hAnsi="Times New Roman" w:cs="Times New Roman"/>
-          <w:b/>
-          <w:bCs/>
-        </w:rPr>
-      </w:pPr>
-    </w:p>
-    <w:p>
-      <w:pPr>
         <w:jc w:val="center"/>
         <w:rPr>
           <w:rFonts w:ascii="Times New Roman" w:hAnsi="Times New Roman" w:cs="Times New Roman"/>
@@ -1984,8 +1324,18 @@
           <w:sz w:val="18"/>
           <w:szCs w:val="18"/>
         </w:rPr>
-        <w:t>Particle Swarm Optimization (PSO) is a metaheuristic optimization algorithm based off of</w:t>
-      </w:r>
+        <w:t xml:space="preserve">Particle Swarm Optimization (PSO) is a metaheuristic optimization algorithm based </w:t>
+      </w:r>
+      <w:proofErr w:type="gramStart"/>
+      <w:r>
+        <w:rPr>
+          <w:rFonts w:ascii="Times New Roman" w:hAnsi="Times New Roman" w:cs="Times New Roman"/>
+          <w:sz w:val="18"/>
+          <w:szCs w:val="18"/>
+        </w:rPr>
+        <w:t>off of</w:t>
+      </w:r>
+      <w:proofErr w:type="gramEnd"/>
       <w:r>
         <w:rPr>
           <w:rFonts w:ascii="Times New Roman" w:hAnsi="Times New Roman" w:cs="Times New Roman"/>
@@ -2154,39 +1504,75 @@
           <w:sz w:val="18"/>
           <w:szCs w:val="18"/>
         </w:rPr>
-        <w:t xml:space="preserve"> </w:t>
-      </w:r>
-      <w:r>
-        <w:rPr>
-          <w:rFonts w:ascii="Times New Roman" w:hAnsi="Times New Roman" w:cs="Times New Roman"/>
-          <w:sz w:val="18"/>
-          <w:szCs w:val="18"/>
-        </w:rPr>
-        <w:t xml:space="preserve">– </w:t>
-      </w:r>
-      <w:r>
-        <w:rPr>
-          <w:rFonts w:ascii="Times New Roman" w:hAnsi="Times New Roman" w:cs="Times New Roman"/>
-          <w:sz w:val="18"/>
-          <w:szCs w:val="18"/>
-        </w:rPr>
-        <w:t>social component</w:t>
-      </w:r>
-      <w:r>
-        <w:rPr>
-          <w:rFonts w:ascii="Times New Roman" w:hAnsi="Times New Roman" w:cs="Times New Roman"/>
-          <w:sz w:val="18"/>
-          <w:szCs w:val="18"/>
-        </w:rPr>
-        <w:t xml:space="preserve"> parameter (normally </w:t>
-      </w:r>
-      <w:r>
-        <w:rPr>
-          <w:rFonts w:ascii="Times New Roman" w:hAnsi="Times New Roman" w:cs="Times New Roman"/>
-          <w:sz w:val="18"/>
-          <w:szCs w:val="18"/>
-        </w:rPr>
-        <w:t>2</w:t>
+        <w:t xml:space="preserve"> – social component parameter (normally 2)</w:t>
+      </w:r>
+    </w:p>
+    <w:p>
+      <w:pPr>
+        <w:jc w:val="both"/>
+        <w:rPr>
+          <w:rFonts w:ascii="Times New Roman" w:hAnsi="Times New Roman" w:cs="Times New Roman"/>
+          <w:sz w:val="18"/>
+          <w:szCs w:val="18"/>
+        </w:rPr>
+      </w:pPr>
+      <w:r>
+        <w:rPr>
+          <w:rFonts w:ascii="Times New Roman" w:hAnsi="Times New Roman" w:cs="Times New Roman"/>
+          <w:sz w:val="18"/>
+          <w:szCs w:val="18"/>
+        </w:rPr>
+        <w:t>φ</w:t>
+      </w:r>
+      <w:r>
+        <w:rPr>
+          <w:rFonts w:ascii="Times New Roman" w:hAnsi="Times New Roman" w:cs="Times New Roman"/>
+          <w:sz w:val="18"/>
+          <w:szCs w:val="18"/>
+          <w:vertAlign w:val="subscript"/>
+        </w:rPr>
+        <w:t xml:space="preserve">g </w:t>
+      </w:r>
+      <w:r>
+        <w:rPr>
+          <w:rFonts w:ascii="Times New Roman" w:hAnsi="Times New Roman" w:cs="Times New Roman"/>
+          <w:sz w:val="18"/>
+          <w:szCs w:val="18"/>
+        </w:rPr>
+        <w:t xml:space="preserve">– cognitive component parameter (normally </w:t>
+      </w:r>
+      <w:r>
+        <w:rPr>
+          <w:rFonts w:ascii="Times New Roman" w:hAnsi="Times New Roman" w:cs="Times New Roman"/>
+          <w:sz w:val="18"/>
+          <w:szCs w:val="18"/>
+        </w:rPr>
+        <w:t xml:space="preserve">= </w:t>
+      </w:r>
+      <w:r>
+        <w:rPr>
+          <w:rFonts w:ascii="Times New Roman" w:hAnsi="Times New Roman" w:cs="Times New Roman"/>
+          <w:sz w:val="18"/>
+          <w:szCs w:val="18"/>
+        </w:rPr>
+        <w:t>φ</w:t>
+      </w:r>
+      <w:r>
+        <w:rPr>
+          <w:rFonts w:ascii="Times New Roman" w:hAnsi="Times New Roman" w:cs="Times New Roman"/>
+          <w:sz w:val="18"/>
+          <w:szCs w:val="18"/>
+          <w:vertAlign w:val="subscript"/>
+        </w:rPr>
+        <w:t xml:space="preserve">p </w:t>
+      </w:r>
+      <w:r>
+        <w:rPr>
+          <w:rFonts w:ascii="Times New Roman" w:hAnsi="Times New Roman" w:cs="Times New Roman"/>
+          <w:sz w:val="18"/>
+          <w:szCs w:val="18"/>
+        </w:rPr>
+        <w:t>= 2</w:t>
       </w:r>
       <w:r>
         <w:rPr>
@@ -2212,132 +1598,7 @@
           <w:sz w:val="18"/>
           <w:szCs w:val="18"/>
         </w:rPr>
-        <w:t>φ</w:t>
-      </w:r>
-      <w:r>
-        <w:rPr>
-          <w:rFonts w:ascii="Times New Roman" w:hAnsi="Times New Roman" w:cs="Times New Roman"/>
-          <w:sz w:val="18"/>
-          <w:szCs w:val="18"/>
-          <w:vertAlign w:val="subscript"/>
-        </w:rPr>
-        <w:t xml:space="preserve">g </w:t>
-      </w:r>
-      <w:r>
-        <w:rPr>
-          <w:rFonts w:ascii="Times New Roman" w:hAnsi="Times New Roman" w:cs="Times New Roman"/>
-          <w:sz w:val="18"/>
-          <w:szCs w:val="18"/>
-        </w:rPr>
-        <w:t xml:space="preserve">– </w:t>
-      </w:r>
-      <w:r>
-        <w:rPr>
-          <w:rFonts w:ascii="Times New Roman" w:hAnsi="Times New Roman" w:cs="Times New Roman"/>
-          <w:sz w:val="18"/>
-          <w:szCs w:val="18"/>
-        </w:rPr>
-        <w:t>cognitive component</w:t>
-      </w:r>
-      <w:r>
-        <w:rPr>
-          <w:rFonts w:ascii="Times New Roman" w:hAnsi="Times New Roman" w:cs="Times New Roman"/>
-          <w:sz w:val="18"/>
-          <w:szCs w:val="18"/>
-        </w:rPr>
-        <w:t xml:space="preserve"> parameter (</w:t>
-      </w:r>
-      <w:r>
-        <w:rPr>
-          <w:rFonts w:ascii="Times New Roman" w:hAnsi="Times New Roman" w:cs="Times New Roman"/>
-          <w:sz w:val="18"/>
-          <w:szCs w:val="18"/>
-        </w:rPr>
-        <w:t xml:space="preserve">normally </w:t>
-      </w:r>
-      <w:r>
-        <w:rPr>
-          <w:rFonts w:ascii="Times New Roman" w:hAnsi="Times New Roman" w:cs="Times New Roman"/>
-          <w:sz w:val="18"/>
-          <w:szCs w:val="18"/>
-        </w:rPr>
-        <w:t xml:space="preserve">= </w:t>
-      </w:r>
-      <w:r>
-        <w:rPr>
-          <w:rFonts w:ascii="Times New Roman" w:hAnsi="Times New Roman" w:cs="Times New Roman"/>
-          <w:sz w:val="18"/>
-          <w:szCs w:val="18"/>
-        </w:rPr>
-        <w:t>φ</w:t>
-      </w:r>
-      <w:r>
-        <w:rPr>
-          <w:rFonts w:ascii="Times New Roman" w:hAnsi="Times New Roman" w:cs="Times New Roman"/>
-          <w:sz w:val="18"/>
-          <w:szCs w:val="18"/>
-          <w:vertAlign w:val="subscript"/>
-        </w:rPr>
-        <w:t>p</w:t>
-      </w:r>
-      <w:r>
-        <w:rPr>
-          <w:rFonts w:ascii="Times New Roman" w:hAnsi="Times New Roman" w:cs="Times New Roman"/>
-          <w:sz w:val="18"/>
-          <w:szCs w:val="18"/>
-          <w:vertAlign w:val="subscript"/>
-        </w:rPr>
-        <w:t xml:space="preserve"> </w:t>
-      </w:r>
-      <w:r>
-        <w:rPr>
-          <w:rFonts w:ascii="Times New Roman" w:hAnsi="Times New Roman" w:cs="Times New Roman"/>
-          <w:sz w:val="18"/>
-          <w:szCs w:val="18"/>
-        </w:rPr>
-        <w:t>= 2</w:t>
-      </w:r>
-      <w:r>
-        <w:rPr>
-          <w:rFonts w:ascii="Times New Roman" w:hAnsi="Times New Roman" w:cs="Times New Roman"/>
-          <w:sz w:val="18"/>
-          <w:szCs w:val="18"/>
-        </w:rPr>
-        <w:t>)</w:t>
-      </w:r>
-    </w:p>
-    <w:p>
-      <w:pPr>
-        <w:jc w:val="both"/>
-        <w:rPr>
-          <w:rFonts w:ascii="Times New Roman" w:hAnsi="Times New Roman" w:cs="Times New Roman"/>
-          <w:sz w:val="18"/>
-          <w:szCs w:val="18"/>
-        </w:rPr>
-      </w:pPr>
-      <w:r>
-        <w:rPr>
-          <w:rFonts w:ascii="Times New Roman" w:hAnsi="Times New Roman" w:cs="Times New Roman"/>
-          <w:sz w:val="18"/>
-          <w:szCs w:val="18"/>
-        </w:rPr>
-        <w:t xml:space="preserve">r </w:t>
-      </w:r>
-      <w:r>
-        <w:rPr>
-          <w:rFonts w:ascii="Times New Roman" w:hAnsi="Times New Roman" w:cs="Times New Roman"/>
-          <w:sz w:val="18"/>
-          <w:szCs w:val="18"/>
-        </w:rPr>
-        <w:t xml:space="preserve">– </w:t>
-      </w:r>
-      <w:r>
-        <w:rPr>
-          <w:rFonts w:ascii="Times New Roman" w:hAnsi="Times New Roman" w:cs="Times New Roman"/>
-          <w:sz w:val="18"/>
-          <w:szCs w:val="18"/>
-        </w:rPr>
-        <w:t>random number between 0-1</w:t>
+        <w:t>r – random number between 0-1</w:t>
       </w:r>
     </w:p>
     <w:p>
@@ -2500,6 +1761,7 @@
         </w:rPr>
         <w:br/>
       </w:r>
+      <w:proofErr w:type="gramStart"/>
       <w:r>
         <w:rPr>
           <w:rFonts w:ascii="Times New Roman" w:hAnsi="Times New Roman" w:cs="Times New Roman"/>
@@ -2519,6 +1781,7 @@
         </w:rPr>
         <w:t>i,d</w:t>
       </w:r>
+      <w:proofErr w:type="gramEnd"/>
       <w:r>
         <w:rPr>
           <w:rFonts w:ascii="Times New Roman" w:hAnsi="Times New Roman" w:cs="Times New Roman"/>
@@ -2855,6 +2118,7 @@
         </w:rPr>
         <w:t xml:space="preserve"> </w:t>
       </w:r>
+      <w:proofErr w:type="gramStart"/>
       <w:r>
         <w:rPr>
           <w:rFonts w:ascii="Times New Roman" w:hAnsi="Times New Roman" w:cs="Times New Roman"/>
@@ -2874,6 +2138,7 @@
         </w:rPr>
         <w:t>i,d</w:t>
       </w:r>
+      <w:proofErr w:type="gramEnd"/>
     </w:p>
     <w:p>
       <w:pPr>
@@ -2936,16 +2201,6 @@
         </w:rPr>
         <w:t>.</w:t>
       </w:r>
-    </w:p>
-    <w:p>
-      <w:pPr>
-        <w:jc w:val="center"/>
-        <w:rPr>
-          <w:rFonts w:ascii="Times New Roman" w:hAnsi="Times New Roman" w:cs="Times New Roman"/>
-          <w:b/>
-          <w:bCs/>
-        </w:rPr>
-      </w:pPr>
     </w:p>
     <w:p>
       <w:pPr>
@@ -3075,7 +2330,25 @@
           <w:sz w:val="18"/>
           <w:szCs w:val="18"/>
         </w:rPr>
-        <w:t>The Tandem GAPSO Algorithm will first construct a population of random solutions within the bounds of a solution space. Then encapsulate 1/2 of those individual solutions within a particle object that contains a pBest and gBest as well as a velocity vector.</w:t>
+        <w:t xml:space="preserve">The Tandem GAPSO Algorithm will first construct a population of random solutions within the bounds of a solution space. Then encapsulate 1/2 of those individual </w:t>
+      </w:r>
+      <w:bookmarkStart w:id="0" w:name="_GoBack"/>
+      <w:r>
+        <w:rPr>
+          <w:rFonts w:ascii="Times New Roman" w:hAnsi="Times New Roman" w:cs="Times New Roman"/>
+          <w:sz w:val="18"/>
+          <w:szCs w:val="18"/>
+        </w:rPr>
+        <w:t xml:space="preserve">solutions within a particle object that contains a pBest and </w:t>
+      </w:r>
+      <w:bookmarkEnd w:id="0"/>
+      <w:r>
+        <w:rPr>
+          <w:rFonts w:ascii="Times New Roman" w:hAnsi="Times New Roman" w:cs="Times New Roman"/>
+          <w:sz w:val="18"/>
+          <w:szCs w:val="18"/>
+        </w:rPr>
+        <w:t>gBest as well as a velocity vector.</w:t>
       </w:r>
       <w:r>
         <w:rPr>
@@ -3187,7 +2460,25 @@
           <w:sz w:val="18"/>
           <w:szCs w:val="18"/>
         </w:rPr>
-        <w:t xml:space="preserve"> based off of the entire population’s global best</w:t>
+        <w:t xml:space="preserve"> based </w:t>
+      </w:r>
+      <w:proofErr w:type="gramStart"/>
+      <w:r>
+        <w:rPr>
+          <w:rFonts w:ascii="Times New Roman" w:hAnsi="Times New Roman" w:cs="Times New Roman"/>
+          <w:sz w:val="18"/>
+          <w:szCs w:val="18"/>
+        </w:rPr>
+        <w:t>off of</w:t>
+      </w:r>
+      <w:proofErr w:type="gramEnd"/>
+      <w:r>
+        <w:rPr>
+          <w:rFonts w:ascii="Times New Roman" w:hAnsi="Times New Roman" w:cs="Times New Roman"/>
+          <w:sz w:val="18"/>
+          <w:szCs w:val="18"/>
+        </w:rPr>
+        <w:t xml:space="preserve"> the entire population’s global best</w:t>
       </w:r>
       <w:r>
         <w:rPr>
@@ -3308,6 +2599,11 @@
     </w:p>
     <w:p>
       <w:pPr>
+        <w:pStyle w:val="ListParagraph"/>
+        <w:numPr>
+          <w:ilvl w:val="0"/>
+          <w:numId w:val="5"/>
+        </w:numPr>
         <w:jc w:val="both"/>
         <w:rPr>
           <w:rFonts w:ascii="Times New Roman" w:hAnsi="Times New Roman" w:cs="Times New Roman"/>
@@ -3315,6 +2611,16 @@
           <w:szCs w:val="18"/>
         </w:rPr>
       </w:pPr>
+    </w:p>
+    <w:p>
+      <w:pPr>
+        <w:jc w:val="both"/>
+        <w:rPr>
+          <w:rFonts w:ascii="Times New Roman" w:hAnsi="Times New Roman" w:cs="Times New Roman"/>
+          <w:sz w:val="18"/>
+          <w:szCs w:val="18"/>
+        </w:rPr>
+      </w:pPr>
       <w:r>
         <w:rPr>
           <w:rFonts w:ascii="Times New Roman" w:hAnsi="Times New Roman" w:cs="Times New Roman"/>
@@ -3343,6 +2649,16 @@
           <w:szCs w:val="18"/>
         </w:rPr>
       </w:pPr>
+    </w:p>
+    <w:p>
+      <w:pPr>
+        <w:jc w:val="center"/>
+        <w:rPr>
+          <w:rFonts w:ascii="Times New Roman" w:hAnsi="Times New Roman" w:cs="Times New Roman"/>
+          <w:sz w:val="18"/>
+          <w:szCs w:val="18"/>
+        </w:rPr>
+      </w:pPr>
       <w:r>
         <w:rPr>
           <w:rFonts w:ascii="Times New Roman" w:hAnsi="Times New Roman" w:cs="Times New Roman"/>
@@ -3351,9 +2667,9 @@
           <w:szCs w:val="18"/>
         </w:rPr>
         <w:drawing>
-          <wp:inline distT="0" distB="0" distL="0" distR="0" wp14:anchorId="1CFDD03A" wp14:editId="21A77092">
-            <wp:extent cx="2743200" cy="1807845"/>
-            <wp:effectExtent l="0" t="0" r="0" b="0"/>
+          <wp:inline distT="0" distB="0" distL="0" distR="0" wp14:anchorId="1CFDD03A" wp14:editId="3F031C0D">
+            <wp:extent cx="3194137" cy="2105025"/>
+            <wp:effectExtent l="0" t="0" r="6350" b="0"/>
             <wp:docPr id="2" name="Picture 2"/>
             <wp:cNvGraphicFramePr>
               <a:graphicFrameLocks xmlns:a="http://schemas.openxmlformats.org/drawingml/2006/main" noChangeAspect="1"/>
@@ -3380,7 +2696,7 @@
                   <pic:spPr>
                     <a:xfrm>
                       <a:off x="0" y="0"/>
-                      <a:ext cx="2743200" cy="1807845"/>
+                      <a:ext cx="3206065" cy="2112886"/>
                     </a:xfrm>
                     <a:prstGeom prst="rect">
                       <a:avLst/>
@@ -3399,6 +2715,26 @@
         <w:rPr>
           <w:rFonts w:ascii="Times New Roman" w:hAnsi="Times New Roman" w:cs="Times New Roman"/>
           <w:b/>
+          <w:sz w:val="18"/>
+          <w:szCs w:val="18"/>
+        </w:rPr>
+      </w:pPr>
+      <w:r>
+        <w:rPr>
+          <w:rFonts w:ascii="Times New Roman" w:hAnsi="Times New Roman" w:cs="Times New Roman"/>
+          <w:b/>
+          <w:sz w:val="18"/>
+          <w:szCs w:val="18"/>
+        </w:rPr>
+        <w:t>Figure 1</w:t>
+      </w:r>
+    </w:p>
+    <w:p>
+      <w:pPr>
+        <w:jc w:val="center"/>
+        <w:rPr>
+          <w:rFonts w:ascii="Times New Roman" w:hAnsi="Times New Roman" w:cs="Times New Roman"/>
+          <w:b/>
           <w:bCs/>
         </w:rPr>
       </w:pPr>
@@ -3412,779 +2748,13 @@
           <w:szCs w:val="18"/>
         </w:rPr>
       </w:pPr>
-      <w:proofErr w:type="spellStart"/>
-      <w:r>
-        <w:rPr>
-          <w:rFonts w:ascii="Times New Roman" w:hAnsi="Times New Roman" w:cs="Times New Roman"/>
-          <w:sz w:val="18"/>
-          <w:szCs w:val="18"/>
-        </w:rPr>
-        <w:t>Phasellus</w:t>
-      </w:r>
-      <w:proofErr w:type="spellEnd"/>
-      <w:r>
-        <w:rPr>
-          <w:rFonts w:ascii="Times New Roman" w:hAnsi="Times New Roman" w:cs="Times New Roman"/>
-          <w:sz w:val="18"/>
-          <w:szCs w:val="18"/>
-        </w:rPr>
-        <w:t xml:space="preserve"> </w:t>
-      </w:r>
-      <w:proofErr w:type="spellStart"/>
-      <w:r>
-        <w:rPr>
-          <w:rFonts w:ascii="Times New Roman" w:hAnsi="Times New Roman" w:cs="Times New Roman"/>
-          <w:sz w:val="18"/>
-          <w:szCs w:val="18"/>
-        </w:rPr>
-        <w:t>ullamcorper</w:t>
-      </w:r>
-      <w:proofErr w:type="spellEnd"/>
-      <w:r>
-        <w:rPr>
-          <w:rFonts w:ascii="Times New Roman" w:hAnsi="Times New Roman" w:cs="Times New Roman"/>
-          <w:sz w:val="18"/>
-          <w:szCs w:val="18"/>
-        </w:rPr>
-        <w:t xml:space="preserve"> nisi ipsum, a </w:t>
-      </w:r>
-      <w:proofErr w:type="spellStart"/>
-      <w:r>
-        <w:rPr>
-          <w:rFonts w:ascii="Times New Roman" w:hAnsi="Times New Roman" w:cs="Times New Roman"/>
-          <w:sz w:val="18"/>
-          <w:szCs w:val="18"/>
-        </w:rPr>
-        <w:t>vulputate</w:t>
-      </w:r>
-      <w:proofErr w:type="spellEnd"/>
-      <w:r>
-        <w:rPr>
-          <w:rFonts w:ascii="Times New Roman" w:hAnsi="Times New Roman" w:cs="Times New Roman"/>
-          <w:sz w:val="18"/>
-          <w:szCs w:val="18"/>
-        </w:rPr>
-        <w:t xml:space="preserve"> </w:t>
-      </w:r>
-      <w:proofErr w:type="spellStart"/>
-      <w:r>
-        <w:rPr>
-          <w:rFonts w:ascii="Times New Roman" w:hAnsi="Times New Roman" w:cs="Times New Roman"/>
-          <w:sz w:val="18"/>
-          <w:szCs w:val="18"/>
-        </w:rPr>
-        <w:t>enim</w:t>
-      </w:r>
-      <w:proofErr w:type="spellEnd"/>
-      <w:r>
-        <w:rPr>
-          <w:rFonts w:ascii="Times New Roman" w:hAnsi="Times New Roman" w:cs="Times New Roman"/>
-          <w:sz w:val="18"/>
-          <w:szCs w:val="18"/>
-        </w:rPr>
-        <w:t xml:space="preserve"> </w:t>
-      </w:r>
-      <w:proofErr w:type="spellStart"/>
-      <w:r>
-        <w:rPr>
-          <w:rFonts w:ascii="Times New Roman" w:hAnsi="Times New Roman" w:cs="Times New Roman"/>
-          <w:sz w:val="18"/>
-          <w:szCs w:val="18"/>
-        </w:rPr>
-        <w:t>eleifend</w:t>
-      </w:r>
-      <w:proofErr w:type="spellEnd"/>
-      <w:r>
-        <w:rPr>
-          <w:rFonts w:ascii="Times New Roman" w:hAnsi="Times New Roman" w:cs="Times New Roman"/>
-          <w:sz w:val="18"/>
-          <w:szCs w:val="18"/>
-        </w:rPr>
-        <w:t xml:space="preserve"> sed. </w:t>
-      </w:r>
-      <w:proofErr w:type="spellStart"/>
-      <w:r>
-        <w:rPr>
-          <w:rFonts w:ascii="Times New Roman" w:hAnsi="Times New Roman" w:cs="Times New Roman"/>
-          <w:sz w:val="18"/>
-          <w:szCs w:val="18"/>
-        </w:rPr>
-        <w:t>Phasellus</w:t>
-      </w:r>
-      <w:proofErr w:type="spellEnd"/>
-      <w:r>
-        <w:rPr>
-          <w:rFonts w:ascii="Times New Roman" w:hAnsi="Times New Roman" w:cs="Times New Roman"/>
-          <w:sz w:val="18"/>
-          <w:szCs w:val="18"/>
-        </w:rPr>
-        <w:t xml:space="preserve"> </w:t>
-      </w:r>
-      <w:proofErr w:type="spellStart"/>
-      <w:r>
-        <w:rPr>
-          <w:rFonts w:ascii="Times New Roman" w:hAnsi="Times New Roman" w:cs="Times New Roman"/>
-          <w:sz w:val="18"/>
-          <w:szCs w:val="18"/>
-        </w:rPr>
-        <w:t>pellentesque</w:t>
-      </w:r>
-      <w:proofErr w:type="spellEnd"/>
-      <w:r>
-        <w:rPr>
-          <w:rFonts w:ascii="Times New Roman" w:hAnsi="Times New Roman" w:cs="Times New Roman"/>
-          <w:sz w:val="18"/>
-          <w:szCs w:val="18"/>
-        </w:rPr>
-        <w:t xml:space="preserve">, </w:t>
-      </w:r>
-      <w:proofErr w:type="spellStart"/>
-      <w:r>
-        <w:rPr>
-          <w:rFonts w:ascii="Times New Roman" w:hAnsi="Times New Roman" w:cs="Times New Roman"/>
-          <w:sz w:val="18"/>
-          <w:szCs w:val="18"/>
-        </w:rPr>
-        <w:t>neque</w:t>
-      </w:r>
-      <w:proofErr w:type="spellEnd"/>
-      <w:r>
-        <w:rPr>
-          <w:rFonts w:ascii="Times New Roman" w:hAnsi="Times New Roman" w:cs="Times New Roman"/>
-          <w:sz w:val="18"/>
-          <w:szCs w:val="18"/>
-        </w:rPr>
-        <w:t xml:space="preserve"> et </w:t>
-      </w:r>
-      <w:proofErr w:type="spellStart"/>
-      <w:r>
-        <w:rPr>
-          <w:rFonts w:ascii="Times New Roman" w:hAnsi="Times New Roman" w:cs="Times New Roman"/>
-          <w:sz w:val="18"/>
-          <w:szCs w:val="18"/>
-        </w:rPr>
-        <w:t>vehicula</w:t>
-      </w:r>
-      <w:proofErr w:type="spellEnd"/>
-      <w:r>
-        <w:rPr>
-          <w:rFonts w:ascii="Times New Roman" w:hAnsi="Times New Roman" w:cs="Times New Roman"/>
-          <w:sz w:val="18"/>
-          <w:szCs w:val="18"/>
-        </w:rPr>
-        <w:t xml:space="preserve"> </w:t>
-      </w:r>
-      <w:proofErr w:type="spellStart"/>
-      <w:r>
-        <w:rPr>
-          <w:rFonts w:ascii="Times New Roman" w:hAnsi="Times New Roman" w:cs="Times New Roman"/>
-          <w:sz w:val="18"/>
-          <w:szCs w:val="18"/>
-        </w:rPr>
-        <w:t>dignissim</w:t>
-      </w:r>
-      <w:proofErr w:type="spellEnd"/>
-      <w:r>
-        <w:rPr>
-          <w:rFonts w:ascii="Times New Roman" w:hAnsi="Times New Roman" w:cs="Times New Roman"/>
-          <w:sz w:val="18"/>
-          <w:szCs w:val="18"/>
-        </w:rPr>
-        <w:t xml:space="preserve">, </w:t>
-      </w:r>
-      <w:proofErr w:type="spellStart"/>
-      <w:r>
-        <w:rPr>
-          <w:rFonts w:ascii="Times New Roman" w:hAnsi="Times New Roman" w:cs="Times New Roman"/>
-          <w:sz w:val="18"/>
-          <w:szCs w:val="18"/>
-        </w:rPr>
-        <w:t>urna</w:t>
-      </w:r>
-      <w:proofErr w:type="spellEnd"/>
-      <w:r>
-        <w:rPr>
-          <w:rFonts w:ascii="Times New Roman" w:hAnsi="Times New Roman" w:cs="Times New Roman"/>
-          <w:sz w:val="18"/>
-          <w:szCs w:val="18"/>
-        </w:rPr>
-        <w:t xml:space="preserve"> ante </w:t>
-      </w:r>
-      <w:proofErr w:type="spellStart"/>
-      <w:r>
-        <w:rPr>
-          <w:rFonts w:ascii="Times New Roman" w:hAnsi="Times New Roman" w:cs="Times New Roman"/>
-          <w:sz w:val="18"/>
-          <w:szCs w:val="18"/>
-        </w:rPr>
-        <w:t>iaculis</w:t>
-      </w:r>
-      <w:proofErr w:type="spellEnd"/>
-      <w:r>
-        <w:rPr>
-          <w:rFonts w:ascii="Times New Roman" w:hAnsi="Times New Roman" w:cs="Times New Roman"/>
-          <w:sz w:val="18"/>
-          <w:szCs w:val="18"/>
-        </w:rPr>
-        <w:t xml:space="preserve"> </w:t>
-      </w:r>
-      <w:proofErr w:type="spellStart"/>
-      <w:r>
-        <w:rPr>
-          <w:rFonts w:ascii="Times New Roman" w:hAnsi="Times New Roman" w:cs="Times New Roman"/>
-          <w:sz w:val="18"/>
-          <w:szCs w:val="18"/>
-        </w:rPr>
-        <w:t>sapien</w:t>
-      </w:r>
-      <w:proofErr w:type="spellEnd"/>
-      <w:r>
-        <w:rPr>
-          <w:rFonts w:ascii="Times New Roman" w:hAnsi="Times New Roman" w:cs="Times New Roman"/>
-          <w:sz w:val="18"/>
-          <w:szCs w:val="18"/>
-        </w:rPr>
-        <w:t xml:space="preserve">, </w:t>
-      </w:r>
-      <w:proofErr w:type="spellStart"/>
-      <w:r>
-        <w:rPr>
-          <w:rFonts w:ascii="Times New Roman" w:hAnsi="Times New Roman" w:cs="Times New Roman"/>
-          <w:sz w:val="18"/>
-          <w:szCs w:val="18"/>
-        </w:rPr>
-        <w:t>nec</w:t>
-      </w:r>
-      <w:proofErr w:type="spellEnd"/>
-      <w:r>
-        <w:rPr>
-          <w:rFonts w:ascii="Times New Roman" w:hAnsi="Times New Roman" w:cs="Times New Roman"/>
-          <w:sz w:val="18"/>
-          <w:szCs w:val="18"/>
-        </w:rPr>
-        <w:t xml:space="preserve"> tempus </w:t>
-      </w:r>
-      <w:proofErr w:type="spellStart"/>
-      <w:r>
-        <w:rPr>
-          <w:rFonts w:ascii="Times New Roman" w:hAnsi="Times New Roman" w:cs="Times New Roman"/>
-          <w:sz w:val="18"/>
-          <w:szCs w:val="18"/>
-        </w:rPr>
-        <w:t>eros</w:t>
-      </w:r>
-      <w:proofErr w:type="spellEnd"/>
-      <w:r>
-        <w:rPr>
-          <w:rFonts w:ascii="Times New Roman" w:hAnsi="Times New Roman" w:cs="Times New Roman"/>
-          <w:sz w:val="18"/>
-          <w:szCs w:val="18"/>
-        </w:rPr>
-        <w:t xml:space="preserve"> </w:t>
-      </w:r>
-      <w:proofErr w:type="spellStart"/>
-      <w:r>
-        <w:rPr>
-          <w:rFonts w:ascii="Times New Roman" w:hAnsi="Times New Roman" w:cs="Times New Roman"/>
-          <w:sz w:val="18"/>
-          <w:szCs w:val="18"/>
-        </w:rPr>
-        <w:t>orci</w:t>
-      </w:r>
-      <w:proofErr w:type="spellEnd"/>
-      <w:r>
-        <w:rPr>
-          <w:rFonts w:ascii="Times New Roman" w:hAnsi="Times New Roman" w:cs="Times New Roman"/>
-          <w:sz w:val="18"/>
-          <w:szCs w:val="18"/>
-        </w:rPr>
-        <w:t xml:space="preserve"> vel </w:t>
-      </w:r>
-      <w:proofErr w:type="spellStart"/>
-      <w:r>
-        <w:rPr>
-          <w:rFonts w:ascii="Times New Roman" w:hAnsi="Times New Roman" w:cs="Times New Roman"/>
-          <w:sz w:val="18"/>
-          <w:szCs w:val="18"/>
-        </w:rPr>
-        <w:t>tellus</w:t>
-      </w:r>
-      <w:proofErr w:type="spellEnd"/>
-      <w:r>
-        <w:rPr>
-          <w:rFonts w:ascii="Times New Roman" w:hAnsi="Times New Roman" w:cs="Times New Roman"/>
-          <w:sz w:val="18"/>
-          <w:szCs w:val="18"/>
-        </w:rPr>
-        <w:t xml:space="preserve">. </w:t>
-      </w:r>
-      <w:proofErr w:type="spellStart"/>
-      <w:r>
-        <w:rPr>
-          <w:rFonts w:ascii="Times New Roman" w:hAnsi="Times New Roman" w:cs="Times New Roman"/>
-          <w:sz w:val="18"/>
-          <w:szCs w:val="18"/>
-        </w:rPr>
-        <w:t>Suspendisse</w:t>
-      </w:r>
-      <w:proofErr w:type="spellEnd"/>
-      <w:r>
-        <w:rPr>
-          <w:rFonts w:ascii="Times New Roman" w:hAnsi="Times New Roman" w:cs="Times New Roman"/>
-          <w:sz w:val="18"/>
-          <w:szCs w:val="18"/>
-        </w:rPr>
-        <w:t xml:space="preserve"> </w:t>
-      </w:r>
-      <w:proofErr w:type="spellStart"/>
-      <w:r>
-        <w:rPr>
-          <w:rFonts w:ascii="Times New Roman" w:hAnsi="Times New Roman" w:cs="Times New Roman"/>
-          <w:sz w:val="18"/>
-          <w:szCs w:val="18"/>
-        </w:rPr>
-        <w:t>ultrices</w:t>
-      </w:r>
-      <w:proofErr w:type="spellEnd"/>
-      <w:r>
-        <w:rPr>
-          <w:rFonts w:ascii="Times New Roman" w:hAnsi="Times New Roman" w:cs="Times New Roman"/>
-          <w:sz w:val="18"/>
-          <w:szCs w:val="18"/>
-        </w:rPr>
-        <w:t xml:space="preserve"> </w:t>
-      </w:r>
-      <w:proofErr w:type="spellStart"/>
-      <w:r>
-        <w:rPr>
-          <w:rFonts w:ascii="Times New Roman" w:hAnsi="Times New Roman" w:cs="Times New Roman"/>
-          <w:sz w:val="18"/>
-          <w:szCs w:val="18"/>
-        </w:rPr>
-        <w:t>elit</w:t>
-      </w:r>
-      <w:proofErr w:type="spellEnd"/>
-      <w:r>
-        <w:rPr>
-          <w:rFonts w:ascii="Times New Roman" w:hAnsi="Times New Roman" w:cs="Times New Roman"/>
-          <w:sz w:val="18"/>
-          <w:szCs w:val="18"/>
-        </w:rPr>
-        <w:t xml:space="preserve"> sit </w:t>
-      </w:r>
-      <w:proofErr w:type="spellStart"/>
-      <w:r>
-        <w:rPr>
-          <w:rFonts w:ascii="Times New Roman" w:hAnsi="Times New Roman" w:cs="Times New Roman"/>
-          <w:sz w:val="18"/>
-          <w:szCs w:val="18"/>
-        </w:rPr>
-        <w:t>amet</w:t>
-      </w:r>
-      <w:proofErr w:type="spellEnd"/>
-      <w:r>
-        <w:rPr>
-          <w:rFonts w:ascii="Times New Roman" w:hAnsi="Times New Roman" w:cs="Times New Roman"/>
-          <w:sz w:val="18"/>
-          <w:szCs w:val="18"/>
-        </w:rPr>
-        <w:t xml:space="preserve"> vestibulum </w:t>
-      </w:r>
-      <w:proofErr w:type="spellStart"/>
-      <w:r>
-        <w:rPr>
-          <w:rFonts w:ascii="Times New Roman" w:hAnsi="Times New Roman" w:cs="Times New Roman"/>
-          <w:sz w:val="18"/>
-          <w:szCs w:val="18"/>
-        </w:rPr>
-        <w:t>venenatis</w:t>
-      </w:r>
-      <w:proofErr w:type="spellEnd"/>
-      <w:r>
-        <w:rPr>
-          <w:rFonts w:ascii="Times New Roman" w:hAnsi="Times New Roman" w:cs="Times New Roman"/>
-          <w:sz w:val="18"/>
-          <w:szCs w:val="18"/>
-        </w:rPr>
-        <w:t xml:space="preserve">. Nunc </w:t>
-      </w:r>
-      <w:proofErr w:type="spellStart"/>
-      <w:r>
-        <w:rPr>
-          <w:rFonts w:ascii="Times New Roman" w:hAnsi="Times New Roman" w:cs="Times New Roman"/>
-          <w:sz w:val="18"/>
-          <w:szCs w:val="18"/>
-        </w:rPr>
-        <w:t>posuere</w:t>
-      </w:r>
-      <w:proofErr w:type="spellEnd"/>
-      <w:r>
-        <w:rPr>
-          <w:rFonts w:ascii="Times New Roman" w:hAnsi="Times New Roman" w:cs="Times New Roman"/>
-          <w:sz w:val="18"/>
-          <w:szCs w:val="18"/>
-        </w:rPr>
-        <w:t xml:space="preserve"> diam </w:t>
-      </w:r>
-      <w:proofErr w:type="spellStart"/>
-      <w:r>
-        <w:rPr>
-          <w:rFonts w:ascii="Times New Roman" w:hAnsi="Times New Roman" w:cs="Times New Roman"/>
-          <w:sz w:val="18"/>
-          <w:szCs w:val="18"/>
-        </w:rPr>
-        <w:t>nec</w:t>
-      </w:r>
-      <w:proofErr w:type="spellEnd"/>
-      <w:r>
-        <w:rPr>
-          <w:rFonts w:ascii="Times New Roman" w:hAnsi="Times New Roman" w:cs="Times New Roman"/>
-          <w:sz w:val="18"/>
-          <w:szCs w:val="18"/>
-        </w:rPr>
-        <w:t xml:space="preserve"> </w:t>
-      </w:r>
-      <w:proofErr w:type="spellStart"/>
-      <w:r>
-        <w:rPr>
-          <w:rFonts w:ascii="Times New Roman" w:hAnsi="Times New Roman" w:cs="Times New Roman"/>
-          <w:sz w:val="18"/>
-          <w:szCs w:val="18"/>
-        </w:rPr>
-        <w:t>nulla</w:t>
-      </w:r>
-      <w:proofErr w:type="spellEnd"/>
-      <w:r>
-        <w:rPr>
-          <w:rFonts w:ascii="Times New Roman" w:hAnsi="Times New Roman" w:cs="Times New Roman"/>
-          <w:sz w:val="18"/>
-          <w:szCs w:val="18"/>
-        </w:rPr>
-        <w:t xml:space="preserve"> </w:t>
-      </w:r>
-      <w:proofErr w:type="spellStart"/>
-      <w:r>
-        <w:rPr>
-          <w:rFonts w:ascii="Times New Roman" w:hAnsi="Times New Roman" w:cs="Times New Roman"/>
-          <w:sz w:val="18"/>
-          <w:szCs w:val="18"/>
-        </w:rPr>
-        <w:t>imperdiet</w:t>
-      </w:r>
-      <w:proofErr w:type="spellEnd"/>
-      <w:r>
-        <w:rPr>
-          <w:rFonts w:ascii="Times New Roman" w:hAnsi="Times New Roman" w:cs="Times New Roman"/>
-          <w:sz w:val="18"/>
-          <w:szCs w:val="18"/>
-        </w:rPr>
-        <w:t xml:space="preserve"> </w:t>
-      </w:r>
-      <w:proofErr w:type="spellStart"/>
-      <w:r>
-        <w:rPr>
-          <w:rFonts w:ascii="Times New Roman" w:hAnsi="Times New Roman" w:cs="Times New Roman"/>
-          <w:sz w:val="18"/>
-          <w:szCs w:val="18"/>
-        </w:rPr>
-        <w:t>fringilla</w:t>
-      </w:r>
-      <w:proofErr w:type="spellEnd"/>
-      <w:r>
-        <w:rPr>
-          <w:rFonts w:ascii="Times New Roman" w:hAnsi="Times New Roman" w:cs="Times New Roman"/>
-          <w:sz w:val="18"/>
-          <w:szCs w:val="18"/>
-        </w:rPr>
-        <w:t xml:space="preserve">. </w:t>
-      </w:r>
-      <w:proofErr w:type="spellStart"/>
-      <w:r>
-        <w:rPr>
-          <w:rFonts w:ascii="Times New Roman" w:hAnsi="Times New Roman" w:cs="Times New Roman"/>
-          <w:sz w:val="18"/>
-          <w:szCs w:val="18"/>
-        </w:rPr>
-        <w:t>Suspendisse</w:t>
-      </w:r>
-      <w:proofErr w:type="spellEnd"/>
-      <w:r>
-        <w:rPr>
-          <w:rFonts w:ascii="Times New Roman" w:hAnsi="Times New Roman" w:cs="Times New Roman"/>
-          <w:sz w:val="18"/>
-          <w:szCs w:val="18"/>
-        </w:rPr>
-        <w:t xml:space="preserve"> sit </w:t>
-      </w:r>
-      <w:proofErr w:type="spellStart"/>
-      <w:r>
-        <w:rPr>
-          <w:rFonts w:ascii="Times New Roman" w:hAnsi="Times New Roman" w:cs="Times New Roman"/>
-          <w:sz w:val="18"/>
-          <w:szCs w:val="18"/>
-        </w:rPr>
-        <w:t>amet</w:t>
-      </w:r>
-      <w:proofErr w:type="spellEnd"/>
-      <w:r>
-        <w:rPr>
-          <w:rFonts w:ascii="Times New Roman" w:hAnsi="Times New Roman" w:cs="Times New Roman"/>
-          <w:sz w:val="18"/>
-          <w:szCs w:val="18"/>
-        </w:rPr>
-        <w:t xml:space="preserve"> </w:t>
-      </w:r>
-      <w:proofErr w:type="spellStart"/>
-      <w:r>
-        <w:rPr>
-          <w:rFonts w:ascii="Times New Roman" w:hAnsi="Times New Roman" w:cs="Times New Roman"/>
-          <w:sz w:val="18"/>
-          <w:szCs w:val="18"/>
-        </w:rPr>
-        <w:t>nulla</w:t>
-      </w:r>
-      <w:proofErr w:type="spellEnd"/>
-      <w:r>
-        <w:rPr>
-          <w:rFonts w:ascii="Times New Roman" w:hAnsi="Times New Roman" w:cs="Times New Roman"/>
-          <w:sz w:val="18"/>
-          <w:szCs w:val="18"/>
-        </w:rPr>
-        <w:t xml:space="preserve"> </w:t>
-      </w:r>
-      <w:proofErr w:type="spellStart"/>
-      <w:r>
-        <w:rPr>
-          <w:rFonts w:ascii="Times New Roman" w:hAnsi="Times New Roman" w:cs="Times New Roman"/>
-          <w:sz w:val="18"/>
-          <w:szCs w:val="18"/>
-        </w:rPr>
-        <w:t>ut</w:t>
-      </w:r>
-      <w:proofErr w:type="spellEnd"/>
-      <w:r>
-        <w:rPr>
-          <w:rFonts w:ascii="Times New Roman" w:hAnsi="Times New Roman" w:cs="Times New Roman"/>
-          <w:sz w:val="18"/>
-          <w:szCs w:val="18"/>
-        </w:rPr>
-        <w:t xml:space="preserve"> </w:t>
-      </w:r>
-      <w:proofErr w:type="spellStart"/>
-      <w:r>
-        <w:rPr>
-          <w:rFonts w:ascii="Times New Roman" w:hAnsi="Times New Roman" w:cs="Times New Roman"/>
-          <w:sz w:val="18"/>
-          <w:szCs w:val="18"/>
-        </w:rPr>
-        <w:t>risus</w:t>
-      </w:r>
-      <w:proofErr w:type="spellEnd"/>
-      <w:r>
-        <w:rPr>
-          <w:rFonts w:ascii="Times New Roman" w:hAnsi="Times New Roman" w:cs="Times New Roman"/>
-          <w:sz w:val="18"/>
-          <w:szCs w:val="18"/>
-        </w:rPr>
-        <w:t xml:space="preserve"> dictum </w:t>
-      </w:r>
-      <w:proofErr w:type="spellStart"/>
-      <w:r>
-        <w:rPr>
-          <w:rFonts w:ascii="Times New Roman" w:hAnsi="Times New Roman" w:cs="Times New Roman"/>
-          <w:sz w:val="18"/>
-          <w:szCs w:val="18"/>
-        </w:rPr>
-        <w:t>viverra</w:t>
-      </w:r>
-      <w:proofErr w:type="spellEnd"/>
-      <w:r>
-        <w:rPr>
-          <w:rFonts w:ascii="Times New Roman" w:hAnsi="Times New Roman" w:cs="Times New Roman"/>
-          <w:sz w:val="18"/>
-          <w:szCs w:val="18"/>
-        </w:rPr>
-        <w:t xml:space="preserve"> sed tempus ex. </w:t>
-      </w:r>
-      <w:proofErr w:type="spellStart"/>
-      <w:r>
-        <w:rPr>
-          <w:rFonts w:ascii="Times New Roman" w:hAnsi="Times New Roman" w:cs="Times New Roman"/>
-          <w:sz w:val="18"/>
-          <w:szCs w:val="18"/>
-        </w:rPr>
-        <w:t>Aenean</w:t>
-      </w:r>
-      <w:proofErr w:type="spellEnd"/>
-      <w:r>
-        <w:rPr>
-          <w:rFonts w:ascii="Times New Roman" w:hAnsi="Times New Roman" w:cs="Times New Roman"/>
-          <w:sz w:val="18"/>
-          <w:szCs w:val="18"/>
-        </w:rPr>
-        <w:t xml:space="preserve"> et mi </w:t>
-      </w:r>
-      <w:proofErr w:type="spellStart"/>
-      <w:r>
-        <w:rPr>
-          <w:rFonts w:ascii="Times New Roman" w:hAnsi="Times New Roman" w:cs="Times New Roman"/>
-          <w:sz w:val="18"/>
-          <w:szCs w:val="18"/>
-        </w:rPr>
-        <w:t>enim</w:t>
-      </w:r>
-      <w:proofErr w:type="spellEnd"/>
-      <w:r>
-        <w:rPr>
-          <w:rFonts w:ascii="Times New Roman" w:hAnsi="Times New Roman" w:cs="Times New Roman"/>
-          <w:sz w:val="18"/>
-          <w:szCs w:val="18"/>
-        </w:rPr>
-        <w:t xml:space="preserve">. Morbi sed </w:t>
-      </w:r>
-      <w:proofErr w:type="spellStart"/>
-      <w:r>
-        <w:rPr>
-          <w:rFonts w:ascii="Times New Roman" w:hAnsi="Times New Roman" w:cs="Times New Roman"/>
-          <w:sz w:val="18"/>
-          <w:szCs w:val="18"/>
-        </w:rPr>
-        <w:t>risus</w:t>
-      </w:r>
-      <w:proofErr w:type="spellEnd"/>
-      <w:r>
-        <w:rPr>
-          <w:rFonts w:ascii="Times New Roman" w:hAnsi="Times New Roman" w:cs="Times New Roman"/>
-          <w:sz w:val="18"/>
-          <w:szCs w:val="18"/>
-        </w:rPr>
-        <w:t xml:space="preserve"> mi. </w:t>
-      </w:r>
-      <w:proofErr w:type="spellStart"/>
-      <w:r>
-        <w:rPr>
-          <w:rFonts w:ascii="Times New Roman" w:hAnsi="Times New Roman" w:cs="Times New Roman"/>
-          <w:sz w:val="18"/>
-          <w:szCs w:val="18"/>
-        </w:rPr>
-        <w:t>Mauris</w:t>
-      </w:r>
-      <w:proofErr w:type="spellEnd"/>
-      <w:r>
-        <w:rPr>
-          <w:rFonts w:ascii="Times New Roman" w:hAnsi="Times New Roman" w:cs="Times New Roman"/>
-          <w:sz w:val="18"/>
-          <w:szCs w:val="18"/>
-        </w:rPr>
-        <w:t xml:space="preserve"> </w:t>
-      </w:r>
-      <w:proofErr w:type="spellStart"/>
-      <w:r>
-        <w:rPr>
-          <w:rFonts w:ascii="Times New Roman" w:hAnsi="Times New Roman" w:cs="Times New Roman"/>
-          <w:sz w:val="18"/>
-          <w:szCs w:val="18"/>
-        </w:rPr>
-        <w:t>ut</w:t>
-      </w:r>
-      <w:proofErr w:type="spellEnd"/>
-      <w:r>
-        <w:rPr>
-          <w:rFonts w:ascii="Times New Roman" w:hAnsi="Times New Roman" w:cs="Times New Roman"/>
-          <w:sz w:val="18"/>
-          <w:szCs w:val="18"/>
-        </w:rPr>
-        <w:t xml:space="preserve"> </w:t>
-      </w:r>
-      <w:proofErr w:type="spellStart"/>
-      <w:r>
-        <w:rPr>
-          <w:rFonts w:ascii="Times New Roman" w:hAnsi="Times New Roman" w:cs="Times New Roman"/>
-          <w:sz w:val="18"/>
-          <w:szCs w:val="18"/>
-        </w:rPr>
-        <w:t>arcu</w:t>
-      </w:r>
-      <w:proofErr w:type="spellEnd"/>
-      <w:r>
-        <w:rPr>
-          <w:rFonts w:ascii="Times New Roman" w:hAnsi="Times New Roman" w:cs="Times New Roman"/>
-          <w:sz w:val="18"/>
-          <w:szCs w:val="18"/>
-        </w:rPr>
-        <w:t xml:space="preserve"> pharetra, </w:t>
-      </w:r>
-      <w:proofErr w:type="spellStart"/>
-      <w:r>
-        <w:rPr>
-          <w:rFonts w:ascii="Times New Roman" w:hAnsi="Times New Roman" w:cs="Times New Roman"/>
-          <w:sz w:val="18"/>
-          <w:szCs w:val="18"/>
-        </w:rPr>
-        <w:t>varius</w:t>
-      </w:r>
-      <w:proofErr w:type="spellEnd"/>
-      <w:r>
-        <w:rPr>
-          <w:rFonts w:ascii="Times New Roman" w:hAnsi="Times New Roman" w:cs="Times New Roman"/>
-          <w:sz w:val="18"/>
-          <w:szCs w:val="18"/>
-        </w:rPr>
-        <w:t xml:space="preserve"> </w:t>
-      </w:r>
-      <w:proofErr w:type="spellStart"/>
-      <w:r>
-        <w:rPr>
-          <w:rFonts w:ascii="Times New Roman" w:hAnsi="Times New Roman" w:cs="Times New Roman"/>
-          <w:sz w:val="18"/>
-          <w:szCs w:val="18"/>
-        </w:rPr>
-        <w:t>augue</w:t>
-      </w:r>
-      <w:proofErr w:type="spellEnd"/>
-      <w:r>
-        <w:rPr>
-          <w:rFonts w:ascii="Times New Roman" w:hAnsi="Times New Roman" w:cs="Times New Roman"/>
-          <w:sz w:val="18"/>
-          <w:szCs w:val="18"/>
-        </w:rPr>
-        <w:t xml:space="preserve"> </w:t>
-      </w:r>
-      <w:proofErr w:type="spellStart"/>
-      <w:r>
-        <w:rPr>
-          <w:rFonts w:ascii="Times New Roman" w:hAnsi="Times New Roman" w:cs="Times New Roman"/>
-          <w:sz w:val="18"/>
-          <w:szCs w:val="18"/>
-        </w:rPr>
-        <w:t>scelerisque</w:t>
-      </w:r>
-      <w:proofErr w:type="spellEnd"/>
-      <w:r>
-        <w:rPr>
-          <w:rFonts w:ascii="Times New Roman" w:hAnsi="Times New Roman" w:cs="Times New Roman"/>
-          <w:sz w:val="18"/>
-          <w:szCs w:val="18"/>
-        </w:rPr>
-        <w:t xml:space="preserve">, </w:t>
-      </w:r>
-      <w:proofErr w:type="spellStart"/>
-      <w:r>
-        <w:rPr>
-          <w:rFonts w:ascii="Times New Roman" w:hAnsi="Times New Roman" w:cs="Times New Roman"/>
-          <w:sz w:val="18"/>
-          <w:szCs w:val="18"/>
-        </w:rPr>
-        <w:t>varius</w:t>
-      </w:r>
-      <w:proofErr w:type="spellEnd"/>
-      <w:r>
-        <w:rPr>
-          <w:rFonts w:ascii="Times New Roman" w:hAnsi="Times New Roman" w:cs="Times New Roman"/>
-          <w:sz w:val="18"/>
-          <w:szCs w:val="18"/>
-        </w:rPr>
-        <w:t xml:space="preserve"> ipsum.</w:t>
+      <w:r>
+        <w:rPr>
+          <w:rFonts w:ascii="Times New Roman" w:hAnsi="Times New Roman" w:cs="Times New Roman"/>
+          <w:sz w:val="18"/>
+          <w:szCs w:val="18"/>
+        </w:rPr>
+        <w:t>The idea behind this hybridization of Particle Swarm Optimization and Genetic Algorithm, is to increase the exploration of the population through the solution space. As the population will utilize the exploration components of Particle Swarm Optimization (Inertia, and random aspects of the velocity calculation), as well as the exploration aspects of Genetic Algorithm, (mutation rate, and selection).</w:t>
       </w:r>
     </w:p>
     <w:p>
@@ -4202,783 +2772,17 @@
         <w:jc w:val="both"/>
         <w:rPr>
           <w:rFonts w:ascii="Times New Roman" w:hAnsi="Times New Roman" w:cs="Times New Roman"/>
-          <w:b/>
-          <w:bCs/>
-        </w:rPr>
-      </w:pPr>
-      <w:proofErr w:type="spellStart"/>
-      <w:r>
-        <w:rPr>
-          <w:rFonts w:ascii="Times New Roman" w:hAnsi="Times New Roman" w:cs="Times New Roman"/>
-          <w:sz w:val="18"/>
-          <w:szCs w:val="18"/>
-        </w:rPr>
-        <w:t>Phasellus</w:t>
-      </w:r>
-      <w:proofErr w:type="spellEnd"/>
-      <w:r>
-        <w:rPr>
-          <w:rFonts w:ascii="Times New Roman" w:hAnsi="Times New Roman" w:cs="Times New Roman"/>
-          <w:sz w:val="18"/>
-          <w:szCs w:val="18"/>
-        </w:rPr>
-        <w:t xml:space="preserve"> </w:t>
-      </w:r>
-      <w:proofErr w:type="spellStart"/>
-      <w:r>
-        <w:rPr>
-          <w:rFonts w:ascii="Times New Roman" w:hAnsi="Times New Roman" w:cs="Times New Roman"/>
-          <w:sz w:val="18"/>
-          <w:szCs w:val="18"/>
-        </w:rPr>
-        <w:t>ullamcorper</w:t>
-      </w:r>
-      <w:proofErr w:type="spellEnd"/>
-      <w:r>
-        <w:rPr>
-          <w:rFonts w:ascii="Times New Roman" w:hAnsi="Times New Roman" w:cs="Times New Roman"/>
-          <w:sz w:val="18"/>
-          <w:szCs w:val="18"/>
-        </w:rPr>
-        <w:t xml:space="preserve"> nisi ipsum, a </w:t>
-      </w:r>
-      <w:proofErr w:type="spellStart"/>
-      <w:r>
-        <w:rPr>
-          <w:rFonts w:ascii="Times New Roman" w:hAnsi="Times New Roman" w:cs="Times New Roman"/>
-          <w:sz w:val="18"/>
-          <w:szCs w:val="18"/>
-        </w:rPr>
-        <w:t>vulputate</w:t>
-      </w:r>
-      <w:proofErr w:type="spellEnd"/>
-      <w:r>
-        <w:rPr>
-          <w:rFonts w:ascii="Times New Roman" w:hAnsi="Times New Roman" w:cs="Times New Roman"/>
-          <w:sz w:val="18"/>
-          <w:szCs w:val="18"/>
-        </w:rPr>
-        <w:t xml:space="preserve"> </w:t>
-      </w:r>
-      <w:proofErr w:type="spellStart"/>
-      <w:r>
-        <w:rPr>
-          <w:rFonts w:ascii="Times New Roman" w:hAnsi="Times New Roman" w:cs="Times New Roman"/>
-          <w:sz w:val="18"/>
-          <w:szCs w:val="18"/>
-        </w:rPr>
-        <w:t>enim</w:t>
-      </w:r>
-      <w:proofErr w:type="spellEnd"/>
-      <w:r>
-        <w:rPr>
-          <w:rFonts w:ascii="Times New Roman" w:hAnsi="Times New Roman" w:cs="Times New Roman"/>
-          <w:sz w:val="18"/>
-          <w:szCs w:val="18"/>
-        </w:rPr>
-        <w:t xml:space="preserve"> </w:t>
-      </w:r>
-      <w:proofErr w:type="spellStart"/>
-      <w:r>
-        <w:rPr>
-          <w:rFonts w:ascii="Times New Roman" w:hAnsi="Times New Roman" w:cs="Times New Roman"/>
-          <w:sz w:val="18"/>
-          <w:szCs w:val="18"/>
-        </w:rPr>
-        <w:t>eleifend</w:t>
-      </w:r>
-      <w:proofErr w:type="spellEnd"/>
-      <w:r>
-        <w:rPr>
-          <w:rFonts w:ascii="Times New Roman" w:hAnsi="Times New Roman" w:cs="Times New Roman"/>
-          <w:sz w:val="18"/>
-          <w:szCs w:val="18"/>
-        </w:rPr>
-        <w:t xml:space="preserve"> sed. </w:t>
-      </w:r>
-      <w:proofErr w:type="spellStart"/>
-      <w:r>
-        <w:rPr>
-          <w:rFonts w:ascii="Times New Roman" w:hAnsi="Times New Roman" w:cs="Times New Roman"/>
-          <w:sz w:val="18"/>
-          <w:szCs w:val="18"/>
-        </w:rPr>
-        <w:t>Phasellus</w:t>
-      </w:r>
-      <w:proofErr w:type="spellEnd"/>
-      <w:r>
-        <w:rPr>
-          <w:rFonts w:ascii="Times New Roman" w:hAnsi="Times New Roman" w:cs="Times New Roman"/>
-          <w:sz w:val="18"/>
-          <w:szCs w:val="18"/>
-        </w:rPr>
-        <w:t xml:space="preserve"> </w:t>
-      </w:r>
-      <w:proofErr w:type="spellStart"/>
-      <w:r>
-        <w:rPr>
-          <w:rFonts w:ascii="Times New Roman" w:hAnsi="Times New Roman" w:cs="Times New Roman"/>
-          <w:sz w:val="18"/>
-          <w:szCs w:val="18"/>
-        </w:rPr>
-        <w:t>pellentesque</w:t>
-      </w:r>
-      <w:proofErr w:type="spellEnd"/>
-      <w:r>
-        <w:rPr>
-          <w:rFonts w:ascii="Times New Roman" w:hAnsi="Times New Roman" w:cs="Times New Roman"/>
-          <w:sz w:val="18"/>
-          <w:szCs w:val="18"/>
-        </w:rPr>
-        <w:t xml:space="preserve">, </w:t>
-      </w:r>
-      <w:proofErr w:type="spellStart"/>
-      <w:r>
-        <w:rPr>
-          <w:rFonts w:ascii="Times New Roman" w:hAnsi="Times New Roman" w:cs="Times New Roman"/>
-          <w:sz w:val="18"/>
-          <w:szCs w:val="18"/>
-        </w:rPr>
-        <w:t>neque</w:t>
-      </w:r>
-      <w:proofErr w:type="spellEnd"/>
-      <w:r>
-        <w:rPr>
-          <w:rFonts w:ascii="Times New Roman" w:hAnsi="Times New Roman" w:cs="Times New Roman"/>
-          <w:sz w:val="18"/>
-          <w:szCs w:val="18"/>
-        </w:rPr>
-        <w:t xml:space="preserve"> et </w:t>
-      </w:r>
-      <w:proofErr w:type="spellStart"/>
-      <w:r>
-        <w:rPr>
-          <w:rFonts w:ascii="Times New Roman" w:hAnsi="Times New Roman" w:cs="Times New Roman"/>
-          <w:sz w:val="18"/>
-          <w:szCs w:val="18"/>
-        </w:rPr>
-        <w:t>vehicula</w:t>
-      </w:r>
-      <w:proofErr w:type="spellEnd"/>
-      <w:r>
-        <w:rPr>
-          <w:rFonts w:ascii="Times New Roman" w:hAnsi="Times New Roman" w:cs="Times New Roman"/>
-          <w:sz w:val="18"/>
-          <w:szCs w:val="18"/>
-        </w:rPr>
-        <w:t xml:space="preserve"> </w:t>
-      </w:r>
-      <w:proofErr w:type="spellStart"/>
-      <w:r>
-        <w:rPr>
-          <w:rFonts w:ascii="Times New Roman" w:hAnsi="Times New Roman" w:cs="Times New Roman"/>
-          <w:sz w:val="18"/>
-          <w:szCs w:val="18"/>
-        </w:rPr>
-        <w:t>dignissim</w:t>
-      </w:r>
-      <w:proofErr w:type="spellEnd"/>
-      <w:r>
-        <w:rPr>
-          <w:rFonts w:ascii="Times New Roman" w:hAnsi="Times New Roman" w:cs="Times New Roman"/>
-          <w:sz w:val="18"/>
-          <w:szCs w:val="18"/>
-        </w:rPr>
-        <w:t xml:space="preserve">, </w:t>
-      </w:r>
-      <w:proofErr w:type="spellStart"/>
-      <w:r>
-        <w:rPr>
-          <w:rFonts w:ascii="Times New Roman" w:hAnsi="Times New Roman" w:cs="Times New Roman"/>
-          <w:sz w:val="18"/>
-          <w:szCs w:val="18"/>
-        </w:rPr>
-        <w:t>urna</w:t>
-      </w:r>
-      <w:proofErr w:type="spellEnd"/>
-      <w:r>
-        <w:rPr>
-          <w:rFonts w:ascii="Times New Roman" w:hAnsi="Times New Roman" w:cs="Times New Roman"/>
-          <w:sz w:val="18"/>
-          <w:szCs w:val="18"/>
-        </w:rPr>
-        <w:t xml:space="preserve"> ante </w:t>
-      </w:r>
-      <w:proofErr w:type="spellStart"/>
-      <w:r>
-        <w:rPr>
-          <w:rFonts w:ascii="Times New Roman" w:hAnsi="Times New Roman" w:cs="Times New Roman"/>
-          <w:sz w:val="18"/>
-          <w:szCs w:val="18"/>
-        </w:rPr>
-        <w:t>iaculis</w:t>
-      </w:r>
-      <w:proofErr w:type="spellEnd"/>
-      <w:r>
-        <w:rPr>
-          <w:rFonts w:ascii="Times New Roman" w:hAnsi="Times New Roman" w:cs="Times New Roman"/>
-          <w:sz w:val="18"/>
-          <w:szCs w:val="18"/>
-        </w:rPr>
-        <w:t xml:space="preserve"> </w:t>
-      </w:r>
-      <w:proofErr w:type="spellStart"/>
-      <w:r>
-        <w:rPr>
-          <w:rFonts w:ascii="Times New Roman" w:hAnsi="Times New Roman" w:cs="Times New Roman"/>
-          <w:sz w:val="18"/>
-          <w:szCs w:val="18"/>
-        </w:rPr>
-        <w:t>sapien</w:t>
-      </w:r>
-      <w:proofErr w:type="spellEnd"/>
-      <w:r>
-        <w:rPr>
-          <w:rFonts w:ascii="Times New Roman" w:hAnsi="Times New Roman" w:cs="Times New Roman"/>
-          <w:sz w:val="18"/>
-          <w:szCs w:val="18"/>
-        </w:rPr>
-        <w:t xml:space="preserve">, </w:t>
-      </w:r>
-      <w:proofErr w:type="spellStart"/>
-      <w:r>
-        <w:rPr>
-          <w:rFonts w:ascii="Times New Roman" w:hAnsi="Times New Roman" w:cs="Times New Roman"/>
-          <w:sz w:val="18"/>
-          <w:szCs w:val="18"/>
-        </w:rPr>
-        <w:t>nec</w:t>
-      </w:r>
-      <w:proofErr w:type="spellEnd"/>
-      <w:r>
-        <w:rPr>
-          <w:rFonts w:ascii="Times New Roman" w:hAnsi="Times New Roman" w:cs="Times New Roman"/>
-          <w:sz w:val="18"/>
-          <w:szCs w:val="18"/>
-        </w:rPr>
-        <w:t xml:space="preserve"> tempus </w:t>
-      </w:r>
-      <w:proofErr w:type="spellStart"/>
-      <w:r>
-        <w:rPr>
-          <w:rFonts w:ascii="Times New Roman" w:hAnsi="Times New Roman" w:cs="Times New Roman"/>
-          <w:sz w:val="18"/>
-          <w:szCs w:val="18"/>
-        </w:rPr>
-        <w:t>eros</w:t>
-      </w:r>
-      <w:proofErr w:type="spellEnd"/>
-      <w:r>
-        <w:rPr>
-          <w:rFonts w:ascii="Times New Roman" w:hAnsi="Times New Roman" w:cs="Times New Roman"/>
-          <w:sz w:val="18"/>
-          <w:szCs w:val="18"/>
-        </w:rPr>
-        <w:t xml:space="preserve"> </w:t>
-      </w:r>
-      <w:proofErr w:type="spellStart"/>
-      <w:r>
-        <w:rPr>
-          <w:rFonts w:ascii="Times New Roman" w:hAnsi="Times New Roman" w:cs="Times New Roman"/>
-          <w:sz w:val="18"/>
-          <w:szCs w:val="18"/>
-        </w:rPr>
-        <w:t>orci</w:t>
-      </w:r>
-      <w:proofErr w:type="spellEnd"/>
-      <w:r>
-        <w:rPr>
-          <w:rFonts w:ascii="Times New Roman" w:hAnsi="Times New Roman" w:cs="Times New Roman"/>
-          <w:sz w:val="18"/>
-          <w:szCs w:val="18"/>
-        </w:rPr>
-        <w:t xml:space="preserve"> vel </w:t>
-      </w:r>
-      <w:proofErr w:type="spellStart"/>
-      <w:r>
-        <w:rPr>
-          <w:rFonts w:ascii="Times New Roman" w:hAnsi="Times New Roman" w:cs="Times New Roman"/>
-          <w:sz w:val="18"/>
-          <w:szCs w:val="18"/>
-        </w:rPr>
-        <w:t>tellus</w:t>
-      </w:r>
-      <w:proofErr w:type="spellEnd"/>
-      <w:r>
-        <w:rPr>
-          <w:rFonts w:ascii="Times New Roman" w:hAnsi="Times New Roman" w:cs="Times New Roman"/>
-          <w:sz w:val="18"/>
-          <w:szCs w:val="18"/>
-        </w:rPr>
-        <w:t xml:space="preserve">. </w:t>
-      </w:r>
-      <w:proofErr w:type="spellStart"/>
-      <w:r>
-        <w:rPr>
-          <w:rFonts w:ascii="Times New Roman" w:hAnsi="Times New Roman" w:cs="Times New Roman"/>
-          <w:sz w:val="18"/>
-          <w:szCs w:val="18"/>
-        </w:rPr>
-        <w:t>Suspendisse</w:t>
-      </w:r>
-      <w:proofErr w:type="spellEnd"/>
-      <w:r>
-        <w:rPr>
-          <w:rFonts w:ascii="Times New Roman" w:hAnsi="Times New Roman" w:cs="Times New Roman"/>
-          <w:sz w:val="18"/>
-          <w:szCs w:val="18"/>
-        </w:rPr>
-        <w:t xml:space="preserve"> </w:t>
-      </w:r>
-      <w:proofErr w:type="spellStart"/>
-      <w:r>
-        <w:rPr>
-          <w:rFonts w:ascii="Times New Roman" w:hAnsi="Times New Roman" w:cs="Times New Roman"/>
-          <w:sz w:val="18"/>
-          <w:szCs w:val="18"/>
-        </w:rPr>
-        <w:t>ultrices</w:t>
-      </w:r>
-      <w:proofErr w:type="spellEnd"/>
-      <w:r>
-        <w:rPr>
-          <w:rFonts w:ascii="Times New Roman" w:hAnsi="Times New Roman" w:cs="Times New Roman"/>
-          <w:sz w:val="18"/>
-          <w:szCs w:val="18"/>
-        </w:rPr>
-        <w:t xml:space="preserve"> </w:t>
-      </w:r>
-      <w:proofErr w:type="spellStart"/>
-      <w:r>
-        <w:rPr>
-          <w:rFonts w:ascii="Times New Roman" w:hAnsi="Times New Roman" w:cs="Times New Roman"/>
-          <w:sz w:val="18"/>
-          <w:szCs w:val="18"/>
-        </w:rPr>
-        <w:t>elit</w:t>
-      </w:r>
-      <w:proofErr w:type="spellEnd"/>
-      <w:r>
-        <w:rPr>
-          <w:rFonts w:ascii="Times New Roman" w:hAnsi="Times New Roman" w:cs="Times New Roman"/>
-          <w:sz w:val="18"/>
-          <w:szCs w:val="18"/>
-        </w:rPr>
-        <w:t xml:space="preserve"> sit </w:t>
-      </w:r>
-      <w:proofErr w:type="spellStart"/>
-      <w:r>
-        <w:rPr>
-          <w:rFonts w:ascii="Times New Roman" w:hAnsi="Times New Roman" w:cs="Times New Roman"/>
-          <w:sz w:val="18"/>
-          <w:szCs w:val="18"/>
-        </w:rPr>
-        <w:t>amet</w:t>
-      </w:r>
-      <w:proofErr w:type="spellEnd"/>
-      <w:r>
-        <w:rPr>
-          <w:rFonts w:ascii="Times New Roman" w:hAnsi="Times New Roman" w:cs="Times New Roman"/>
-          <w:sz w:val="18"/>
-          <w:szCs w:val="18"/>
-        </w:rPr>
-        <w:t xml:space="preserve"> vestibulum </w:t>
-      </w:r>
-      <w:proofErr w:type="spellStart"/>
-      <w:r>
-        <w:rPr>
-          <w:rFonts w:ascii="Times New Roman" w:hAnsi="Times New Roman" w:cs="Times New Roman"/>
-          <w:sz w:val="18"/>
-          <w:szCs w:val="18"/>
-        </w:rPr>
-        <w:t>venenatis</w:t>
-      </w:r>
-      <w:proofErr w:type="spellEnd"/>
-      <w:r>
-        <w:rPr>
-          <w:rFonts w:ascii="Times New Roman" w:hAnsi="Times New Roman" w:cs="Times New Roman"/>
-          <w:sz w:val="18"/>
-          <w:szCs w:val="18"/>
-        </w:rPr>
-        <w:t xml:space="preserve">. Nunc </w:t>
-      </w:r>
-      <w:proofErr w:type="spellStart"/>
-      <w:r>
-        <w:rPr>
-          <w:rFonts w:ascii="Times New Roman" w:hAnsi="Times New Roman" w:cs="Times New Roman"/>
-          <w:sz w:val="18"/>
-          <w:szCs w:val="18"/>
-        </w:rPr>
-        <w:t>posuere</w:t>
-      </w:r>
-      <w:proofErr w:type="spellEnd"/>
-      <w:r>
-        <w:rPr>
-          <w:rFonts w:ascii="Times New Roman" w:hAnsi="Times New Roman" w:cs="Times New Roman"/>
-          <w:sz w:val="18"/>
-          <w:szCs w:val="18"/>
-        </w:rPr>
-        <w:t xml:space="preserve"> diam </w:t>
-      </w:r>
-      <w:proofErr w:type="spellStart"/>
-      <w:r>
-        <w:rPr>
-          <w:rFonts w:ascii="Times New Roman" w:hAnsi="Times New Roman" w:cs="Times New Roman"/>
-          <w:sz w:val="18"/>
-          <w:szCs w:val="18"/>
-        </w:rPr>
-        <w:t>nec</w:t>
-      </w:r>
-      <w:proofErr w:type="spellEnd"/>
-      <w:r>
-        <w:rPr>
-          <w:rFonts w:ascii="Times New Roman" w:hAnsi="Times New Roman" w:cs="Times New Roman"/>
-          <w:sz w:val="18"/>
-          <w:szCs w:val="18"/>
-        </w:rPr>
-        <w:t xml:space="preserve"> </w:t>
-      </w:r>
-      <w:proofErr w:type="spellStart"/>
-      <w:r>
-        <w:rPr>
-          <w:rFonts w:ascii="Times New Roman" w:hAnsi="Times New Roman" w:cs="Times New Roman"/>
-          <w:sz w:val="18"/>
-          <w:szCs w:val="18"/>
-        </w:rPr>
-        <w:t>nulla</w:t>
-      </w:r>
-      <w:proofErr w:type="spellEnd"/>
-      <w:r>
-        <w:rPr>
-          <w:rFonts w:ascii="Times New Roman" w:hAnsi="Times New Roman" w:cs="Times New Roman"/>
-          <w:sz w:val="18"/>
-          <w:szCs w:val="18"/>
-        </w:rPr>
-        <w:t xml:space="preserve"> </w:t>
-      </w:r>
-      <w:proofErr w:type="spellStart"/>
-      <w:r>
-        <w:rPr>
-          <w:rFonts w:ascii="Times New Roman" w:hAnsi="Times New Roman" w:cs="Times New Roman"/>
-          <w:sz w:val="18"/>
-          <w:szCs w:val="18"/>
-        </w:rPr>
-        <w:t>imperdiet</w:t>
-      </w:r>
-      <w:proofErr w:type="spellEnd"/>
-      <w:r>
-        <w:rPr>
-          <w:rFonts w:ascii="Times New Roman" w:hAnsi="Times New Roman" w:cs="Times New Roman"/>
-          <w:sz w:val="18"/>
-          <w:szCs w:val="18"/>
-        </w:rPr>
-        <w:t xml:space="preserve"> </w:t>
-      </w:r>
-      <w:proofErr w:type="spellStart"/>
-      <w:r>
-        <w:rPr>
-          <w:rFonts w:ascii="Times New Roman" w:hAnsi="Times New Roman" w:cs="Times New Roman"/>
-          <w:sz w:val="18"/>
-          <w:szCs w:val="18"/>
-        </w:rPr>
-        <w:t>fringilla</w:t>
-      </w:r>
-      <w:proofErr w:type="spellEnd"/>
-      <w:r>
-        <w:rPr>
-          <w:rFonts w:ascii="Times New Roman" w:hAnsi="Times New Roman" w:cs="Times New Roman"/>
-          <w:sz w:val="18"/>
-          <w:szCs w:val="18"/>
-        </w:rPr>
-        <w:t xml:space="preserve">. </w:t>
-      </w:r>
-      <w:proofErr w:type="spellStart"/>
-      <w:r>
-        <w:rPr>
-          <w:rFonts w:ascii="Times New Roman" w:hAnsi="Times New Roman" w:cs="Times New Roman"/>
-          <w:sz w:val="18"/>
-          <w:szCs w:val="18"/>
-        </w:rPr>
-        <w:t>Suspendisse</w:t>
-      </w:r>
-      <w:proofErr w:type="spellEnd"/>
-      <w:r>
-        <w:rPr>
-          <w:rFonts w:ascii="Times New Roman" w:hAnsi="Times New Roman" w:cs="Times New Roman"/>
-          <w:sz w:val="18"/>
-          <w:szCs w:val="18"/>
-        </w:rPr>
-        <w:t xml:space="preserve"> sit </w:t>
-      </w:r>
-      <w:proofErr w:type="spellStart"/>
-      <w:r>
-        <w:rPr>
-          <w:rFonts w:ascii="Times New Roman" w:hAnsi="Times New Roman" w:cs="Times New Roman"/>
-          <w:sz w:val="18"/>
-          <w:szCs w:val="18"/>
-        </w:rPr>
-        <w:t>amet</w:t>
-      </w:r>
-      <w:proofErr w:type="spellEnd"/>
-      <w:r>
-        <w:rPr>
-          <w:rFonts w:ascii="Times New Roman" w:hAnsi="Times New Roman" w:cs="Times New Roman"/>
-          <w:sz w:val="18"/>
-          <w:szCs w:val="18"/>
-        </w:rPr>
-        <w:t xml:space="preserve"> </w:t>
-      </w:r>
-      <w:proofErr w:type="spellStart"/>
-      <w:r>
-        <w:rPr>
-          <w:rFonts w:ascii="Times New Roman" w:hAnsi="Times New Roman" w:cs="Times New Roman"/>
-          <w:sz w:val="18"/>
-          <w:szCs w:val="18"/>
-        </w:rPr>
-        <w:t>nulla</w:t>
-      </w:r>
-      <w:proofErr w:type="spellEnd"/>
-      <w:r>
-        <w:rPr>
-          <w:rFonts w:ascii="Times New Roman" w:hAnsi="Times New Roman" w:cs="Times New Roman"/>
-          <w:sz w:val="18"/>
-          <w:szCs w:val="18"/>
-        </w:rPr>
-        <w:t xml:space="preserve"> </w:t>
-      </w:r>
-      <w:proofErr w:type="spellStart"/>
-      <w:r>
-        <w:rPr>
-          <w:rFonts w:ascii="Times New Roman" w:hAnsi="Times New Roman" w:cs="Times New Roman"/>
-          <w:sz w:val="18"/>
-          <w:szCs w:val="18"/>
-        </w:rPr>
-        <w:t>ut</w:t>
-      </w:r>
-      <w:proofErr w:type="spellEnd"/>
-      <w:r>
-        <w:rPr>
-          <w:rFonts w:ascii="Times New Roman" w:hAnsi="Times New Roman" w:cs="Times New Roman"/>
-          <w:sz w:val="18"/>
-          <w:szCs w:val="18"/>
-        </w:rPr>
-        <w:t xml:space="preserve"> </w:t>
-      </w:r>
-      <w:proofErr w:type="spellStart"/>
-      <w:r>
-        <w:rPr>
-          <w:rFonts w:ascii="Times New Roman" w:hAnsi="Times New Roman" w:cs="Times New Roman"/>
-          <w:sz w:val="18"/>
-          <w:szCs w:val="18"/>
-        </w:rPr>
-        <w:t>risus</w:t>
-      </w:r>
-      <w:proofErr w:type="spellEnd"/>
-      <w:r>
-        <w:rPr>
-          <w:rFonts w:ascii="Times New Roman" w:hAnsi="Times New Roman" w:cs="Times New Roman"/>
-          <w:sz w:val="18"/>
-          <w:szCs w:val="18"/>
-        </w:rPr>
-        <w:t xml:space="preserve"> dictum </w:t>
-      </w:r>
-      <w:proofErr w:type="spellStart"/>
-      <w:r>
-        <w:rPr>
-          <w:rFonts w:ascii="Times New Roman" w:hAnsi="Times New Roman" w:cs="Times New Roman"/>
-          <w:sz w:val="18"/>
-          <w:szCs w:val="18"/>
-        </w:rPr>
-        <w:t>viverra</w:t>
-      </w:r>
-      <w:proofErr w:type="spellEnd"/>
-      <w:r>
-        <w:rPr>
-          <w:rFonts w:ascii="Times New Roman" w:hAnsi="Times New Roman" w:cs="Times New Roman"/>
-          <w:sz w:val="18"/>
-          <w:szCs w:val="18"/>
-        </w:rPr>
-        <w:t xml:space="preserve"> sed tempus ex. </w:t>
-      </w:r>
-      <w:proofErr w:type="spellStart"/>
-      <w:r>
-        <w:rPr>
-          <w:rFonts w:ascii="Times New Roman" w:hAnsi="Times New Roman" w:cs="Times New Roman"/>
-          <w:sz w:val="18"/>
-          <w:szCs w:val="18"/>
-        </w:rPr>
-        <w:t>Aenean</w:t>
-      </w:r>
-      <w:proofErr w:type="spellEnd"/>
-      <w:r>
-        <w:rPr>
-          <w:rFonts w:ascii="Times New Roman" w:hAnsi="Times New Roman" w:cs="Times New Roman"/>
-          <w:sz w:val="18"/>
-          <w:szCs w:val="18"/>
-        </w:rPr>
-        <w:t xml:space="preserve"> et mi </w:t>
-      </w:r>
-      <w:proofErr w:type="spellStart"/>
-      <w:r>
-        <w:rPr>
-          <w:rFonts w:ascii="Times New Roman" w:hAnsi="Times New Roman" w:cs="Times New Roman"/>
-          <w:sz w:val="18"/>
-          <w:szCs w:val="18"/>
-        </w:rPr>
-        <w:t>enim</w:t>
-      </w:r>
-      <w:proofErr w:type="spellEnd"/>
-      <w:r>
-        <w:rPr>
-          <w:rFonts w:ascii="Times New Roman" w:hAnsi="Times New Roman" w:cs="Times New Roman"/>
-          <w:sz w:val="18"/>
-          <w:szCs w:val="18"/>
-        </w:rPr>
-        <w:t xml:space="preserve">. Morbi sed </w:t>
-      </w:r>
-      <w:proofErr w:type="spellStart"/>
-      <w:r>
-        <w:rPr>
-          <w:rFonts w:ascii="Times New Roman" w:hAnsi="Times New Roman" w:cs="Times New Roman"/>
-          <w:sz w:val="18"/>
-          <w:szCs w:val="18"/>
-        </w:rPr>
-        <w:t>risus</w:t>
-      </w:r>
-      <w:proofErr w:type="spellEnd"/>
-      <w:r>
-        <w:rPr>
-          <w:rFonts w:ascii="Times New Roman" w:hAnsi="Times New Roman" w:cs="Times New Roman"/>
-          <w:sz w:val="18"/>
-          <w:szCs w:val="18"/>
-        </w:rPr>
-        <w:t xml:space="preserve"> mi. </w:t>
-      </w:r>
-      <w:proofErr w:type="spellStart"/>
-      <w:r>
-        <w:rPr>
-          <w:rFonts w:ascii="Times New Roman" w:hAnsi="Times New Roman" w:cs="Times New Roman"/>
-          <w:sz w:val="18"/>
-          <w:szCs w:val="18"/>
-        </w:rPr>
-        <w:t>Mauris</w:t>
-      </w:r>
-      <w:proofErr w:type="spellEnd"/>
-      <w:r>
-        <w:rPr>
-          <w:rFonts w:ascii="Times New Roman" w:hAnsi="Times New Roman" w:cs="Times New Roman"/>
-          <w:sz w:val="18"/>
-          <w:szCs w:val="18"/>
-        </w:rPr>
-        <w:t xml:space="preserve"> </w:t>
-      </w:r>
-      <w:proofErr w:type="spellStart"/>
-      <w:r>
-        <w:rPr>
-          <w:rFonts w:ascii="Times New Roman" w:hAnsi="Times New Roman" w:cs="Times New Roman"/>
-          <w:sz w:val="18"/>
-          <w:szCs w:val="18"/>
-        </w:rPr>
-        <w:t>ut</w:t>
-      </w:r>
-      <w:proofErr w:type="spellEnd"/>
-      <w:r>
-        <w:rPr>
-          <w:rFonts w:ascii="Times New Roman" w:hAnsi="Times New Roman" w:cs="Times New Roman"/>
-          <w:sz w:val="18"/>
-          <w:szCs w:val="18"/>
-        </w:rPr>
-        <w:t xml:space="preserve"> </w:t>
-      </w:r>
-      <w:proofErr w:type="spellStart"/>
-      <w:r>
-        <w:rPr>
-          <w:rFonts w:ascii="Times New Roman" w:hAnsi="Times New Roman" w:cs="Times New Roman"/>
-          <w:sz w:val="18"/>
-          <w:szCs w:val="18"/>
-        </w:rPr>
-        <w:t>arcu</w:t>
-      </w:r>
-      <w:proofErr w:type="spellEnd"/>
-      <w:r>
-        <w:rPr>
-          <w:rFonts w:ascii="Times New Roman" w:hAnsi="Times New Roman" w:cs="Times New Roman"/>
-          <w:sz w:val="18"/>
-          <w:szCs w:val="18"/>
-        </w:rPr>
-        <w:t xml:space="preserve"> pharetra, </w:t>
-      </w:r>
-      <w:proofErr w:type="spellStart"/>
-      <w:r>
-        <w:rPr>
-          <w:rFonts w:ascii="Times New Roman" w:hAnsi="Times New Roman" w:cs="Times New Roman"/>
-          <w:sz w:val="18"/>
-          <w:szCs w:val="18"/>
-        </w:rPr>
-        <w:t>varius</w:t>
-      </w:r>
-      <w:proofErr w:type="spellEnd"/>
-      <w:r>
-        <w:rPr>
-          <w:rFonts w:ascii="Times New Roman" w:hAnsi="Times New Roman" w:cs="Times New Roman"/>
-          <w:sz w:val="18"/>
-          <w:szCs w:val="18"/>
-        </w:rPr>
-        <w:t xml:space="preserve"> </w:t>
-      </w:r>
-      <w:proofErr w:type="spellStart"/>
-      <w:r>
-        <w:rPr>
-          <w:rFonts w:ascii="Times New Roman" w:hAnsi="Times New Roman" w:cs="Times New Roman"/>
-          <w:sz w:val="18"/>
-          <w:szCs w:val="18"/>
-        </w:rPr>
-        <w:t>augue</w:t>
-      </w:r>
-      <w:proofErr w:type="spellEnd"/>
-      <w:r>
-        <w:rPr>
-          <w:rFonts w:ascii="Times New Roman" w:hAnsi="Times New Roman" w:cs="Times New Roman"/>
-          <w:sz w:val="18"/>
-          <w:szCs w:val="18"/>
-        </w:rPr>
-        <w:t xml:space="preserve"> </w:t>
-      </w:r>
-      <w:proofErr w:type="spellStart"/>
-      <w:r>
-        <w:rPr>
-          <w:rFonts w:ascii="Times New Roman" w:hAnsi="Times New Roman" w:cs="Times New Roman"/>
-          <w:sz w:val="18"/>
-          <w:szCs w:val="18"/>
-        </w:rPr>
-        <w:t>scelerisque</w:t>
-      </w:r>
-      <w:proofErr w:type="spellEnd"/>
-      <w:r>
-        <w:rPr>
-          <w:rFonts w:ascii="Times New Roman" w:hAnsi="Times New Roman" w:cs="Times New Roman"/>
-          <w:sz w:val="18"/>
-          <w:szCs w:val="18"/>
-        </w:rPr>
-        <w:t xml:space="preserve">, </w:t>
-      </w:r>
-      <w:proofErr w:type="spellStart"/>
-      <w:r>
-        <w:rPr>
-          <w:rFonts w:ascii="Times New Roman" w:hAnsi="Times New Roman" w:cs="Times New Roman"/>
-          <w:sz w:val="18"/>
-          <w:szCs w:val="18"/>
-        </w:rPr>
-        <w:t>varius</w:t>
-      </w:r>
-      <w:proofErr w:type="spellEnd"/>
-      <w:r>
-        <w:rPr>
-          <w:rFonts w:ascii="Times New Roman" w:hAnsi="Times New Roman" w:cs="Times New Roman"/>
-          <w:sz w:val="18"/>
-          <w:szCs w:val="18"/>
-        </w:rPr>
-        <w:t xml:space="preserve"> ipsum.</w:t>
+          <w:sz w:val="18"/>
+          <w:szCs w:val="18"/>
+        </w:rPr>
+      </w:pPr>
+      <w:r>
+        <w:rPr>
+          <w:rFonts w:ascii="Times New Roman" w:hAnsi="Times New Roman" w:cs="Times New Roman"/>
+          <w:sz w:val="18"/>
+          <w:szCs w:val="18"/>
+        </w:rPr>
+        <w:t>Adding this extra exploration aspect will hopefully allow convergence to a more optimal solution within solution spaces that contain either extra noise, or more local minimums / local maximums.</w:t>
       </w:r>
     </w:p>
     <w:p>
@@ -5039,16 +2843,6 @@
     </w:p>
     <w:p>
       <w:pPr>
-        <w:rPr>
-          <w:rFonts w:ascii="Times New Roman" w:hAnsi="Times New Roman" w:cs="Times New Roman"/>
-          <w:b/>
-          <w:bCs/>
-        </w:rPr>
-      </w:pPr>
-    </w:p>
-    <w:p>
-      <w:pPr>
-        <w:jc w:val="center"/>
         <w:rPr>
           <w:rFonts w:ascii="Times New Roman" w:hAnsi="Times New Roman" w:cs="Times New Roman"/>
           <w:b/>
@@ -5594,7 +3388,6 @@
                 <w:szCs w:val="20"/>
               </w:rPr>
             </w:pPr>
-            <w:proofErr w:type="spellStart"/>
             <w:r>
               <w:rPr>
                 <w:rFonts w:ascii="Arial" w:eastAsia="Times New Roman" w:hAnsi="Arial" w:cs="Arial"/>
@@ -5602,17 +3395,7 @@
                 <w:sz w:val="20"/>
                 <w:szCs w:val="20"/>
               </w:rPr>
-              <w:t>Rastrigin</w:t>
-            </w:r>
-            <w:proofErr w:type="spellEnd"/>
-            <w:r>
-              <w:rPr>
-                <w:rFonts w:ascii="Arial" w:eastAsia="Times New Roman" w:hAnsi="Arial" w:cs="Arial"/>
-                <w:color w:val="000000"/>
-                <w:sz w:val="20"/>
-                <w:szCs w:val="20"/>
-              </w:rPr>
-              <w:t xml:space="preserve"> function</w:t>
+              <w:t>Rastrigin function</w:t>
             </w:r>
           </w:p>
           <w:p>
@@ -6302,6 +4085,38 @@
           <w:sz w:val="18"/>
           <w:szCs w:val="18"/>
         </w:rPr>
+        <w:t>(Each Algorithm executed 100 times then averaged to find the data points that go inside the test case</w:t>
+      </w:r>
+      <w:r>
+        <w:rPr>
+          <w:rFonts w:ascii="Times New Roman" w:hAnsi="Times New Roman" w:cs="Times New Roman"/>
+          <w:sz w:val="18"/>
+          <w:szCs w:val="18"/>
+        </w:rPr>
+        <w:t>s</w:t>
+      </w:r>
+      <w:r>
+        <w:rPr>
+          <w:rFonts w:ascii="Times New Roman" w:hAnsi="Times New Roman" w:cs="Times New Roman"/>
+          <w:sz w:val="18"/>
+          <w:szCs w:val="18"/>
+        </w:rPr>
+        <w:t>)</w:t>
+      </w:r>
+      <w:r>
+        <w:rPr>
+          <w:rFonts w:ascii="Times New Roman" w:hAnsi="Times New Roman" w:cs="Times New Roman"/>
+          <w:sz w:val="18"/>
+          <w:szCs w:val="18"/>
+        </w:rPr>
+        <w:br/>
+      </w:r>
+      <w:r>
+        <w:rPr>
+          <w:rFonts w:ascii="Times New Roman" w:hAnsi="Times New Roman" w:cs="Times New Roman"/>
+          <w:sz w:val="18"/>
+          <w:szCs w:val="18"/>
+        </w:rPr>
         <w:t>The test cases will go as follows:</w:t>
       </w:r>
     </w:p>
@@ -6314,6 +4129,14 @@
           <w:szCs w:val="18"/>
         </w:rPr>
       </w:pPr>
+      <w:r>
+        <w:rPr>
+          <w:rFonts w:ascii="Times New Roman" w:hAnsi="Times New Roman" w:cs="Times New Roman"/>
+          <w:sz w:val="18"/>
+          <w:szCs w:val="18"/>
+        </w:rPr>
+        <w:t>For each algorithm</w:t>
+      </w:r>
     </w:p>
     <w:tbl>
       <w:tblPr>
@@ -6794,6 +4617,91 @@
     </w:p>
     <w:p>
       <w:pPr>
+        <w:jc w:val="center"/>
+        <w:rPr>
+          <w:rFonts w:ascii="Times New Roman" w:hAnsi="Times New Roman" w:cs="Times New Roman"/>
+          <w:b/>
+          <w:bCs/>
+        </w:rPr>
+      </w:pPr>
+      <w:r>
+        <w:rPr>
+          <w:rFonts w:ascii="Times New Roman" w:hAnsi="Times New Roman" w:cs="Times New Roman"/>
+          <w:b/>
+          <w:bCs/>
+        </w:rPr>
+        <w:t>Results</w:t>
+      </w:r>
+    </w:p>
+    <w:p>
+      <w:pPr>
+        <w:jc w:val="center"/>
+        <w:rPr>
+          <w:rFonts w:ascii="Times New Roman" w:hAnsi="Times New Roman" w:cs="Times New Roman"/>
+          <w:b/>
+          <w:bCs/>
+        </w:rPr>
+      </w:pPr>
+    </w:p>
+    <w:p>
+      <w:pPr>
+        <w:rPr>
+          <w:rFonts w:ascii="Times New Roman" w:hAnsi="Times New Roman" w:cs="Times New Roman"/>
+          <w:b/>
+          <w:bCs/>
+        </w:rPr>
+      </w:pPr>
+      <w:r>
+        <w:rPr>
+          <w:rFonts w:ascii="Times New Roman" w:hAnsi="Times New Roman" w:cs="Times New Roman"/>
+          <w:sz w:val="18"/>
+          <w:szCs w:val="18"/>
+        </w:rPr>
+        <w:t xml:space="preserve">The pattern found was that the hybrid algorithm did not </w:t>
+      </w:r>
+      <w:r>
+        <w:rPr>
+          <w:rFonts w:ascii="Times New Roman" w:hAnsi="Times New Roman" w:cs="Times New Roman"/>
+          <w:sz w:val="18"/>
+          <w:szCs w:val="18"/>
+        </w:rPr>
+        <w:t>out</w:t>
+      </w:r>
+      <w:r>
+        <w:rPr>
+          <w:rFonts w:ascii="Times New Roman" w:hAnsi="Times New Roman" w:cs="Times New Roman"/>
+          <w:sz w:val="18"/>
+          <w:szCs w:val="18"/>
+        </w:rPr>
+        <w:t>perform in benchmark function</w:t>
+      </w:r>
+      <w:r>
+        <w:rPr>
+          <w:rFonts w:ascii="Times New Roman" w:hAnsi="Times New Roman" w:cs="Times New Roman"/>
+          <w:sz w:val="18"/>
+          <w:szCs w:val="18"/>
+        </w:rPr>
+        <w:t>s</w:t>
+      </w:r>
+      <w:r>
+        <w:rPr>
+          <w:rFonts w:ascii="Times New Roman" w:hAnsi="Times New Roman" w:cs="Times New Roman"/>
+          <w:sz w:val="18"/>
+          <w:szCs w:val="18"/>
+        </w:rPr>
+        <w:t xml:space="preserve"> with less prominent local minimums</w:t>
+      </w:r>
+      <w:r>
+        <w:rPr>
+          <w:rFonts w:ascii="Times New Roman" w:hAnsi="Times New Roman" w:cs="Times New Roman"/>
+          <w:sz w:val="18"/>
+          <w:szCs w:val="18"/>
+        </w:rPr>
+        <w:t>.</w:t>
+      </w:r>
+    </w:p>
+    <w:p>
+      <w:pPr>
         <w:jc w:val="both"/>
         <w:rPr>
           <w:rFonts w:ascii="Times New Roman" w:hAnsi="Times New Roman" w:cs="Times New Roman"/>
@@ -6816,106 +4724,20 @@
           <w:rFonts w:ascii="Times New Roman" w:hAnsi="Times New Roman" w:cs="Times New Roman"/>
           <w:b/>
           <w:bCs/>
-        </w:rPr>
-        <w:t>Results</w:t>
-      </w:r>
-    </w:p>
-    <w:p>
-      <w:pPr>
-        <w:jc w:val="center"/>
-        <w:rPr>
-          <w:rFonts w:ascii="Times New Roman" w:hAnsi="Times New Roman" w:cs="Times New Roman"/>
-          <w:b/>
-          <w:bCs/>
-        </w:rPr>
-      </w:pPr>
-    </w:p>
-    <w:p>
-      <w:pPr>
-        <w:jc w:val="both"/>
-        <w:rPr>
-          <w:rFonts w:ascii="Times New Roman" w:hAnsi="Times New Roman" w:cs="Times New Roman"/>
-          <w:sz w:val="18"/>
-          <w:szCs w:val="18"/>
-        </w:rPr>
-      </w:pPr>
-      <w:r>
-        <w:rPr>
-          <w:rFonts w:ascii="Times New Roman" w:hAnsi="Times New Roman" w:cs="Times New Roman"/>
-          <w:sz w:val="18"/>
-          <w:szCs w:val="18"/>
-        </w:rPr>
-        <w:t xml:space="preserve">For </w:t>
-      </w:r>
-      <w:proofErr w:type="spellStart"/>
-      <w:r>
-        <w:rPr>
-          <w:rFonts w:ascii="Times New Roman" w:hAnsi="Times New Roman" w:cs="Times New Roman"/>
-          <w:sz w:val="18"/>
-          <w:szCs w:val="18"/>
-        </w:rPr>
-        <w:t>Ackleys</w:t>
-      </w:r>
-      <w:proofErr w:type="spellEnd"/>
-      <w:r>
-        <w:rPr>
-          <w:rFonts w:ascii="Times New Roman" w:hAnsi="Times New Roman" w:cs="Times New Roman"/>
-          <w:sz w:val="18"/>
-          <w:szCs w:val="18"/>
-        </w:rPr>
-        <w:t xml:space="preserve"> </w:t>
-      </w:r>
-      <w:proofErr w:type="spellStart"/>
-      <w:r>
-        <w:rPr>
-          <w:rFonts w:ascii="Times New Roman" w:hAnsi="Times New Roman" w:cs="Times New Roman"/>
-          <w:sz w:val="18"/>
-          <w:szCs w:val="18"/>
-        </w:rPr>
-        <w:t>funct</w:t>
-      </w:r>
-      <w:proofErr w:type="spellEnd"/>
-    </w:p>
-    <w:p>
-      <w:pPr>
-        <w:jc w:val="center"/>
-        <w:rPr>
-          <w:rFonts w:ascii="Times New Roman" w:hAnsi="Times New Roman" w:cs="Times New Roman"/>
-          <w:b/>
-          <w:bCs/>
-        </w:rPr>
-      </w:pPr>
-    </w:p>
-    <w:p>
-      <w:pPr>
-        <w:jc w:val="both"/>
-        <w:rPr>
-          <w:rFonts w:ascii="Times New Roman" w:hAnsi="Times New Roman" w:cs="Times New Roman"/>
-          <w:sz w:val="18"/>
-          <w:szCs w:val="18"/>
-        </w:rPr>
-      </w:pPr>
-    </w:p>
-    <w:p>
-      <w:pPr>
-        <w:jc w:val="center"/>
-        <w:rPr>
-          <w:rFonts w:ascii="Times New Roman" w:hAnsi="Times New Roman" w:cs="Times New Roman"/>
-          <w:b/>
-          <w:bCs/>
-        </w:rPr>
-      </w:pPr>
-      <w:r>
-        <w:rPr>
-          <w:rFonts w:ascii="Times New Roman" w:hAnsi="Times New Roman" w:cs="Times New Roman"/>
-          <w:b/>
-          <w:bCs/>
           <w:noProof/>
         </w:rPr>
         <w:drawing>
-          <wp:inline distT="0" distB="0" distL="0" distR="0" wp14:anchorId="26466BC1" wp14:editId="0563965B">
-            <wp:extent cx="2743200" cy="1983740"/>
-            <wp:effectExtent l="0" t="0" r="0" b="0"/>
+          <wp:anchor distT="0" distB="0" distL="114300" distR="114300" simplePos="0" relativeHeight="251658240" behindDoc="1" locked="0" layoutInCell="1" allowOverlap="1" wp14:anchorId="26466BC1" wp14:editId="25E18E03">
+            <wp:simplePos x="0" y="0"/>
+            <wp:positionH relativeFrom="column">
+              <wp:posOffset>28575</wp:posOffset>
+            </wp:positionH>
+            <wp:positionV relativeFrom="paragraph">
+              <wp:posOffset>36195</wp:posOffset>
+            </wp:positionV>
+            <wp:extent cx="2413031" cy="1744980"/>
+            <wp:effectExtent l="0" t="0" r="6350" b="7620"/>
+            <wp:wrapNone/>
             <wp:docPr id="12" name="Picture 12"/>
             <wp:cNvGraphicFramePr>
               <a:graphicFrameLocks xmlns:a="http://schemas.openxmlformats.org/drawingml/2006/main" noChangeAspect="1"/>
@@ -6942,7 +4764,7 @@
                   <pic:spPr>
                     <a:xfrm>
                       <a:off x="0" y="0"/>
-                      <a:ext cx="2743200" cy="1983740"/>
+                      <a:ext cx="2413898" cy="1745607"/>
                     </a:xfrm>
                     <a:prstGeom prst="rect">
                       <a:avLst/>
@@ -6951,7 +4773,13 @@
                 </pic:pic>
               </a:graphicData>
             </a:graphic>
-          </wp:inline>
+            <wp14:sizeRelH relativeFrom="margin">
+              <wp14:pctWidth>0</wp14:pctWidth>
+            </wp14:sizeRelH>
+            <wp14:sizeRelV relativeFrom="margin">
+              <wp14:pctHeight>0</wp14:pctHeight>
+            </wp14:sizeRelV>
+          </wp:anchor>
         </w:drawing>
       </w:r>
     </w:p>
@@ -6974,6 +4802,69 @@
           <w:bCs/>
         </w:rPr>
       </w:pPr>
+    </w:p>
+    <w:p>
+      <w:pPr>
+        <w:rPr>
+          <w:rFonts w:ascii="Times New Roman" w:hAnsi="Times New Roman" w:cs="Times New Roman"/>
+          <w:b/>
+          <w:bCs/>
+        </w:rPr>
+      </w:pPr>
+    </w:p>
+    <w:p>
+      <w:pPr>
+        <w:rPr>
+          <w:rFonts w:ascii="Times New Roman" w:hAnsi="Times New Roman" w:cs="Times New Roman"/>
+          <w:b/>
+          <w:bCs/>
+        </w:rPr>
+      </w:pPr>
+    </w:p>
+    <w:p>
+      <w:pPr>
+        <w:rPr>
+          <w:rFonts w:ascii="Times New Roman" w:hAnsi="Times New Roman" w:cs="Times New Roman"/>
+          <w:b/>
+          <w:bCs/>
+        </w:rPr>
+      </w:pPr>
+    </w:p>
+    <w:p>
+      <w:pPr>
+        <w:rPr>
+          <w:rFonts w:ascii="Times New Roman" w:hAnsi="Times New Roman" w:cs="Times New Roman"/>
+          <w:b/>
+          <w:bCs/>
+        </w:rPr>
+      </w:pPr>
+    </w:p>
+    <w:p>
+      <w:pPr>
+        <w:rPr>
+          <w:rFonts w:ascii="Times New Roman" w:hAnsi="Times New Roman" w:cs="Times New Roman"/>
+          <w:b/>
+          <w:bCs/>
+        </w:rPr>
+      </w:pPr>
+    </w:p>
+    <w:p>
+      <w:pPr>
+        <w:rPr>
+          <w:rFonts w:ascii="Times New Roman" w:hAnsi="Times New Roman" w:cs="Times New Roman"/>
+          <w:b/>
+          <w:bCs/>
+        </w:rPr>
+      </w:pPr>
+    </w:p>
+    <w:p>
+      <w:pPr>
+        <w:rPr>
+          <w:rFonts w:ascii="Times New Roman" w:hAnsi="Times New Roman" w:cs="Times New Roman"/>
+          <w:b/>
+          <w:bCs/>
+        </w:rPr>
+      </w:pPr>
       <w:r>
         <w:rPr>
           <w:rFonts w:ascii="Times New Roman" w:hAnsi="Times New Roman" w:cs="Times New Roman"/>
@@ -6981,12 +4872,19 @@
           <w:bCs/>
           <w:noProof/>
         </w:rPr>
-        <w:lastRenderedPageBreak/>
         <w:drawing>
-          <wp:inline distT="0" distB="0" distL="0" distR="0" wp14:anchorId="3B444CCC" wp14:editId="765E520E">
-            <wp:extent cx="2743200" cy="2183130"/>
-            <wp:effectExtent l="0" t="0" r="0" b="1270"/>
-            <wp:docPr id="13" name="Picture 13"/>
+          <wp:anchor distT="0" distB="0" distL="114300" distR="114300" simplePos="0" relativeHeight="251659264" behindDoc="1" locked="0" layoutInCell="1" allowOverlap="1" wp14:anchorId="6E3B8B08" wp14:editId="2E2A9CE8">
+            <wp:simplePos x="0" y="0"/>
+            <wp:positionH relativeFrom="column">
+              <wp:align>left</wp:align>
+            </wp:positionH>
+            <wp:positionV relativeFrom="paragraph">
+              <wp:posOffset>154305</wp:posOffset>
+            </wp:positionV>
+            <wp:extent cx="2573329" cy="1875790"/>
+            <wp:effectExtent l="0" t="0" r="0" b="0"/>
+            <wp:wrapNone/>
+            <wp:docPr id="17" name="Picture 17"/>
             <wp:cNvGraphicFramePr>
               <a:graphicFrameLocks xmlns:a="http://schemas.openxmlformats.org/drawingml/2006/main" noChangeAspect="1"/>
             </wp:cNvGraphicFramePr>
@@ -6994,7 +4892,7 @@
               <a:graphicData uri="http://schemas.openxmlformats.org/drawingml/2006/picture">
                 <pic:pic xmlns:pic="http://schemas.openxmlformats.org/drawingml/2006/picture">
                   <pic:nvPicPr>
-                    <pic:cNvPr id="13" name="DropWave.png"/>
+                    <pic:cNvPr id="17" name="SphereResults.png"/>
                     <pic:cNvPicPr/>
                   </pic:nvPicPr>
                   <pic:blipFill>
@@ -7012,7 +4910,7 @@
                   <pic:spPr>
                     <a:xfrm>
                       <a:off x="0" y="0"/>
-                      <a:ext cx="2743200" cy="2183130"/>
+                      <a:ext cx="2573329" cy="1875790"/>
                     </a:xfrm>
                     <a:prstGeom prst="rect">
                       <a:avLst/>
@@ -7021,9 +4919,115 @@
                 </pic:pic>
               </a:graphicData>
             </a:graphic>
-          </wp:inline>
+            <wp14:sizeRelH relativeFrom="margin">
+              <wp14:pctWidth>0</wp14:pctWidth>
+            </wp14:sizeRelH>
+            <wp14:sizeRelV relativeFrom="margin">
+              <wp14:pctHeight>0</wp14:pctHeight>
+            </wp14:sizeRelV>
+          </wp:anchor>
         </w:drawing>
       </w:r>
+    </w:p>
+    <w:p>
+      <w:pPr>
+        <w:rPr>
+          <w:rFonts w:ascii="Times New Roman" w:hAnsi="Times New Roman" w:cs="Times New Roman"/>
+          <w:b/>
+          <w:bCs/>
+        </w:rPr>
+      </w:pPr>
+    </w:p>
+    <w:p>
+      <w:pPr>
+        <w:rPr>
+          <w:rFonts w:ascii="Times New Roman" w:hAnsi="Times New Roman" w:cs="Times New Roman"/>
+          <w:b/>
+          <w:bCs/>
+        </w:rPr>
+      </w:pPr>
+    </w:p>
+    <w:p>
+      <w:pPr>
+        <w:rPr>
+          <w:rFonts w:ascii="Times New Roman" w:hAnsi="Times New Roman" w:cs="Times New Roman"/>
+          <w:b/>
+          <w:bCs/>
+        </w:rPr>
+      </w:pPr>
+    </w:p>
+    <w:p>
+      <w:pPr>
+        <w:rPr>
+          <w:rFonts w:ascii="Times New Roman" w:hAnsi="Times New Roman" w:cs="Times New Roman"/>
+          <w:b/>
+          <w:bCs/>
+        </w:rPr>
+      </w:pPr>
+    </w:p>
+    <w:p>
+      <w:pPr>
+        <w:rPr>
+          <w:rFonts w:ascii="Times New Roman" w:hAnsi="Times New Roman" w:cs="Times New Roman"/>
+          <w:b/>
+          <w:bCs/>
+        </w:rPr>
+      </w:pPr>
+    </w:p>
+    <w:p>
+      <w:pPr>
+        <w:rPr>
+          <w:rFonts w:ascii="Times New Roman" w:hAnsi="Times New Roman" w:cs="Times New Roman"/>
+          <w:b/>
+          <w:bCs/>
+        </w:rPr>
+      </w:pPr>
+    </w:p>
+    <w:p>
+      <w:pPr>
+        <w:rPr>
+          <w:rFonts w:ascii="Times New Roman" w:hAnsi="Times New Roman" w:cs="Times New Roman"/>
+          <w:b/>
+          <w:bCs/>
+        </w:rPr>
+      </w:pPr>
+    </w:p>
+    <w:p>
+      <w:pPr>
+        <w:rPr>
+          <w:rFonts w:ascii="Times New Roman" w:hAnsi="Times New Roman" w:cs="Times New Roman"/>
+          <w:b/>
+          <w:bCs/>
+        </w:rPr>
+      </w:pPr>
+    </w:p>
+    <w:p>
+      <w:pPr>
+        <w:rPr>
+          <w:rFonts w:ascii="Times New Roman" w:hAnsi="Times New Roman" w:cs="Times New Roman"/>
+          <w:b/>
+          <w:bCs/>
+        </w:rPr>
+      </w:pPr>
+    </w:p>
+    <w:p>
+      <w:pPr>
+        <w:rPr>
+          <w:rFonts w:ascii="Times New Roman" w:hAnsi="Times New Roman" w:cs="Times New Roman"/>
+          <w:b/>
+          <w:bCs/>
+        </w:rPr>
+      </w:pPr>
+    </w:p>
+    <w:p>
+      <w:pPr>
+        <w:jc w:val="both"/>
+        <w:rPr>
+          <w:rFonts w:ascii="Times New Roman" w:hAnsi="Times New Roman" w:cs="Times New Roman"/>
+          <w:bCs/>
+          <w:sz w:val="18"/>
+        </w:rPr>
+      </w:pPr>
       <w:r>
         <w:rPr>
           <w:rFonts w:ascii="Times New Roman" w:hAnsi="Times New Roman" w:cs="Times New Roman"/>
@@ -7031,10 +5035,82 @@
           <w:bCs/>
           <w:noProof/>
         </w:rPr>
+        <w:lastRenderedPageBreak/>
         <w:drawing>
-          <wp:inline distT="0" distB="0" distL="0" distR="0" wp14:anchorId="1D2A3026" wp14:editId="690CCAF1">
+          <wp:anchor distT="0" distB="0" distL="114300" distR="114300" simplePos="0" relativeHeight="251661312" behindDoc="0" locked="0" layoutInCell="1" allowOverlap="1" wp14:anchorId="75EDCE01" wp14:editId="7FA6F8AE">
+            <wp:simplePos x="0" y="0"/>
+            <wp:positionH relativeFrom="column">
+              <wp:align>right</wp:align>
+            </wp:positionH>
+            <wp:positionV relativeFrom="paragraph">
+              <wp:posOffset>856021</wp:posOffset>
+            </wp:positionV>
+            <wp:extent cx="2743200" cy="2121535"/>
+            <wp:effectExtent l="0" t="0" r="0" b="0"/>
+            <wp:wrapTopAndBottom/>
+            <wp:docPr id="15" name="Picture 15"/>
+            <wp:cNvGraphicFramePr>
+              <a:graphicFrameLocks xmlns:a="http://schemas.openxmlformats.org/drawingml/2006/main" noChangeAspect="1"/>
+            </wp:cNvGraphicFramePr>
+            <a:graphic xmlns:a="http://schemas.openxmlformats.org/drawingml/2006/main">
+              <a:graphicData uri="http://schemas.openxmlformats.org/drawingml/2006/picture">
+                <pic:pic xmlns:pic="http://schemas.openxmlformats.org/drawingml/2006/picture">
+                  <pic:nvPicPr>
+                    <pic:cNvPr id="15" name="Rastrigin 2D.png"/>
+                    <pic:cNvPicPr/>
+                  </pic:nvPicPr>
+                  <pic:blipFill>
+                    <a:blip r:embed="rId19">
+                      <a:extLst>
+                        <a:ext uri="{28A0092B-C50C-407E-A947-70E740481C1C}">
+                          <a14:useLocalDpi xmlns:a14="http://schemas.microsoft.com/office/drawing/2010/main" val="0"/>
+                        </a:ext>
+                      </a:extLst>
+                    </a:blip>
+                    <a:stretch>
+                      <a:fillRect/>
+                    </a:stretch>
+                  </pic:blipFill>
+                  <pic:spPr>
+                    <a:xfrm>
+                      <a:off x="0" y="0"/>
+                      <a:ext cx="2743200" cy="2121535"/>
+                    </a:xfrm>
+                    <a:prstGeom prst="rect">
+                      <a:avLst/>
+                    </a:prstGeom>
+                  </pic:spPr>
+                </pic:pic>
+              </a:graphicData>
+            </a:graphic>
+            <wp14:sizeRelH relativeFrom="margin">
+              <wp14:pctWidth>0</wp14:pctWidth>
+            </wp14:sizeRelH>
+            <wp14:sizeRelV relativeFrom="margin">
+              <wp14:pctHeight>0</wp14:pctHeight>
+            </wp14:sizeRelV>
+          </wp:anchor>
+        </w:drawing>
+      </w:r>
+      <w:r>
+        <w:rPr>
+          <w:rFonts w:ascii="Times New Roman" w:hAnsi="Times New Roman" w:cs="Times New Roman"/>
+          <w:b/>
+          <w:bCs/>
+          <w:noProof/>
+        </w:rPr>
+        <w:drawing>
+          <wp:anchor distT="0" distB="0" distL="114300" distR="114300" simplePos="0" relativeHeight="251660288" behindDoc="1" locked="0" layoutInCell="1" allowOverlap="1" wp14:anchorId="1D2A3026" wp14:editId="4F1C25A0">
+            <wp:simplePos x="0" y="0"/>
+            <wp:positionH relativeFrom="margin">
+              <wp:posOffset>3200400</wp:posOffset>
+            </wp:positionH>
+            <wp:positionV relativeFrom="paragraph">
+              <wp:posOffset>5076</wp:posOffset>
+            </wp:positionV>
             <wp:extent cx="2743200" cy="2032000"/>
-            <wp:effectExtent l="0" t="0" r="0" b="0"/>
+            <wp:effectExtent l="0" t="0" r="0" b="6350"/>
+            <wp:wrapTopAndBottom/>
             <wp:docPr id="14" name="Picture 14"/>
             <wp:cNvGraphicFramePr>
               <a:graphicFrameLocks xmlns:a="http://schemas.openxmlformats.org/drawingml/2006/main" noChangeAspect="1"/>
@@ -7047,7 +5123,7 @@
                     <pic:cNvPicPr/>
                   </pic:nvPicPr>
                   <pic:blipFill>
-                    <a:blip r:embed="rId19">
+                    <a:blip r:embed="rId20">
                       <a:extLst>
                         <a:ext uri="{28A0092B-C50C-407E-A947-70E740481C1C}">
                           <a14:useLocalDpi xmlns:a14="http://schemas.microsoft.com/office/drawing/2010/main" val="0"/>
@@ -7070,69 +5146,86 @@
                 </pic:pic>
               </a:graphicData>
             </a:graphic>
-          </wp:inline>
+          </wp:anchor>
         </w:drawing>
       </w:r>
       <w:r>
         <w:rPr>
           <w:rFonts w:ascii="Times New Roman" w:hAnsi="Times New Roman" w:cs="Times New Roman"/>
+          <w:bCs/>
+          <w:sz w:val="18"/>
+        </w:rPr>
+        <w:t>Although in functions that had many local minimums</w:t>
+      </w:r>
+      <w:r>
+        <w:rPr>
+          <w:rFonts w:ascii="Times New Roman" w:hAnsi="Times New Roman" w:cs="Times New Roman"/>
+          <w:bCs/>
+          <w:sz w:val="18"/>
+        </w:rPr>
+        <w:t xml:space="preserve"> the hybrid algorithm performed slightly better than both Genetic Algorithm and Particle Swarm Optimization. For </w:t>
+      </w:r>
+      <w:r>
+        <w:rPr>
+          <w:rFonts w:ascii="Times New Roman" w:hAnsi="Times New Roman" w:cs="Times New Roman"/>
+          <w:bCs/>
+          <w:sz w:val="18"/>
+        </w:rPr>
+        <w:t>example,</w:t>
+      </w:r>
+      <w:r>
+        <w:rPr>
+          <w:rFonts w:ascii="Times New Roman" w:hAnsi="Times New Roman" w:cs="Times New Roman"/>
+          <w:bCs/>
+          <w:sz w:val="18"/>
+        </w:rPr>
+        <w:t xml:space="preserve"> the Rastrigin function was a function that the hybrid</w:t>
+      </w:r>
+      <w:r>
+        <w:rPr>
+          <w:rFonts w:ascii="Times New Roman" w:hAnsi="Times New Roman" w:cs="Times New Roman"/>
+          <w:bCs/>
+          <w:sz w:val="18"/>
+        </w:rPr>
+        <w:t xml:space="preserve"> algorithm would outperform GA and PSO for every dimension.</w:t>
+      </w:r>
+      <w:r>
+        <w:rPr>
+          <w:rFonts w:ascii="Times New Roman" w:hAnsi="Times New Roman" w:cs="Times New Roman"/>
+          <w:bCs/>
+          <w:sz w:val="18"/>
+        </w:rPr>
+        <w:t xml:space="preserve"> </w:t>
+      </w:r>
+    </w:p>
+    <w:p>
+      <w:pPr>
+        <w:jc w:val="both"/>
+        <w:rPr>
+          <w:rFonts w:ascii="Times New Roman" w:hAnsi="Times New Roman" w:cs="Times New Roman"/>
+          <w:b/>
+          <w:bCs/>
+        </w:rPr>
+      </w:pPr>
+      <w:r>
+        <w:rPr>
+          <w:rFonts w:ascii="Times New Roman" w:hAnsi="Times New Roman" w:cs="Times New Roman"/>
           <w:b/>
           <w:bCs/>
           <w:noProof/>
         </w:rPr>
         <w:drawing>
-          <wp:inline distT="0" distB="0" distL="0" distR="0" wp14:anchorId="75EDCE01" wp14:editId="32CD4E97">
-            <wp:extent cx="2743200" cy="2121535"/>
-            <wp:effectExtent l="0" t="0" r="0" b="0"/>
-            <wp:docPr id="15" name="Picture 15"/>
-            <wp:cNvGraphicFramePr>
-              <a:graphicFrameLocks xmlns:a="http://schemas.openxmlformats.org/drawingml/2006/main" noChangeAspect="1"/>
-            </wp:cNvGraphicFramePr>
-            <a:graphic xmlns:a="http://schemas.openxmlformats.org/drawingml/2006/main">
-              <a:graphicData uri="http://schemas.openxmlformats.org/drawingml/2006/picture">
-                <pic:pic xmlns:pic="http://schemas.openxmlformats.org/drawingml/2006/picture">
-                  <pic:nvPicPr>
-                    <pic:cNvPr id="15" name="Rastrigin 2D.png"/>
-                    <pic:cNvPicPr/>
-                  </pic:nvPicPr>
-                  <pic:blipFill>
-                    <a:blip r:embed="rId20">
-                      <a:extLst>
-                        <a:ext uri="{28A0092B-C50C-407E-A947-70E740481C1C}">
-                          <a14:useLocalDpi xmlns:a14="http://schemas.microsoft.com/office/drawing/2010/main" val="0"/>
-                        </a:ext>
-                      </a:extLst>
-                    </a:blip>
-                    <a:stretch>
-                      <a:fillRect/>
-                    </a:stretch>
-                  </pic:blipFill>
-                  <pic:spPr>
-                    <a:xfrm>
-                      <a:off x="0" y="0"/>
-                      <a:ext cx="2743200" cy="2121535"/>
-                    </a:xfrm>
-                    <a:prstGeom prst="rect">
-                      <a:avLst/>
-                    </a:prstGeom>
-                  </pic:spPr>
-                </pic:pic>
-              </a:graphicData>
-            </a:graphic>
-          </wp:inline>
-        </w:drawing>
-      </w:r>
-      <w:r>
-        <w:rPr>
-          <w:rFonts w:ascii="Times New Roman" w:hAnsi="Times New Roman" w:cs="Times New Roman"/>
-          <w:b/>
-          <w:bCs/>
-          <w:noProof/>
-        </w:rPr>
-        <w:drawing>
-          <wp:inline distT="0" distB="0" distL="0" distR="0" wp14:anchorId="47126099" wp14:editId="1AE886DA">
+          <wp:anchor distT="0" distB="0" distL="114300" distR="114300" simplePos="0" relativeHeight="251662336" behindDoc="0" locked="0" layoutInCell="1" allowOverlap="1" wp14:anchorId="47126099" wp14:editId="4BCD0625">
+            <wp:simplePos x="0" y="0"/>
+            <wp:positionH relativeFrom="column">
+              <wp:posOffset>0</wp:posOffset>
+            </wp:positionH>
+            <wp:positionV relativeFrom="paragraph">
+              <wp:posOffset>3039745</wp:posOffset>
+            </wp:positionV>
             <wp:extent cx="2743200" cy="2089785"/>
             <wp:effectExtent l="0" t="0" r="0" b="5715"/>
+            <wp:wrapTopAndBottom/>
             <wp:docPr id="16" name="Picture 16"/>
             <wp:cNvGraphicFramePr>
               <a:graphicFrameLocks xmlns:a="http://schemas.openxmlformats.org/drawingml/2006/main" noChangeAspect="1"/>
@@ -7168,21 +5261,58 @@
                 </pic:pic>
               </a:graphicData>
             </a:graphic>
-          </wp:inline>
+          </wp:anchor>
         </w:drawing>
       </w:r>
-      <w:r>
-        <w:rPr>
-          <w:rFonts w:ascii="Times New Roman" w:hAnsi="Times New Roman" w:cs="Times New Roman"/>
-          <w:b/>
-          <w:bCs/>
+    </w:p>
+    <w:p>
+      <w:pPr>
+        <w:jc w:val="both"/>
+        <w:rPr>
+          <w:rFonts w:ascii="Times New Roman" w:hAnsi="Times New Roman" w:cs="Times New Roman"/>
+          <w:bCs/>
+          <w:sz w:val="18"/>
+          <w:szCs w:val="18"/>
+        </w:rPr>
+      </w:pPr>
+      <w:r>
+        <w:rPr>
+          <w:rFonts w:ascii="Times New Roman" w:hAnsi="Times New Roman" w:cs="Times New Roman"/>
+          <w:bCs/>
+          <w:sz w:val="18"/>
+          <w:szCs w:val="18"/>
+        </w:rPr>
+        <w:t>To check how the hybrid algorithm would perform on solution spaces that contained plateaus; the GA, PSO and the hybrid algorithm were executed using the Easom function which has a large area containing a plateau.</w:t>
+      </w:r>
+    </w:p>
+    <w:p>
+      <w:pPr>
+        <w:rPr>
+          <w:rFonts w:ascii="Times New Roman" w:hAnsi="Times New Roman" w:cs="Times New Roman"/>
+          <w:bCs/>
+          <w:sz w:val="18"/>
+          <w:szCs w:val="18"/>
+        </w:rPr>
+      </w:pPr>
+    </w:p>
+    <w:p>
+      <w:pPr>
+        <w:rPr>
+          <w:rFonts w:ascii="Times New Roman" w:hAnsi="Times New Roman" w:cs="Times New Roman"/>
+          <w:bCs/>
+          <w:sz w:val="18"/>
+          <w:szCs w:val="18"/>
+        </w:rPr>
+      </w:pPr>
+      <w:r>
+        <w:rPr>
           <w:noProof/>
         </w:rPr>
         <w:drawing>
-          <wp:inline distT="0" distB="0" distL="0" distR="0" wp14:anchorId="6E3B8B08" wp14:editId="598D574A">
-            <wp:extent cx="2743200" cy="1999615"/>
+          <wp:inline distT="0" distB="0" distL="0" distR="0" wp14:anchorId="6C6BF7B9" wp14:editId="41DEC0E4">
+            <wp:extent cx="2743200" cy="2057400"/>
             <wp:effectExtent l="0" t="0" r="0" b="0"/>
-            <wp:docPr id="17" name="Picture 17"/>
+            <wp:docPr id="9" name="Picture 9" descr="https://www.sfu.ca/~ssurjano/easom.png"/>
             <wp:cNvGraphicFramePr>
               <a:graphicFrameLocks xmlns:a="http://schemas.openxmlformats.org/drawingml/2006/main" noChangeAspect="1"/>
             </wp:cNvGraphicFramePr>
@@ -7190,8 +5320,10 @@
               <a:graphicData uri="http://schemas.openxmlformats.org/drawingml/2006/picture">
                 <pic:pic xmlns:pic="http://schemas.openxmlformats.org/drawingml/2006/picture">
                   <pic:nvPicPr>
-                    <pic:cNvPr id="17" name="SphereResults.png"/>
-                    <pic:cNvPicPr/>
+                    <pic:cNvPr id="0" name="Picture 1" descr="https://www.sfu.ca/~ssurjano/easom.png"/>
+                    <pic:cNvPicPr>
+                      <a:picLocks noChangeAspect="1" noChangeArrowheads="1"/>
+                    </pic:cNvPicPr>
                   </pic:nvPicPr>
                   <pic:blipFill>
                     <a:blip r:embed="rId22">
@@ -7201,18 +5333,23 @@
                         </a:ext>
                       </a:extLst>
                     </a:blip>
+                    <a:srcRect/>
                     <a:stretch>
                       <a:fillRect/>
                     </a:stretch>
                   </pic:blipFill>
-                  <pic:spPr>
+                  <pic:spPr bwMode="auto">
                     <a:xfrm>
                       <a:off x="0" y="0"/>
-                      <a:ext cx="2743200" cy="1999615"/>
+                      <a:ext cx="2743200" cy="2057400"/>
                     </a:xfrm>
                     <a:prstGeom prst="rect">
                       <a:avLst/>
                     </a:prstGeom>
+                    <a:noFill/>
+                    <a:ln>
+                      <a:noFill/>
+                    </a:ln>
                   </pic:spPr>
                 </pic:pic>
               </a:graphicData>
@@ -7220,8 +5357,6 @@
           </wp:inline>
         </w:drawing>
       </w:r>
-      <w:bookmarkStart w:id="0" w:name="_GoBack"/>
-      <w:bookmarkEnd w:id="0"/>
     </w:p>
     <w:p>
       <w:pPr>
@@ -7232,6 +5367,94 @@
           <w:bCs/>
         </w:rPr>
       </w:pPr>
+    </w:p>
+    <w:p>
+      <w:pPr>
+        <w:jc w:val="center"/>
+        <w:rPr>
+          <w:rFonts w:ascii="Times New Roman" w:hAnsi="Times New Roman" w:cs="Times New Roman"/>
+          <w:bCs/>
+          <w:sz w:val="18"/>
+        </w:rPr>
+      </w:pPr>
+    </w:p>
+    <w:p>
+      <w:pPr>
+        <w:jc w:val="both"/>
+        <w:rPr>
+          <w:rFonts w:ascii="Times New Roman" w:hAnsi="Times New Roman" w:cs="Times New Roman"/>
+          <w:bCs/>
+          <w:sz w:val="18"/>
+        </w:rPr>
+      </w:pPr>
+      <w:r>
+        <w:rPr>
+          <w:rFonts w:ascii="Times New Roman" w:hAnsi="Times New Roman" w:cs="Times New Roman"/>
+          <w:bCs/>
+          <w:sz w:val="18"/>
+        </w:rPr>
+        <w:t>T</w:t>
+      </w:r>
+      <w:r>
+        <w:rPr>
+          <w:rFonts w:ascii="Times New Roman" w:hAnsi="Times New Roman" w:cs="Times New Roman"/>
+          <w:bCs/>
+          <w:sz w:val="18"/>
+        </w:rPr>
+        <w:t>he Easom function</w:t>
+      </w:r>
+      <w:r>
+        <w:rPr>
+          <w:rFonts w:ascii="Times New Roman" w:hAnsi="Times New Roman" w:cs="Times New Roman"/>
+          <w:bCs/>
+          <w:sz w:val="18"/>
+        </w:rPr>
+        <w:t xml:space="preserve">’s hybrid algorithm execution </w:t>
+      </w:r>
+      <w:r>
+        <w:rPr>
+          <w:rFonts w:ascii="Times New Roman" w:hAnsi="Times New Roman" w:cs="Times New Roman"/>
+          <w:bCs/>
+          <w:sz w:val="18"/>
+        </w:rPr>
+        <w:t>had a slightly quicker convergence speed then particle swarm optimization</w:t>
+      </w:r>
+      <w:r>
+        <w:rPr>
+          <w:rFonts w:ascii="Times New Roman" w:hAnsi="Times New Roman" w:cs="Times New Roman"/>
+          <w:bCs/>
+          <w:sz w:val="18"/>
+        </w:rPr>
+        <w:t xml:space="preserve">, although </w:t>
+      </w:r>
+      <w:r>
+        <w:rPr>
+          <w:rFonts w:ascii="Times New Roman" w:hAnsi="Times New Roman" w:cs="Times New Roman"/>
+          <w:bCs/>
+          <w:sz w:val="18"/>
+        </w:rPr>
+        <w:t>the difference was within 1-2 iterations.</w:t>
+      </w:r>
+    </w:p>
+    <w:p>
+      <w:pPr>
+        <w:jc w:val="center"/>
+        <w:rPr>
+          <w:rFonts w:ascii="Times New Roman" w:hAnsi="Times New Roman" w:cs="Times New Roman"/>
+          <w:bCs/>
+          <w:sz w:val="18"/>
+        </w:rPr>
+      </w:pPr>
+    </w:p>
+    <w:p>
+      <w:pPr>
+        <w:jc w:val="center"/>
+        <w:rPr>
+          <w:rFonts w:ascii="Times New Roman" w:hAnsi="Times New Roman" w:cs="Times New Roman"/>
+          <w:b/>
+          <w:bCs/>
+        </w:rPr>
+      </w:pPr>
       <w:r>
         <w:rPr>
           <w:rFonts w:ascii="Times New Roman" w:hAnsi="Times New Roman" w:cs="Times New Roman"/>
@@ -7253,63 +5476,103 @@
     </w:p>
     <w:p>
       <w:pPr>
-        <w:jc w:val="center"/>
-        <w:rPr>
-          <w:rFonts w:ascii="Times New Roman" w:hAnsi="Times New Roman" w:cs="Times New Roman"/>
-          <w:b/>
-          <w:bCs/>
-        </w:rPr>
-      </w:pPr>
-    </w:p>
-    <w:p>
-      <w:pPr>
-        <w:jc w:val="center"/>
-        <w:rPr>
-          <w:rFonts w:ascii="Times New Roman" w:hAnsi="Times New Roman" w:cs="Times New Roman"/>
-          <w:b/>
-          <w:bCs/>
-        </w:rPr>
-      </w:pPr>
-    </w:p>
-    <w:p>
-      <w:pPr>
-        <w:jc w:val="center"/>
-        <w:rPr>
-          <w:rFonts w:ascii="Times New Roman" w:hAnsi="Times New Roman" w:cs="Times New Roman"/>
-          <w:b/>
-          <w:bCs/>
-        </w:rPr>
-      </w:pPr>
-    </w:p>
-    <w:p>
-      <w:pPr>
-        <w:jc w:val="center"/>
-        <w:rPr>
-          <w:rFonts w:ascii="Times New Roman" w:hAnsi="Times New Roman" w:cs="Times New Roman"/>
-          <w:b/>
-          <w:bCs/>
-        </w:rPr>
-      </w:pPr>
-    </w:p>
-    <w:p>
-      <w:pPr>
-        <w:jc w:val="center"/>
-        <w:rPr>
-          <w:rFonts w:ascii="Times New Roman" w:hAnsi="Times New Roman" w:cs="Times New Roman"/>
-          <w:b/>
-          <w:bCs/>
-        </w:rPr>
-      </w:pPr>
-    </w:p>
-    <w:p>
-      <w:pPr>
-        <w:jc w:val="center"/>
-        <w:rPr>
-          <w:rFonts w:ascii="Times New Roman" w:hAnsi="Times New Roman" w:cs="Times New Roman"/>
-          <w:b/>
-          <w:bCs/>
-        </w:rPr>
-      </w:pPr>
+        <w:jc w:val="both"/>
+        <w:rPr>
+          <w:rFonts w:ascii="Times New Roman" w:hAnsi="Times New Roman" w:cs="Times New Roman"/>
+          <w:bCs/>
+          <w:sz w:val="18"/>
+        </w:rPr>
+      </w:pPr>
+    </w:p>
+    <w:p>
+      <w:pPr>
+        <w:jc w:val="both"/>
+        <w:rPr>
+          <w:rFonts w:ascii="Times New Roman" w:hAnsi="Times New Roman" w:cs="Times New Roman"/>
+          <w:bCs/>
+          <w:sz w:val="18"/>
+        </w:rPr>
+      </w:pPr>
+      <w:r>
+        <w:rPr>
+          <w:rFonts w:ascii="Times New Roman" w:hAnsi="Times New Roman" w:cs="Times New Roman"/>
+          <w:bCs/>
+          <w:sz w:val="18"/>
+        </w:rPr>
+        <w:t>The proposed Genetic Algorithm and Particle Swarm Optimization hybridization outperformed GA and PSO only slightly in situations that contained many local minimums / local maximums. Although, the act of changing the algorithm to expand on exploration affected the convergence speed of the algorithm on solution spaces with no/few local minimums or maximums.</w:t>
+      </w:r>
+    </w:p>
+    <w:p>
+      <w:pPr>
+        <w:jc w:val="both"/>
+        <w:rPr>
+          <w:rFonts w:ascii="Times New Roman" w:hAnsi="Times New Roman" w:cs="Times New Roman"/>
+          <w:bCs/>
+          <w:sz w:val="18"/>
+        </w:rPr>
+      </w:pPr>
+      <w:r>
+        <w:rPr>
+          <w:rFonts w:ascii="Times New Roman" w:hAnsi="Times New Roman" w:cs="Times New Roman"/>
+          <w:bCs/>
+          <w:sz w:val="18"/>
+        </w:rPr>
+        <w:t xml:space="preserve"> </w:t>
+      </w:r>
+    </w:p>
+    <w:p>
+      <w:pPr>
+        <w:jc w:val="both"/>
+        <w:rPr>
+          <w:rFonts w:ascii="Times New Roman" w:hAnsi="Times New Roman" w:cs="Times New Roman"/>
+          <w:bCs/>
+          <w:sz w:val="18"/>
+        </w:rPr>
+      </w:pPr>
+      <w:r>
+        <w:rPr>
+          <w:rFonts w:ascii="Times New Roman" w:hAnsi="Times New Roman" w:cs="Times New Roman"/>
+          <w:bCs/>
+          <w:sz w:val="18"/>
+        </w:rPr>
+        <w:t>Particle Swarm Optimization is an excellent algorithm when paired with real number problems. In the experiment, we executed with the parameters we utilized Particle Swarm Optimization had a faster convergence speed than the Genetic Algorithm; inversely, Genetic Algorithms performed better when it came to the exploration of the solution space. Thankfully when it came to optimizing solution spaces with many local minima and maxima, the hybrid GAPSO Algorithm used both of those strengths and converged on the optimal solution in fewer iterations because of it.</w:t>
+      </w:r>
+    </w:p>
+    <w:p>
+      <w:pPr>
+        <w:jc w:val="both"/>
+        <w:rPr>
+          <w:rFonts w:ascii="Times New Roman" w:hAnsi="Times New Roman" w:cs="Times New Roman"/>
+          <w:bCs/>
+          <w:sz w:val="18"/>
+        </w:rPr>
+      </w:pPr>
+      <w:r>
+        <w:rPr>
+          <w:rFonts w:ascii="Times New Roman" w:hAnsi="Times New Roman" w:cs="Times New Roman"/>
+          <w:bCs/>
+          <w:sz w:val="18"/>
+        </w:rPr>
+        <w:t xml:space="preserve"> </w:t>
+      </w:r>
+    </w:p>
+    <w:p>
+      <w:pPr>
+        <w:jc w:val="both"/>
+        <w:rPr>
+          <w:rFonts w:ascii="Times New Roman" w:hAnsi="Times New Roman" w:cs="Times New Roman"/>
+          <w:b/>
+          <w:bCs/>
+        </w:rPr>
+      </w:pPr>
+      <w:r>
+        <w:rPr>
+          <w:rFonts w:ascii="Times New Roman" w:hAnsi="Times New Roman" w:cs="Times New Roman"/>
+          <w:bCs/>
+          <w:sz w:val="18"/>
+        </w:rPr>
+        <w:t>Particle Swarm Optimization and Genetic Algorithms, if executed with the right parameters, always finds the global minimum of the Sphere Function, and Ackley’s function, although when these algorithms are put up against solution spaces with noise, or fluctuation, they stop becoming viable solutions to problems. The GAPSO hybrid created during this paper set out to push that boundary slightly further and succeeded. Although the improvement to the exploration to aid metaheuristic optimization algorithms to get over deceptive problems continues to hinder convergence speeds.</w:t>
+      </w:r>
     </w:p>
     <w:p>
       <w:pPr>
@@ -7414,118 +5677,6 @@
           <w:szCs w:val="18"/>
         </w:rPr>
         <w:t>PSO-GSA (Particle Swarm Optimization, Gravitational Search Algorithm Hybrid</w:t>
-      </w:r>
-    </w:p>
-    <w:p>
-      <w:pPr>
-        <w:textAlignment w:val="baseline"/>
-        <w:rPr>
-          <w:rFonts w:ascii="Times New Roman" w:eastAsia="Times New Roman" w:hAnsi="Times New Roman" w:cs="Times New Roman"/>
-          <w:color w:val="1155CC"/>
-          <w:sz w:val="18"/>
-          <w:szCs w:val="18"/>
-          <w:u w:val="single"/>
-        </w:rPr>
-      </w:pPr>
-      <w:r>
-        <w:rPr>
-          <w:rFonts w:ascii="Times New Roman" w:eastAsia="Times New Roman" w:hAnsi="Times New Roman" w:cs="Times New Roman"/>
-          <w:color w:val="1155CC"/>
-          <w:sz w:val="18"/>
-          <w:szCs w:val="18"/>
-          <w:u w:val="single"/>
-        </w:rPr>
-        <w:fldChar w:fldCharType="begin"/>
-      </w:r>
-      <w:r>
-        <w:rPr>
-          <w:rFonts w:ascii="Times New Roman" w:eastAsia="Times New Roman" w:hAnsi="Times New Roman" w:cs="Times New Roman"/>
-          <w:color w:val="1155CC"/>
-          <w:sz w:val="18"/>
-          <w:szCs w:val="18"/>
-          <w:u w:val="single"/>
-        </w:rPr>
-        <w:instrText xml:space="preserve"> HYPERLINK "</w:instrText>
-      </w:r>
-      <w:r>
-        <w:rPr>
-          <w:rFonts w:ascii="Times New Roman" w:eastAsia="Times New Roman" w:hAnsi="Times New Roman" w:cs="Times New Roman"/>
-          <w:color w:val="1155CC"/>
-          <w:sz w:val="18"/>
-          <w:szCs w:val="18"/>
-          <w:u w:val="single"/>
-        </w:rPr>
-        <w:instrText>https://ieeexplore.ieee.org/abstract/document/6141614</w:instrText>
-      </w:r>
-      <w:r>
-        <w:rPr>
-          <w:rFonts w:ascii="Times New Roman" w:eastAsia="Times New Roman" w:hAnsi="Times New Roman" w:cs="Times New Roman"/>
-          <w:color w:val="1155CC"/>
-          <w:sz w:val="18"/>
-          <w:szCs w:val="18"/>
-          <w:u w:val="single"/>
-        </w:rPr>
-        <w:instrText xml:space="preserve">" </w:instrText>
-      </w:r>
-      <w:r>
-        <w:rPr>
-          <w:rFonts w:ascii="Times New Roman" w:eastAsia="Times New Roman" w:hAnsi="Times New Roman" w:cs="Times New Roman"/>
-          <w:color w:val="1155CC"/>
-          <w:sz w:val="18"/>
-          <w:szCs w:val="18"/>
-          <w:u w:val="single"/>
-        </w:rPr>
-        <w:fldChar w:fldCharType="separate"/>
-      </w:r>
-      <w:r>
-        <w:rPr>
-          <w:rStyle w:val="Hyperlink"/>
-          <w:rFonts w:ascii="Times New Roman" w:eastAsia="Times New Roman" w:hAnsi="Times New Roman" w:cs="Times New Roman"/>
-          <w:sz w:val="18"/>
-          <w:szCs w:val="18"/>
-        </w:rPr>
-        <w:t>https://ieeexplore.ieee.org/abstract/document/6141614</w:t>
-      </w:r>
-      <w:r>
-        <w:rPr>
-          <w:rFonts w:ascii="Times New Roman" w:eastAsia="Times New Roman" w:hAnsi="Times New Roman" w:cs="Times New Roman"/>
-          <w:color w:val="1155CC"/>
-          <w:sz w:val="18"/>
-          <w:szCs w:val="18"/>
-          <w:u w:val="single"/>
-        </w:rPr>
-        <w:fldChar w:fldCharType="end"/>
-      </w:r>
-    </w:p>
-    <w:p>
-      <w:pPr>
-        <w:textAlignment w:val="baseline"/>
-        <w:rPr>
-          <w:rFonts w:ascii="Times New Roman" w:eastAsia="Times New Roman" w:hAnsi="Times New Roman" w:cs="Times New Roman"/>
-          <w:color w:val="000000"/>
-          <w:sz w:val="18"/>
-          <w:szCs w:val="18"/>
-        </w:rPr>
-      </w:pPr>
-    </w:p>
-    <w:p>
-      <w:pPr>
-        <w:textAlignment w:val="baseline"/>
-        <w:rPr>
-          <w:rFonts w:ascii="Times New Roman" w:eastAsia="Times New Roman" w:hAnsi="Times New Roman" w:cs="Times New Roman"/>
-          <w:color w:val="000000"/>
-          <w:sz w:val="18"/>
-          <w:szCs w:val="18"/>
-        </w:rPr>
-      </w:pPr>
-      <w:r>
-        <w:rPr>
-          <w:rFonts w:ascii="Times New Roman" w:eastAsia="Times New Roman" w:hAnsi="Times New Roman" w:cs="Times New Roman"/>
-          <w:color w:val="000000"/>
-          <w:sz w:val="18"/>
-          <w:szCs w:val="18"/>
-        </w:rPr>
-        <w:t>Gene selection in cancer classification using PSO/SVM and GA/SVM hybrid algorithms</w:t>
       </w:r>
     </w:p>
     <w:p>
@@ -7547,8 +5698,53 @@
             <w:sz w:val="18"/>
             <w:szCs w:val="18"/>
           </w:rPr>
-          <w:t>https://ieeexplore.ieee.org/abstract/document/</w:t>
+          <w:t>https://ieeexplore.ieee.org/abstract/document/6141614</w:t>
         </w:r>
+      </w:hyperlink>
+    </w:p>
+    <w:p>
+      <w:pPr>
+        <w:textAlignment w:val="baseline"/>
+        <w:rPr>
+          <w:rFonts w:ascii="Times New Roman" w:eastAsia="Times New Roman" w:hAnsi="Times New Roman" w:cs="Times New Roman"/>
+          <w:color w:val="000000"/>
+          <w:sz w:val="18"/>
+          <w:szCs w:val="18"/>
+        </w:rPr>
+      </w:pPr>
+    </w:p>
+    <w:p>
+      <w:pPr>
+        <w:textAlignment w:val="baseline"/>
+        <w:rPr>
+          <w:rFonts w:ascii="Times New Roman" w:eastAsia="Times New Roman" w:hAnsi="Times New Roman" w:cs="Times New Roman"/>
+          <w:color w:val="000000"/>
+          <w:sz w:val="18"/>
+          <w:szCs w:val="18"/>
+        </w:rPr>
+      </w:pPr>
+      <w:r>
+        <w:rPr>
+          <w:rFonts w:ascii="Times New Roman" w:eastAsia="Times New Roman" w:hAnsi="Times New Roman" w:cs="Times New Roman"/>
+          <w:color w:val="000000"/>
+          <w:sz w:val="18"/>
+          <w:szCs w:val="18"/>
+        </w:rPr>
+        <w:t>Gene selection in cancer classification using PSO/SVM and GA/SVM hybrid algorithms</w:t>
+      </w:r>
+    </w:p>
+    <w:p>
+      <w:pPr>
+        <w:textAlignment w:val="baseline"/>
+        <w:rPr>
+          <w:rFonts w:ascii="Times New Roman" w:eastAsia="Times New Roman" w:hAnsi="Times New Roman" w:cs="Times New Roman"/>
+          <w:color w:val="1155CC"/>
+          <w:sz w:val="18"/>
+          <w:szCs w:val="18"/>
+          <w:u w:val="single"/>
+        </w:rPr>
+      </w:pPr>
+      <w:hyperlink r:id="rId24" w:history="1">
         <w:r>
           <w:rPr>
             <w:rStyle w:val="Hyperlink"/>
@@ -7556,16 +5752,7 @@
             <w:sz w:val="18"/>
             <w:szCs w:val="18"/>
           </w:rPr>
-          <w:t>4</w:t>
-        </w:r>
-        <w:r>
-          <w:rPr>
-            <w:rStyle w:val="Hyperlink"/>
-            <w:rFonts w:ascii="Times New Roman" w:eastAsia="Times New Roman" w:hAnsi="Times New Roman" w:cs="Times New Roman"/>
-            <w:sz w:val="18"/>
-            <w:szCs w:val="18"/>
-          </w:rPr>
-          <w:t>424483</w:t>
+          <w:t>https://ieeexplore.ieee.org/abstract/document/4424483</w:t>
         </w:r>
       </w:hyperlink>
     </w:p>
@@ -7611,7 +5798,7 @@
           <w:u w:val="single"/>
         </w:rPr>
       </w:pPr>
-      <w:hyperlink r:id="rId24" w:history="1">
+      <w:hyperlink r:id="rId25" w:history="1">
         <w:r>
           <w:rPr>
             <w:rStyle w:val="Hyperlink"/>
@@ -7667,75 +5854,17 @@
           <w:szCs w:val="18"/>
         </w:rPr>
       </w:pPr>
-      <w:r>
-        <w:rPr>
-          <w:rFonts w:ascii="Times New Roman" w:eastAsia="Times New Roman" w:hAnsi="Times New Roman" w:cs="Times New Roman"/>
-          <w:color w:val="1155CC"/>
-          <w:sz w:val="18"/>
-          <w:szCs w:val="18"/>
-          <w:u w:val="single"/>
-        </w:rPr>
-        <w:fldChar w:fldCharType="begin"/>
-      </w:r>
-      <w:r>
-        <w:rPr>
-          <w:rFonts w:ascii="Times New Roman" w:eastAsia="Times New Roman" w:hAnsi="Times New Roman" w:cs="Times New Roman"/>
-          <w:color w:val="1155CC"/>
-          <w:sz w:val="18"/>
-          <w:szCs w:val="18"/>
-          <w:u w:val="single"/>
-        </w:rPr>
-        <w:instrText xml:space="preserve"> HYPERLINK "</w:instrText>
-      </w:r>
-      <w:r>
-        <w:rPr>
-          <w:rFonts w:ascii="Times New Roman" w:eastAsia="Times New Roman" w:hAnsi="Times New Roman" w:cs="Times New Roman"/>
-          <w:color w:val="1155CC"/>
-          <w:sz w:val="18"/>
-          <w:szCs w:val="18"/>
-          <w:u w:val="single"/>
-        </w:rPr>
-        <w:instrText>https://ieeexplore.ieee.org/document/8458226</w:instrText>
-      </w:r>
-      <w:r>
-        <w:rPr>
-          <w:rFonts w:ascii="Times New Roman" w:eastAsia="Times New Roman" w:hAnsi="Times New Roman" w:cs="Times New Roman"/>
-          <w:color w:val="1155CC"/>
-          <w:sz w:val="18"/>
-          <w:szCs w:val="18"/>
-          <w:u w:val="single"/>
-        </w:rPr>
-        <w:instrText xml:space="preserve">" </w:instrText>
-      </w:r>
-      <w:r>
-        <w:rPr>
-          <w:rFonts w:ascii="Times New Roman" w:eastAsia="Times New Roman" w:hAnsi="Times New Roman" w:cs="Times New Roman"/>
-          <w:color w:val="1155CC"/>
-          <w:sz w:val="18"/>
-          <w:szCs w:val="18"/>
-          <w:u w:val="single"/>
-        </w:rPr>
-        <w:fldChar w:fldCharType="separate"/>
-      </w:r>
-      <w:r>
-        <w:rPr>
-          <w:rStyle w:val="Hyperlink"/>
-          <w:rFonts w:ascii="Times New Roman" w:eastAsia="Times New Roman" w:hAnsi="Times New Roman" w:cs="Times New Roman"/>
-          <w:sz w:val="18"/>
-          <w:szCs w:val="18"/>
-        </w:rPr>
-        <w:t>https://ieeexplore.ieee.org/document/8458226</w:t>
-      </w:r>
-      <w:r>
-        <w:rPr>
-          <w:rFonts w:ascii="Times New Roman" w:eastAsia="Times New Roman" w:hAnsi="Times New Roman" w:cs="Times New Roman"/>
-          <w:color w:val="1155CC"/>
-          <w:sz w:val="18"/>
-          <w:szCs w:val="18"/>
-          <w:u w:val="single"/>
-        </w:rPr>
-        <w:fldChar w:fldCharType="end"/>
-      </w:r>
+      <w:hyperlink r:id="rId26" w:history="1">
+        <w:r>
+          <w:rPr>
+            <w:rStyle w:val="Hyperlink"/>
+            <w:rFonts w:ascii="Times New Roman" w:eastAsia="Times New Roman" w:hAnsi="Times New Roman" w:cs="Times New Roman"/>
+            <w:sz w:val="18"/>
+            <w:szCs w:val="18"/>
+          </w:rPr>
+          <w:t>https://ieeexplore.ieee.org/document/8458226</w:t>
+        </w:r>
+      </w:hyperlink>
     </w:p>
     <w:p>
       <w:pPr>
@@ -7766,7 +5895,7 @@
         </w:rPr>
         <w:br/>
       </w:r>
-      <w:hyperlink r:id="rId25" w:history="1">
+      <w:hyperlink r:id="rId27" w:history="1">
         <w:r>
           <w:rPr>
             <w:rStyle w:val="Hyperlink"/>
@@ -7805,7 +5934,7 @@
         </w:rPr>
         <w:br/>
       </w:r>
-      <w:hyperlink r:id="rId26" w:history="1">
+      <w:hyperlink r:id="rId28" w:history="1">
         <w:r>
           <w:rPr>
             <w:rStyle w:val="Hyperlink"/>
@@ -7957,6 +6086,11 @@
         <w:docPartUnique/>
       </w:docPartObj>
     </w:sdtPr>
+    <w:sdtEndPr>
+      <w:rPr>
+        <w:rStyle w:val="PageNumber"/>
+      </w:rPr>
+    </w:sdtEndPr>
     <w:sdtContent>
       <w:p>
         <w:pPr>
@@ -8009,6 +6143,11 @@
         <w:docPartUnique/>
       </w:docPartObj>
     </w:sdtPr>
+    <w:sdtEndPr>
+      <w:rPr>
+        <w:rStyle w:val="PageNumber"/>
+      </w:rPr>
+    </w:sdtEndPr>
     <w:sdtContent>
       <w:p>
         <w:pPr>
@@ -8232,6 +6371,97 @@
     </w:lvl>
   </w:abstractNum>
   <w:abstractNum w:abstractNumId="1" w15:restartNumberingAfterBreak="0">
+    <w:nsid w:val="0F1D72AF"/>
+    <w:multiLevelType w:val="hybridMultilevel"/>
+    <w:tmpl w:val="C45C9FA0"/>
+    <w:lvl w:ilvl="0" w:tplc="38D82F80">
+      <w:start w:val="1"/>
+      <w:numFmt w:val="decimal"/>
+      <w:lvlText w:val="%1."/>
+      <w:lvlJc w:val="left"/>
+      <w:pPr>
+        <w:ind w:left="720" w:hanging="360"/>
+      </w:pPr>
+      <w:rPr>
+        <w:rFonts w:hint="default"/>
+        <w:b w:val="0"/>
+        <w:sz w:val="18"/>
+      </w:rPr>
+    </w:lvl>
+    <w:lvl w:ilvl="1" w:tplc="04090019" w:tentative="1">
+      <w:start w:val="1"/>
+      <w:numFmt w:val="lowerLetter"/>
+      <w:lvlText w:val="%2."/>
+      <w:lvlJc w:val="left"/>
+      <w:pPr>
+        <w:ind w:left="1440" w:hanging="360"/>
+      </w:pPr>
+    </w:lvl>
+    <w:lvl w:ilvl="2" w:tplc="0409001B" w:tentative="1">
+      <w:start w:val="1"/>
+      <w:numFmt w:val="lowerRoman"/>
+      <w:lvlText w:val="%3."/>
+      <w:lvlJc w:val="right"/>
+      <w:pPr>
+        <w:ind w:left="2160" w:hanging="180"/>
+      </w:pPr>
+    </w:lvl>
+    <w:lvl w:ilvl="3" w:tplc="0409000F" w:tentative="1">
+      <w:start w:val="1"/>
+      <w:numFmt w:val="decimal"/>
+      <w:lvlText w:val="%4."/>
+      <w:lvlJc w:val="left"/>
+      <w:pPr>
+        <w:ind w:left="2880" w:hanging="360"/>
+      </w:pPr>
+    </w:lvl>
+    <w:lvl w:ilvl="4" w:tplc="04090019" w:tentative="1">
+      <w:start w:val="1"/>
+      <w:numFmt w:val="lowerLetter"/>
+      <w:lvlText w:val="%5."/>
+      <w:lvlJc w:val="left"/>
+      <w:pPr>
+        <w:ind w:left="3600" w:hanging="360"/>
+      </w:pPr>
+    </w:lvl>
+    <w:lvl w:ilvl="5" w:tplc="0409001B" w:tentative="1">
+      <w:start w:val="1"/>
+      <w:numFmt w:val="lowerRoman"/>
+      <w:lvlText w:val="%6."/>
+      <w:lvlJc w:val="right"/>
+      <w:pPr>
+        <w:ind w:left="4320" w:hanging="180"/>
+      </w:pPr>
+    </w:lvl>
+    <w:lvl w:ilvl="6" w:tplc="0409000F" w:tentative="1">
+      <w:start w:val="1"/>
+      <w:numFmt w:val="decimal"/>
+      <w:lvlText w:val="%7."/>
+      <w:lvlJc w:val="left"/>
+      <w:pPr>
+        <w:ind w:left="5040" w:hanging="360"/>
+      </w:pPr>
+    </w:lvl>
+    <w:lvl w:ilvl="7" w:tplc="04090019" w:tentative="1">
+      <w:start w:val="1"/>
+      <w:numFmt w:val="lowerLetter"/>
+      <w:lvlText w:val="%8."/>
+      <w:lvlJc w:val="left"/>
+      <w:pPr>
+        <w:ind w:left="5760" w:hanging="360"/>
+      </w:pPr>
+    </w:lvl>
+    <w:lvl w:ilvl="8" w:tplc="0409001B" w:tentative="1">
+      <w:start w:val="1"/>
+      <w:numFmt w:val="lowerRoman"/>
+      <w:lvlText w:val="%9."/>
+      <w:lvlJc w:val="right"/>
+      <w:pPr>
+        <w:ind w:left="6480" w:hanging="180"/>
+      </w:pPr>
+    </w:lvl>
+  </w:abstractNum>
+  <w:abstractNum w:abstractNumId="2" w15:restartNumberingAfterBreak="0">
     <w:nsid w:val="204C2B76"/>
     <w:multiLevelType w:val="hybridMultilevel"/>
     <w:tmpl w:val="7E424768"/>
@@ -8320,7 +6550,7 @@
       </w:pPr>
     </w:lvl>
   </w:abstractNum>
-  <w:abstractNum w:abstractNumId="2" w15:restartNumberingAfterBreak="0">
+  <w:abstractNum w:abstractNumId="3" w15:restartNumberingAfterBreak="0">
     <w:nsid w:val="2CD77B55"/>
     <w:multiLevelType w:val="hybridMultilevel"/>
     <w:tmpl w:val="90348216"/>
@@ -8410,7 +6640,7 @@
       </w:pPr>
     </w:lvl>
   </w:abstractNum>
-  <w:abstractNum w:abstractNumId="3" w15:restartNumberingAfterBreak="0">
+  <w:abstractNum w:abstractNumId="4" w15:restartNumberingAfterBreak="0">
     <w:nsid w:val="36244DA6"/>
     <w:multiLevelType w:val="hybridMultilevel"/>
     <w:tmpl w:val="6728D450"/>
@@ -8499,7 +6729,7 @@
       </w:pPr>
     </w:lvl>
   </w:abstractNum>
-  <w:abstractNum w:abstractNumId="4" w15:restartNumberingAfterBreak="0">
+  <w:abstractNum w:abstractNumId="5" w15:restartNumberingAfterBreak="0">
     <w:nsid w:val="3875317B"/>
     <w:multiLevelType w:val="multilevel"/>
     <w:tmpl w:val="F294B2F6"/>
@@ -8648,7 +6878,7 @@
       </w:rPr>
     </w:lvl>
   </w:abstractNum>
-  <w:abstractNum w:abstractNumId="5" w15:restartNumberingAfterBreak="0">
+  <w:abstractNum w:abstractNumId="6" w15:restartNumberingAfterBreak="0">
     <w:nsid w:val="440940ED"/>
     <w:multiLevelType w:val="hybridMultilevel"/>
     <w:tmpl w:val="90348216"/>
@@ -8738,7 +6968,7 @@
       </w:pPr>
     </w:lvl>
   </w:abstractNum>
-  <w:abstractNum w:abstractNumId="6" w15:restartNumberingAfterBreak="0">
+  <w:abstractNum w:abstractNumId="7" w15:restartNumberingAfterBreak="0">
     <w:nsid w:val="448E41B2"/>
     <w:multiLevelType w:val="multilevel"/>
     <w:tmpl w:val="39DE6476"/>
@@ -8887,7 +7117,7 @@
       </w:rPr>
     </w:lvl>
   </w:abstractNum>
-  <w:abstractNum w:abstractNumId="7" w15:restartNumberingAfterBreak="0">
+  <w:abstractNum w:abstractNumId="8" w15:restartNumberingAfterBreak="0">
     <w:nsid w:val="6989679B"/>
     <w:multiLevelType w:val="hybridMultilevel"/>
     <w:tmpl w:val="6A2EF0C4"/>
@@ -8976,7 +7206,7 @@
       </w:pPr>
     </w:lvl>
   </w:abstractNum>
-  <w:abstractNum w:abstractNumId="8" w15:restartNumberingAfterBreak="0">
+  <w:abstractNum w:abstractNumId="9" w15:restartNumberingAfterBreak="0">
     <w:nsid w:val="70D14A0E"/>
     <w:multiLevelType w:val="hybridMultilevel"/>
     <w:tmpl w:val="9EE09AB4"/>
@@ -9062,7 +7292,7 @@
       </w:pPr>
     </w:lvl>
   </w:abstractNum>
-  <w:abstractNum w:abstractNumId="9" w15:restartNumberingAfterBreak="0">
+  <w:abstractNum w:abstractNumId="10" w15:restartNumberingAfterBreak="0">
     <w:nsid w:val="7CCA2512"/>
     <w:multiLevelType w:val="multilevel"/>
     <w:tmpl w:val="DB002890"/>
@@ -9212,34 +7442,37 @@
     </w:lvl>
   </w:abstractNum>
   <w:num w:numId="1">
+    <w:abstractNumId w:val="10"/>
+  </w:num>
+  <w:num w:numId="2">
     <w:abstractNumId w:val="9"/>
   </w:num>
-  <w:num w:numId="2">
+  <w:num w:numId="3">
     <w:abstractNumId w:val="8"/>
   </w:num>
-  <w:num w:numId="3">
-    <w:abstractNumId w:val="7"/>
-  </w:num>
   <w:num w:numId="4">
-    <w:abstractNumId w:val="3"/>
+    <w:abstractNumId w:val="4"/>
   </w:num>
   <w:num w:numId="5">
-    <w:abstractNumId w:val="1"/>
+    <w:abstractNumId w:val="2"/>
   </w:num>
   <w:num w:numId="6">
-    <w:abstractNumId w:val="4"/>
+    <w:abstractNumId w:val="5"/>
   </w:num>
   <w:num w:numId="7">
     <w:abstractNumId w:val="0"/>
   </w:num>
   <w:num w:numId="8">
+    <w:abstractNumId w:val="7"/>
+  </w:num>
+  <w:num w:numId="9">
     <w:abstractNumId w:val="6"/>
   </w:num>
-  <w:num w:numId="9">
-    <w:abstractNumId w:val="5"/>
+  <w:num w:numId="10">
+    <w:abstractNumId w:val="3"/>
   </w:num>
-  <w:num w:numId="10">
-    <w:abstractNumId w:val="2"/>
+  <w:num w:numId="11">
+    <w:abstractNumId w:val="1"/>
   </w:num>
 </w:numbering>
 </file>
@@ -9257,7 +7490,7 @@
     </w:rPrDefault>
     <w:pPrDefault/>
   </w:docDefaults>
-  <w:latentStyles w:defLockedState="0" w:defUIPriority="99" w:defSemiHidden="0" w:defUnhideWhenUsed="0" w:defQFormat="0" w:count="376">
+  <w:latentStyles w:defLockedState="0" w:defUIPriority="99" w:defSemiHidden="0" w:defUnhideWhenUsed="0" w:defQFormat="0" w:count="375">
     <w:lsdException w:name="Normal" w:uiPriority="0" w:qFormat="1"/>
     <w:lsdException w:name="heading 1" w:uiPriority="9" w:qFormat="1"/>
     <w:lsdException w:name="heading 2" w:semiHidden="1" w:uiPriority="9" w:unhideWhenUsed="1" w:qFormat="1"/>
@@ -9363,6 +7596,7 @@
     <w:lsdException w:name="HTML Sample" w:semiHidden="1" w:unhideWhenUsed="1"/>
     <w:lsdException w:name="HTML Typewriter" w:semiHidden="1" w:unhideWhenUsed="1"/>
     <w:lsdException w:name="HTML Variable" w:semiHidden="1" w:unhideWhenUsed="1"/>
+    <w:lsdException w:name="Normal Table" w:semiHidden="1" w:unhideWhenUsed="1"/>
     <w:lsdException w:name="annotation subject" w:semiHidden="1" w:unhideWhenUsed="1"/>
     <w:lsdException w:name="No List" w:semiHidden="1" w:unhideWhenUsed="1"/>
     <w:lsdException w:name="Outline List 1" w:semiHidden="1" w:unhideWhenUsed="1"/>
@@ -9409,8 +7643,10 @@
     <w:lsdException w:name="Table Subtle 2" w:semiHidden="1" w:unhideWhenUsed="1"/>
     <w:lsdException w:name="Table Web 1" w:semiHidden="1" w:unhideWhenUsed="1"/>
     <w:lsdException w:name="Table Web 2" w:semiHidden="1" w:unhideWhenUsed="1"/>
+    <w:lsdException w:name="Table Web 3" w:semiHidden="1" w:unhideWhenUsed="1"/>
     <w:lsdException w:name="Balloon Text" w:semiHidden="1" w:unhideWhenUsed="1"/>
     <w:lsdException w:name="Table Grid" w:uiPriority="39"/>
+    <w:lsdException w:name="Table Theme" w:semiHidden="1" w:unhideWhenUsed="1"/>
     <w:lsdException w:name="Placeholder Text" w:semiHidden="1"/>
     <w:lsdException w:name="No Spacing" w:uiPriority="1" w:qFormat="1"/>
     <w:lsdException w:name="Light Shading" w:uiPriority="60"/>
@@ -9630,7 +7866,6 @@
     <w:lsdException w:name="Smart Hyperlink" w:semiHidden="1" w:unhideWhenUsed="1"/>
     <w:lsdException w:name="Hashtag" w:semiHidden="1" w:unhideWhenUsed="1"/>
     <w:lsdException w:name="Unresolved Mention" w:semiHidden="1" w:unhideWhenUsed="1"/>
-    <w:lsdException w:name="Smart Link" w:semiHidden="1" w:unhideWhenUsed="1"/>
   </w:latentStyles>
   <w:style w:type="paragraph" w:default="1" w:styleId="Normal">
     <w:name w:val="Normal"/>
@@ -9858,6 +8093,33 @@
     <w:semiHidden/>
     <w:unhideWhenUsed/>
     <w:rsid w:val="00497E35"/>
+  </w:style>
+  <w:style w:type="paragraph" w:styleId="BalloonText">
+    <w:name w:val="Balloon Text"/>
+    <w:basedOn w:val="Normal"/>
+    <w:link w:val="BalloonTextChar"/>
+    <w:uiPriority w:val="99"/>
+    <w:semiHidden/>
+    <w:unhideWhenUsed/>
+    <w:rsid w:val="00730C80"/>
+    <w:rPr>
+      <w:rFonts w:ascii="Segoe UI" w:hAnsi="Segoe UI" w:cs="Segoe UI"/>
+      <w:sz w:val="18"/>
+      <w:szCs w:val="18"/>
+    </w:rPr>
+  </w:style>
+  <w:style w:type="character" w:customStyle="1" w:styleId="BalloonTextChar">
+    <w:name w:val="Balloon Text Char"/>
+    <w:basedOn w:val="DefaultParagraphFont"/>
+    <w:link w:val="BalloonText"/>
+    <w:uiPriority w:val="99"/>
+    <w:semiHidden/>
+    <w:rsid w:val="00730C80"/>
+    <w:rPr>
+      <w:rFonts w:ascii="Segoe UI" w:hAnsi="Segoe UI" w:cs="Segoe UI"/>
+      <w:sz w:val="18"/>
+      <w:szCs w:val="18"/>
+    </w:rPr>
   </w:style>
 </w:styles>
 </file>

</xml_diff>